<commit_message>
Added target Audience & lifecycle chart
</commit_message>
<xml_diff>
--- a/Assingment 1 Project Plan and Small Website -  James Browning.docx
+++ b/Assingment 1 Project Plan and Small Website -  James Browning.docx
@@ -1892,13 +1892,25 @@
         <w:rPr>
           <w:rFonts w:ascii="Times New Roman" w:hAnsi="Times New Roman" w:cs="Times New Roman"/>
         </w:rPr>
-        <w:t xml:space="preserve">The website is </w:t>
+        <w:t>An</w:t>
       </w:r>
       <w:r>
         <w:rPr>
           <w:rFonts w:ascii="Times New Roman" w:hAnsi="Times New Roman" w:cs="Times New Roman"/>
         </w:rPr>
-        <w:t>intended to increase the number of</w:t>
+        <w:t xml:space="preserve"> increase </w:t>
+      </w:r>
+      <w:r>
+        <w:rPr>
+          <w:rFonts w:ascii="Times New Roman" w:hAnsi="Times New Roman" w:cs="Times New Roman"/>
+        </w:rPr>
+        <w:t xml:space="preserve">of the </w:t>
+      </w:r>
+      <w:r>
+        <w:rPr>
+          <w:rFonts w:ascii="Times New Roman" w:hAnsi="Times New Roman" w:cs="Times New Roman"/>
+        </w:rPr>
+        <w:t>number of</w:t>
       </w:r>
       <w:r>
         <w:rPr>
@@ -1928,6 +1940,12 @@
         <w:rPr>
           <w:rFonts w:ascii="Times New Roman" w:hAnsi="Times New Roman" w:cs="Times New Roman"/>
         </w:rPr>
+        <w:t xml:space="preserve"> would show the website has served its purpose</w:t>
+      </w:r>
+      <w:r>
+        <w:rPr>
+          <w:rFonts w:ascii="Times New Roman" w:hAnsi="Times New Roman" w:cs="Times New Roman"/>
+        </w:rPr>
         <w:t xml:space="preserve">. </w:t>
       </w:r>
       <w:r>
@@ -1946,7 +1964,13 @@
         <w:rPr>
           <w:rFonts w:ascii="Times New Roman" w:hAnsi="Times New Roman" w:cs="Times New Roman"/>
         </w:rPr>
-        <w:t xml:space="preserve"> which totals 150 players weekly</w:t>
+        <w:t xml:space="preserve"> </w:t>
+      </w:r>
+      <w:r>
+        <w:rPr>
+          <w:rFonts w:ascii="Times New Roman" w:hAnsi="Times New Roman" w:cs="Times New Roman"/>
+        </w:rPr>
+        <w:t>per week</w:t>
       </w:r>
       <w:r>
         <w:rPr>
@@ -1964,62 +1988,358 @@
         <w:rPr>
           <w:rFonts w:ascii="Times New Roman" w:hAnsi="Times New Roman" w:cs="Times New Roman"/>
         </w:rPr>
-        <w:t xml:space="preserve">In additional, </w:t>
+        <w:t>A</w:t>
       </w:r>
       <w:r>
         <w:rPr>
           <w:rFonts w:ascii="Times New Roman" w:hAnsi="Times New Roman" w:cs="Times New Roman"/>
         </w:rPr>
-        <w:t>getting players who are aged between</w:t>
+        <w:t xml:space="preserve">ll the </w:t>
       </w:r>
       <w:r>
         <w:rPr>
           <w:rFonts w:ascii="Times New Roman" w:hAnsi="Times New Roman" w:cs="Times New Roman"/>
         </w:rPr>
+        <w:t xml:space="preserve">additional 50 </w:t>
+      </w:r>
+      <w:r>
+        <w:rPr>
+          <w:rFonts w:ascii="Times New Roman" w:hAnsi="Times New Roman" w:cs="Times New Roman"/>
+        </w:rPr>
+        <w:t>players</w:t>
+      </w:r>
+      <w:r>
+        <w:rPr>
+          <w:rFonts w:ascii="Times New Roman" w:hAnsi="Times New Roman" w:cs="Times New Roman"/>
+        </w:rPr>
+        <w:t xml:space="preserve"> </w:t>
+      </w:r>
+      <w:proofErr w:type="gramStart"/>
+      <w:r>
+        <w:rPr>
+          <w:rFonts w:ascii="Times New Roman" w:hAnsi="Times New Roman" w:cs="Times New Roman"/>
+        </w:rPr>
+        <w:t>is</w:t>
+      </w:r>
+      <w:proofErr w:type="gramEnd"/>
+      <w:r>
+        <w:rPr>
+          <w:rFonts w:ascii="Times New Roman" w:hAnsi="Times New Roman" w:cs="Times New Roman"/>
+        </w:rPr>
+        <w:t xml:space="preserve"> to</w:t>
+      </w:r>
+      <w:r>
+        <w:rPr>
+          <w:rFonts w:ascii="Times New Roman" w:hAnsi="Times New Roman" w:cs="Times New Roman"/>
+        </w:rPr>
+        <w:t xml:space="preserve"> fall into th</w:t>
+      </w:r>
+      <w:r>
+        <w:rPr>
+          <w:rFonts w:ascii="Times New Roman" w:hAnsi="Times New Roman" w:cs="Times New Roman"/>
+        </w:rPr>
+        <w:t>e</w:t>
+      </w:r>
+      <w:r>
+        <w:rPr>
+          <w:rFonts w:ascii="Times New Roman" w:hAnsi="Times New Roman" w:cs="Times New Roman"/>
+        </w:rPr>
+        <w:t xml:space="preserve"> age bracket</w:t>
+      </w:r>
+      <w:r>
+        <w:rPr>
+          <w:rFonts w:ascii="Times New Roman" w:hAnsi="Times New Roman" w:cs="Times New Roman"/>
+        </w:rPr>
+        <w:t xml:space="preserve"> 15 and 30 years</w:t>
+      </w:r>
+      <w:r>
+        <w:rPr>
+          <w:rFonts w:ascii="Times New Roman" w:hAnsi="Times New Roman" w:cs="Times New Roman"/>
+        </w:rPr>
+        <w:t xml:space="preserve">. </w:t>
+      </w:r>
+      <w:r>
+        <w:rPr>
+          <w:rFonts w:ascii="Times New Roman" w:hAnsi="Times New Roman" w:cs="Times New Roman"/>
+        </w:rPr>
+        <w:t>Lastly, a 25% increase of revenue from the bar takings will show that the website has successfully promoted this aspect of Slammers.</w:t>
+      </w:r>
+    </w:p>
+    <w:p>
+      <w:pPr>
+        <w:spacing w:after="0" w:line="276" w:lineRule="auto"/>
+        <w:jc w:val="both"/>
+        <w:rPr>
+          <w:rFonts w:ascii="Times New Roman" w:hAnsi="Times New Roman" w:cs="Times New Roman"/>
+        </w:rPr>
+      </w:pPr>
+    </w:p>
+    <w:p>
+      <w:pPr>
+        <w:spacing w:after="0" w:line="480" w:lineRule="auto"/>
+        <w:jc w:val="both"/>
+        <w:rPr>
+          <w:rFonts w:ascii="Times New Roman" w:hAnsi="Times New Roman" w:cs="Times New Roman"/>
+          <w:b/>
+        </w:rPr>
+      </w:pPr>
+      <w:r>
+        <w:rPr>
+          <w:rFonts w:ascii="Times New Roman" w:hAnsi="Times New Roman" w:cs="Times New Roman"/>
+          <w:b/>
+        </w:rPr>
+        <w:t>Site Flow Chart</w:t>
+      </w:r>
+    </w:p>
+    <w:p>
+      <w:pPr>
+        <w:spacing w:after="0" w:line="480" w:lineRule="auto"/>
+        <w:ind w:firstLine="630"/>
+        <w:jc w:val="both"/>
+        <w:rPr>
+          <w:rFonts w:ascii="Times New Roman" w:hAnsi="Times New Roman" w:cs="Times New Roman"/>
+        </w:rPr>
+      </w:pPr>
+      <w:r>
+        <w:rPr>
+          <w:rFonts w:ascii="Times New Roman" w:hAnsi="Times New Roman" w:cs="Times New Roman"/>
+        </w:rPr>
+        <w:t xml:space="preserve">The procedure which I followed for testing was by asking questions of the group of what a </w:t>
+      </w:r>
+    </w:p>
+    <w:p>
+      <w:pPr>
+        <w:spacing w:after="0" w:line="276" w:lineRule="auto"/>
+        <w:jc w:val="both"/>
+        <w:rPr>
+          <w:rFonts w:ascii="Times New Roman" w:hAnsi="Times New Roman" w:cs="Times New Roman"/>
+          <w:b/>
+        </w:rPr>
+      </w:pPr>
+    </w:p>
+    <w:p>
+      <w:pPr>
+        <w:spacing w:after="0" w:line="480" w:lineRule="auto"/>
+        <w:jc w:val="both"/>
+        <w:rPr>
+          <w:rFonts w:ascii="Times New Roman" w:hAnsi="Times New Roman" w:cs="Times New Roman"/>
+          <w:b/>
+        </w:rPr>
+      </w:pPr>
+      <w:r>
+        <w:rPr>
+          <w:rFonts w:ascii="Times New Roman" w:hAnsi="Times New Roman" w:cs="Times New Roman"/>
+          <w:b/>
+        </w:rPr>
+        <w:t>Target Audience</w:t>
+      </w:r>
+    </w:p>
+    <w:p>
+      <w:pPr>
+        <w:spacing w:after="0" w:line="480" w:lineRule="auto"/>
+        <w:jc w:val="both"/>
+        <w:rPr>
+          <w:rFonts w:ascii="Times New Roman" w:hAnsi="Times New Roman" w:cs="Times New Roman"/>
+        </w:rPr>
+      </w:pPr>
+      <w:r>
+        <w:rPr>
+          <w:rFonts w:ascii="Times New Roman" w:hAnsi="Times New Roman" w:cs="Times New Roman"/>
+        </w:rPr>
+        <w:t>The site is intended for</w:t>
+      </w:r>
+      <w:r>
+        <w:rPr>
+          <w:rFonts w:ascii="Times New Roman" w:hAnsi="Times New Roman" w:cs="Times New Roman"/>
+        </w:rPr>
+        <w:t>:</w:t>
+      </w:r>
+    </w:p>
+    <w:p>
+      <w:pPr>
+        <w:pStyle w:val="ListParagraph"/>
+        <w:numPr>
+          <w:ilvl w:val="0"/>
+          <w:numId w:val="52"/>
+        </w:numPr>
+        <w:spacing w:after="0" w:line="480" w:lineRule="auto"/>
+        <w:jc w:val="both"/>
+        <w:rPr>
+          <w:rFonts w:ascii="Times New Roman" w:hAnsi="Times New Roman" w:cs="Times New Roman"/>
+        </w:rPr>
+      </w:pPr>
+      <w:r>
+        <w:rPr>
+          <w:rFonts w:ascii="Times New Roman" w:hAnsi="Times New Roman" w:cs="Times New Roman"/>
+        </w:rPr>
+        <w:t>Families interested in playing sport</w:t>
+      </w:r>
+      <w:r>
+        <w:rPr>
+          <w:rFonts w:ascii="Times New Roman" w:hAnsi="Times New Roman" w:cs="Times New Roman"/>
+        </w:rPr>
+        <w:t>.</w:t>
+      </w:r>
+    </w:p>
+    <w:p>
+      <w:pPr>
+        <w:pStyle w:val="ListParagraph"/>
+        <w:numPr>
+          <w:ilvl w:val="0"/>
+          <w:numId w:val="52"/>
+        </w:numPr>
+        <w:spacing w:after="0" w:line="480" w:lineRule="auto"/>
+        <w:jc w:val="both"/>
+        <w:rPr>
+          <w:rFonts w:ascii="Times New Roman" w:hAnsi="Times New Roman" w:cs="Times New Roman"/>
+        </w:rPr>
+      </w:pPr>
+      <w:r>
+        <w:rPr>
+          <w:rFonts w:ascii="Times New Roman" w:hAnsi="Times New Roman" w:cs="Times New Roman"/>
+        </w:rPr>
+        <w:t>People aged between 15 and 30 interested in team sport</w:t>
+      </w:r>
+      <w:r>
+        <w:rPr>
+          <w:rFonts w:ascii="Times New Roman" w:hAnsi="Times New Roman" w:cs="Times New Roman"/>
+        </w:rPr>
+        <w:t>.</w:t>
+      </w:r>
+    </w:p>
+    <w:p>
+      <w:pPr>
+        <w:pStyle w:val="ListParagraph"/>
+        <w:numPr>
+          <w:ilvl w:val="0"/>
+          <w:numId w:val="52"/>
+        </w:numPr>
+        <w:spacing w:after="0" w:line="480" w:lineRule="auto"/>
+        <w:jc w:val="both"/>
+        <w:rPr>
+          <w:rFonts w:ascii="Times New Roman" w:hAnsi="Times New Roman" w:cs="Times New Roman"/>
+        </w:rPr>
+      </w:pPr>
+      <w:r>
+        <w:rPr>
+          <w:rFonts w:ascii="Times New Roman" w:hAnsi="Times New Roman" w:cs="Times New Roman"/>
+        </w:rPr>
+        <w:t xml:space="preserve">People who </w:t>
+      </w:r>
+      <w:r>
+        <w:rPr>
+          <w:rFonts w:ascii="Times New Roman" w:hAnsi="Times New Roman" w:cs="Times New Roman"/>
+        </w:rPr>
+        <w:t xml:space="preserve">are looking for a place </w:t>
+      </w:r>
+      <w:r>
+        <w:rPr>
+          <w:rFonts w:ascii="Times New Roman" w:hAnsi="Times New Roman" w:cs="Times New Roman"/>
+        </w:rPr>
+        <w:t>to socialise</w:t>
+      </w:r>
+      <w:r>
+        <w:rPr>
+          <w:rFonts w:ascii="Times New Roman" w:hAnsi="Times New Roman" w:cs="Times New Roman"/>
+        </w:rPr>
+        <w:t>.</w:t>
+      </w:r>
+    </w:p>
+    <w:p>
+      <w:pPr>
+        <w:spacing w:after="0" w:line="480" w:lineRule="auto"/>
+        <w:jc w:val="both"/>
+        <w:rPr>
+          <w:rFonts w:ascii="Times New Roman" w:hAnsi="Times New Roman" w:cs="Times New Roman"/>
+        </w:rPr>
+      </w:pPr>
+      <w:r>
+        <w:rPr>
+          <w:rFonts w:ascii="Times New Roman" w:hAnsi="Times New Roman" w:cs="Times New Roman"/>
+        </w:rPr>
+        <w:t>The site design will make provisions for the above groups by:</w:t>
+      </w:r>
+    </w:p>
+    <w:p>
+      <w:pPr>
+        <w:pStyle w:val="ListParagraph"/>
+        <w:numPr>
+          <w:ilvl w:val="0"/>
+          <w:numId w:val="53"/>
+        </w:numPr>
+        <w:spacing w:after="0" w:line="480" w:lineRule="auto"/>
+        <w:jc w:val="both"/>
+        <w:rPr>
+          <w:rFonts w:ascii="Times New Roman" w:hAnsi="Times New Roman" w:cs="Times New Roman"/>
+        </w:rPr>
+      </w:pPr>
+      <w:r>
+        <w:rPr>
+          <w:rFonts w:ascii="Times New Roman" w:hAnsi="Times New Roman" w:cs="Times New Roman"/>
+        </w:rPr>
+        <w:t>Using images of families and</w:t>
+      </w:r>
+      <w:r>
         <w:t xml:space="preserve"> </w:t>
       </w:r>
       <w:r>
         <w:rPr>
           <w:rFonts w:ascii="Times New Roman" w:hAnsi="Times New Roman" w:cs="Times New Roman"/>
         </w:rPr>
-        <w:t>15 – 30</w:t>
+        <w:t>people within the target age group</w:t>
       </w:r>
       <w:r>
         <w:rPr>
           <w:rFonts w:ascii="Times New Roman" w:hAnsi="Times New Roman" w:cs="Times New Roman"/>
         </w:rPr>
-        <w:t xml:space="preserve"> years is a goal</w:t>
+        <w:t xml:space="preserve"> playing volleyball as well as images of people socializing</w:t>
+      </w:r>
+    </w:p>
+    <w:p>
+      <w:pPr>
+        <w:pStyle w:val="ListParagraph"/>
+        <w:numPr>
+          <w:ilvl w:val="0"/>
+          <w:numId w:val="53"/>
+        </w:numPr>
+        <w:spacing w:after="0" w:line="480" w:lineRule="auto"/>
+        <w:jc w:val="both"/>
+        <w:rPr>
+          <w:rFonts w:ascii="Times New Roman" w:hAnsi="Times New Roman" w:cs="Times New Roman"/>
+        </w:rPr>
+      </w:pPr>
+      <w:r>
+        <w:rPr>
+          <w:rFonts w:ascii="Times New Roman" w:hAnsi="Times New Roman" w:cs="Times New Roman"/>
+        </w:rPr>
+        <w:t xml:space="preserve">The use of an underlying theme of having fun, being happy, </w:t>
       </w:r>
       <w:r>
         <w:rPr>
           <w:rFonts w:ascii="Times New Roman" w:hAnsi="Times New Roman" w:cs="Times New Roman"/>
         </w:rPr>
-        <w:t xml:space="preserve">. All the </w:t>
+        <w:t>socailising,</w:t>
       </w:r>
       <w:r>
         <w:rPr>
           <w:rFonts w:ascii="Times New Roman" w:hAnsi="Times New Roman" w:cs="Times New Roman"/>
         </w:rPr>
-        <w:t xml:space="preserve">additional 50 people playing each week </w:t>
+        <w:t xml:space="preserve"> meeting new friends and playing team sport.</w:t>
       </w:r>
-      <w:r>
-        <w:rPr>
-          <w:rFonts w:ascii="Times New Roman" w:hAnsi="Times New Roman" w:cs="Times New Roman"/>
-        </w:rPr>
-        <w:t>is to</w:t>
-      </w:r>
-      <w:r>
-        <w:rPr>
-          <w:rFonts w:ascii="Times New Roman" w:hAnsi="Times New Roman" w:cs="Times New Roman"/>
-        </w:rPr>
-        <w:t xml:space="preserve"> fall into this age bracket.  </w:t>
-      </w:r>
-      <w:r>
-        <w:rPr>
-          <w:rFonts w:ascii="Times New Roman" w:hAnsi="Times New Roman" w:cs="Times New Roman"/>
-        </w:rPr>
-        <w:t>Lastly, a 25% increase of revenue from the bar takings will show that the website has successfully promoted this aspect of Slammers.</w:t>
-      </w:r>
+    </w:p>
+    <w:p>
+      <w:pPr>
+        <w:pStyle w:val="ListParagraph"/>
+        <w:numPr>
+          <w:ilvl w:val="0"/>
+          <w:numId w:val="53"/>
+        </w:numPr>
+        <w:spacing w:after="0" w:line="276" w:lineRule="auto"/>
+        <w:jc w:val="both"/>
+        <w:rPr>
+          <w:rFonts w:ascii="Times New Roman" w:hAnsi="Times New Roman" w:cs="Times New Roman"/>
+        </w:rPr>
+      </w:pPr>
       <w:bookmarkStart w:id="0" w:name="_GoBack"/>
       <w:bookmarkEnd w:id="0"/>
     </w:p>
@@ -2034,77 +2354,27 @@
     </w:p>
     <w:p>
       <w:pPr>
-        <w:spacing w:after="0" w:line="480" w:lineRule="auto"/>
+        <w:spacing w:after="0" w:line="276" w:lineRule="auto"/>
         <w:jc w:val="both"/>
         <w:rPr>
           <w:rFonts w:ascii="Times New Roman" w:hAnsi="Times New Roman" w:cs="Times New Roman"/>
-          <w:b/>
         </w:rPr>
       </w:pPr>
       <w:r>
         <w:rPr>
           <w:rFonts w:ascii="Times New Roman" w:hAnsi="Times New Roman" w:cs="Times New Roman"/>
-          <w:b/>
-        </w:rPr>
-        <w:t>Site Flow Chart</w:t>
+        </w:rPr>
+        <w:t xml:space="preserve">  </w:t>
       </w:r>
     </w:p>
     <w:p>
       <w:pPr>
-        <w:spacing w:after="0" w:line="480" w:lineRule="auto"/>
-        <w:ind w:firstLine="630"/>
-        <w:jc w:val="both"/>
-        <w:rPr>
-          <w:rFonts w:ascii="Times New Roman" w:hAnsi="Times New Roman" w:cs="Times New Roman"/>
-        </w:rPr>
-      </w:pPr>
-      <w:r>
-        <w:rPr>
-          <w:rFonts w:ascii="Times New Roman" w:hAnsi="Times New Roman" w:cs="Times New Roman"/>
-        </w:rPr>
-        <w:t xml:space="preserve">The procedure which I followed for testing was by asking questions of the group of what a </w:t>
-      </w:r>
-    </w:p>
-    <w:p>
-      <w:pPr>
         <w:spacing w:after="0" w:line="276" w:lineRule="auto"/>
         <w:jc w:val="both"/>
         <w:rPr>
           <w:rFonts w:ascii="Times New Roman" w:hAnsi="Times New Roman" w:cs="Times New Roman"/>
-          <w:b/>
-        </w:rPr>
-      </w:pPr>
-    </w:p>
-    <w:p>
-      <w:pPr>
-        <w:spacing w:after="0" w:line="480" w:lineRule="auto"/>
-        <w:jc w:val="both"/>
-        <w:rPr>
-          <w:rFonts w:ascii="Times New Roman" w:hAnsi="Times New Roman" w:cs="Times New Roman"/>
-          <w:b/>
-        </w:rPr>
-      </w:pPr>
-      <w:r>
-        <w:rPr>
-          <w:rFonts w:ascii="Times New Roman" w:hAnsi="Times New Roman" w:cs="Times New Roman"/>
-          <w:b/>
-        </w:rPr>
-        <w:t xml:space="preserve">Prototype and Test </w:t>
-      </w:r>
-      <w:r>
-        <w:rPr>
-          <w:rFonts w:ascii="Times New Roman" w:hAnsi="Times New Roman" w:cs="Times New Roman"/>
-          <w:b/>
-        </w:rPr>
-        <w:t xml:space="preserve">of </w:t>
-      </w:r>
-      <w:r>
-        <w:rPr>
-          <w:rFonts w:ascii="Times New Roman" w:hAnsi="Times New Roman" w:cs="Times New Roman"/>
-          <w:b/>
-        </w:rPr>
-        <w:t xml:space="preserve">Iteration 2 </w:t>
-      </w:r>
+        </w:rPr>
+      </w:pPr>
     </w:p>
     <w:p>
       <w:pPr>
@@ -2483,6 +2753,92 @@
 <file path=word/numbering.xml><?xml version="1.0" encoding="utf-8"?>
 <w:numbering xmlns:wpc="http://schemas.microsoft.com/office/word/2010/wordprocessingCanvas" xmlns:cx="http://schemas.microsoft.com/office/drawing/2014/chartex" xmlns:cx1="http://schemas.microsoft.com/office/drawing/2015/9/8/chartex" xmlns:cx2="http://schemas.microsoft.com/office/drawing/2015/10/21/chartex" xmlns:cx3="http://schemas.microsoft.com/office/drawing/2016/5/9/chartex" xmlns:cx4="http://schemas.microsoft.com/office/drawing/2016/5/10/chartex" xmlns:cx5="http://schemas.microsoft.com/office/drawing/2016/5/11/chartex" xmlns:mc="http://schemas.openxmlformats.org/markup-compatibility/2006" xmlns:o="urn:schemas-microsoft-com:office:office" xmlns:r="http://schemas.openxmlformats.org/officeDocument/2006/relationships" xmlns:m="http://schemas.openxmlformats.org/officeDocument/2006/math" xmlns:v="urn:schemas-microsoft-com:vml" xmlns:wp14="http://schemas.microsoft.com/office/word/2010/wordprocessingDrawing" xmlns:wp="http://schemas.openxmlformats.org/drawingml/2006/wordprocessingDrawing" xmlns:w10="urn:schemas-microsoft-com:office:word" xmlns:w="http://schemas.openxmlformats.org/wordprocessingml/2006/main" xmlns:w14="http://schemas.microsoft.com/office/word/2010/wordml" xmlns:w15="http://schemas.microsoft.com/office/word/2012/wordml" xmlns:w16se="http://schemas.microsoft.com/office/word/2015/wordml/symex" xmlns:wpg="http://schemas.microsoft.com/office/word/2010/wordprocessingGroup" xmlns:wpi="http://schemas.microsoft.com/office/word/2010/wordprocessingInk" xmlns:wne="http://schemas.microsoft.com/office/word/2006/wordml" xmlns:wps="http://schemas.microsoft.com/office/word/2010/wordprocessingShape" mc:Ignorable="w14 w15 w16se wp14">
   <w:abstractNum w:abstractNumId="0" w15:restartNumberingAfterBreak="0">
+    <w:nsid w:val="00822447"/>
+    <w:multiLevelType w:val="hybridMultilevel"/>
+    <w:tmpl w:val="E6A6EC12"/>
+    <w:lvl w:ilvl="0" w:tplc="0C09000F">
+      <w:start w:val="1"/>
+      <w:numFmt w:val="decimal"/>
+      <w:lvlText w:val="%1."/>
+      <w:lvlJc w:val="left"/>
+      <w:pPr>
+        <w:ind w:left="720" w:hanging="360"/>
+      </w:pPr>
+    </w:lvl>
+    <w:lvl w:ilvl="1" w:tplc="0C090019" w:tentative="1">
+      <w:start w:val="1"/>
+      <w:numFmt w:val="lowerLetter"/>
+      <w:lvlText w:val="%2."/>
+      <w:lvlJc w:val="left"/>
+      <w:pPr>
+        <w:ind w:left="1440" w:hanging="360"/>
+      </w:pPr>
+    </w:lvl>
+    <w:lvl w:ilvl="2" w:tplc="0C09001B" w:tentative="1">
+      <w:start w:val="1"/>
+      <w:numFmt w:val="lowerRoman"/>
+      <w:lvlText w:val="%3."/>
+      <w:lvlJc w:val="right"/>
+      <w:pPr>
+        <w:ind w:left="2160" w:hanging="180"/>
+      </w:pPr>
+    </w:lvl>
+    <w:lvl w:ilvl="3" w:tplc="0C09000F" w:tentative="1">
+      <w:start w:val="1"/>
+      <w:numFmt w:val="decimal"/>
+      <w:lvlText w:val="%4."/>
+      <w:lvlJc w:val="left"/>
+      <w:pPr>
+        <w:ind w:left="2880" w:hanging="360"/>
+      </w:pPr>
+    </w:lvl>
+    <w:lvl w:ilvl="4" w:tplc="0C090019" w:tentative="1">
+      <w:start w:val="1"/>
+      <w:numFmt w:val="lowerLetter"/>
+      <w:lvlText w:val="%5."/>
+      <w:lvlJc w:val="left"/>
+      <w:pPr>
+        <w:ind w:left="3600" w:hanging="360"/>
+      </w:pPr>
+    </w:lvl>
+    <w:lvl w:ilvl="5" w:tplc="0C09001B" w:tentative="1">
+      <w:start w:val="1"/>
+      <w:numFmt w:val="lowerRoman"/>
+      <w:lvlText w:val="%6."/>
+      <w:lvlJc w:val="right"/>
+      <w:pPr>
+        <w:ind w:left="4320" w:hanging="180"/>
+      </w:pPr>
+    </w:lvl>
+    <w:lvl w:ilvl="6" w:tplc="0C09000F" w:tentative="1">
+      <w:start w:val="1"/>
+      <w:numFmt w:val="decimal"/>
+      <w:lvlText w:val="%7."/>
+      <w:lvlJc w:val="left"/>
+      <w:pPr>
+        <w:ind w:left="5040" w:hanging="360"/>
+      </w:pPr>
+    </w:lvl>
+    <w:lvl w:ilvl="7" w:tplc="0C090019" w:tentative="1">
+      <w:start w:val="1"/>
+      <w:numFmt w:val="lowerLetter"/>
+      <w:lvlText w:val="%8."/>
+      <w:lvlJc w:val="left"/>
+      <w:pPr>
+        <w:ind w:left="5760" w:hanging="360"/>
+      </w:pPr>
+    </w:lvl>
+    <w:lvl w:ilvl="8" w:tplc="0C09001B" w:tentative="1">
+      <w:start w:val="1"/>
+      <w:numFmt w:val="lowerRoman"/>
+      <w:lvlText w:val="%9."/>
+      <w:lvlJc w:val="right"/>
+      <w:pPr>
+        <w:ind w:left="6480" w:hanging="180"/>
+      </w:pPr>
+    </w:lvl>
+  </w:abstractNum>
+  <w:abstractNum w:abstractNumId="1" w15:restartNumberingAfterBreak="0">
     <w:nsid w:val="01C3339F"/>
     <w:multiLevelType w:val="multilevel"/>
     <w:tmpl w:val="1FF8C6D6"/>
@@ -2631,7 +2987,7 @@
       </w:rPr>
     </w:lvl>
   </w:abstractNum>
-  <w:abstractNum w:abstractNumId="1" w15:restartNumberingAfterBreak="0">
+  <w:abstractNum w:abstractNumId="2" w15:restartNumberingAfterBreak="0">
     <w:nsid w:val="04640D1D"/>
     <w:multiLevelType w:val="multilevel"/>
     <w:tmpl w:val="72D01418"/>
@@ -2780,7 +3136,7 @@
       </w:rPr>
     </w:lvl>
   </w:abstractNum>
-  <w:abstractNum w:abstractNumId="2" w15:restartNumberingAfterBreak="0">
+  <w:abstractNum w:abstractNumId="3" w15:restartNumberingAfterBreak="0">
     <w:nsid w:val="05BD4276"/>
     <w:multiLevelType w:val="multilevel"/>
     <w:tmpl w:val="DE12D8DA"/>
@@ -2929,7 +3285,7 @@
       </w:rPr>
     </w:lvl>
   </w:abstractNum>
-  <w:abstractNum w:abstractNumId="3" w15:restartNumberingAfterBreak="0">
+  <w:abstractNum w:abstractNumId="4" w15:restartNumberingAfterBreak="0">
     <w:nsid w:val="0A312569"/>
     <w:multiLevelType w:val="multilevel"/>
     <w:tmpl w:val="F1D078E8"/>
@@ -3078,7 +3434,7 @@
       </w:rPr>
     </w:lvl>
   </w:abstractNum>
-  <w:abstractNum w:abstractNumId="4" w15:restartNumberingAfterBreak="0">
+  <w:abstractNum w:abstractNumId="5" w15:restartNumberingAfterBreak="0">
     <w:nsid w:val="0D650A3B"/>
     <w:multiLevelType w:val="multilevel"/>
     <w:tmpl w:val="6826D27E"/>
@@ -3227,7 +3583,7 @@
       </w:rPr>
     </w:lvl>
   </w:abstractNum>
-  <w:abstractNum w:abstractNumId="5" w15:restartNumberingAfterBreak="0">
+  <w:abstractNum w:abstractNumId="6" w15:restartNumberingAfterBreak="0">
     <w:nsid w:val="0EDA75C4"/>
     <w:multiLevelType w:val="multilevel"/>
     <w:tmpl w:val="7EEA75F8"/>
@@ -3376,7 +3732,7 @@
       </w:rPr>
     </w:lvl>
   </w:abstractNum>
-  <w:abstractNum w:abstractNumId="6" w15:restartNumberingAfterBreak="0">
+  <w:abstractNum w:abstractNumId="7" w15:restartNumberingAfterBreak="0">
     <w:nsid w:val="132B7C93"/>
     <w:multiLevelType w:val="hybridMultilevel"/>
     <w:tmpl w:val="416AF748"/>
@@ -3465,7 +3821,7 @@
       </w:pPr>
     </w:lvl>
   </w:abstractNum>
-  <w:abstractNum w:abstractNumId="7" w15:restartNumberingAfterBreak="0">
+  <w:abstractNum w:abstractNumId="8" w15:restartNumberingAfterBreak="0">
     <w:nsid w:val="13BF30F7"/>
     <w:multiLevelType w:val="hybridMultilevel"/>
     <w:tmpl w:val="4D04F5BA"/>
@@ -3578,7 +3934,7 @@
       </w:rPr>
     </w:lvl>
   </w:abstractNum>
-  <w:abstractNum w:abstractNumId="8" w15:restartNumberingAfterBreak="0">
+  <w:abstractNum w:abstractNumId="9" w15:restartNumberingAfterBreak="0">
     <w:nsid w:val="16B854EE"/>
     <w:multiLevelType w:val="multilevel"/>
     <w:tmpl w:val="F4F2A0C0"/>
@@ -3727,7 +4083,7 @@
       </w:rPr>
     </w:lvl>
   </w:abstractNum>
-  <w:abstractNum w:abstractNumId="9" w15:restartNumberingAfterBreak="0">
+  <w:abstractNum w:abstractNumId="10" w15:restartNumberingAfterBreak="0">
     <w:nsid w:val="1A142DB0"/>
     <w:multiLevelType w:val="multilevel"/>
     <w:tmpl w:val="07CC5F0C"/>
@@ -3876,7 +4232,7 @@
       </w:rPr>
     </w:lvl>
   </w:abstractNum>
-  <w:abstractNum w:abstractNumId="10" w15:restartNumberingAfterBreak="0">
+  <w:abstractNum w:abstractNumId="11" w15:restartNumberingAfterBreak="0">
     <w:nsid w:val="20B02932"/>
     <w:multiLevelType w:val="multilevel"/>
     <w:tmpl w:val="5B728334"/>
@@ -4025,7 +4381,7 @@
       </w:rPr>
     </w:lvl>
   </w:abstractNum>
-  <w:abstractNum w:abstractNumId="11" w15:restartNumberingAfterBreak="0">
+  <w:abstractNum w:abstractNumId="12" w15:restartNumberingAfterBreak="0">
     <w:nsid w:val="2267131D"/>
     <w:multiLevelType w:val="multilevel"/>
     <w:tmpl w:val="07ACB934"/>
@@ -4174,7 +4530,7 @@
       </w:rPr>
     </w:lvl>
   </w:abstractNum>
-  <w:abstractNum w:abstractNumId="12" w15:restartNumberingAfterBreak="0">
+  <w:abstractNum w:abstractNumId="13" w15:restartNumberingAfterBreak="0">
     <w:nsid w:val="22D74B8F"/>
     <w:multiLevelType w:val="multilevel"/>
     <w:tmpl w:val="028290F2"/>
@@ -4323,7 +4679,7 @@
       </w:rPr>
     </w:lvl>
   </w:abstractNum>
-  <w:abstractNum w:abstractNumId="13" w15:restartNumberingAfterBreak="0">
+  <w:abstractNum w:abstractNumId="14" w15:restartNumberingAfterBreak="0">
     <w:nsid w:val="28C82B28"/>
     <w:multiLevelType w:val="multilevel"/>
     <w:tmpl w:val="CCA0C86A"/>
@@ -4472,7 +4828,7 @@
       </w:rPr>
     </w:lvl>
   </w:abstractNum>
-  <w:abstractNum w:abstractNumId="14" w15:restartNumberingAfterBreak="0">
+  <w:abstractNum w:abstractNumId="15" w15:restartNumberingAfterBreak="0">
     <w:nsid w:val="30741AF8"/>
     <w:multiLevelType w:val="multilevel"/>
     <w:tmpl w:val="A656CA24"/>
@@ -4621,7 +4977,7 @@
       </w:rPr>
     </w:lvl>
   </w:abstractNum>
-  <w:abstractNum w:abstractNumId="15" w15:restartNumberingAfterBreak="0">
+  <w:abstractNum w:abstractNumId="16" w15:restartNumberingAfterBreak="0">
     <w:nsid w:val="34C81490"/>
     <w:multiLevelType w:val="multilevel"/>
     <w:tmpl w:val="1C5EB9BE"/>
@@ -4770,7 +5126,7 @@
       </w:rPr>
     </w:lvl>
   </w:abstractNum>
-  <w:abstractNum w:abstractNumId="16" w15:restartNumberingAfterBreak="0">
+  <w:abstractNum w:abstractNumId="17" w15:restartNumberingAfterBreak="0">
     <w:nsid w:val="351511A2"/>
     <w:multiLevelType w:val="multilevel"/>
     <w:tmpl w:val="3286A916"/>
@@ -4919,7 +5275,7 @@
       </w:rPr>
     </w:lvl>
   </w:abstractNum>
-  <w:abstractNum w:abstractNumId="17" w15:restartNumberingAfterBreak="0">
+  <w:abstractNum w:abstractNumId="18" w15:restartNumberingAfterBreak="0">
     <w:nsid w:val="361203A0"/>
     <w:multiLevelType w:val="multilevel"/>
     <w:tmpl w:val="A358E9E8"/>
@@ -5068,7 +5424,7 @@
       </w:rPr>
     </w:lvl>
   </w:abstractNum>
-  <w:abstractNum w:abstractNumId="18" w15:restartNumberingAfterBreak="0">
+  <w:abstractNum w:abstractNumId="19" w15:restartNumberingAfterBreak="0">
     <w:nsid w:val="39385415"/>
     <w:multiLevelType w:val="hybridMultilevel"/>
     <w:tmpl w:val="FABA4A86"/>
@@ -5181,7 +5537,7 @@
       </w:rPr>
     </w:lvl>
   </w:abstractNum>
-  <w:abstractNum w:abstractNumId="19" w15:restartNumberingAfterBreak="0">
+  <w:abstractNum w:abstractNumId="20" w15:restartNumberingAfterBreak="0">
     <w:nsid w:val="3BCE0FED"/>
     <w:multiLevelType w:val="multilevel"/>
     <w:tmpl w:val="451E0B38"/>
@@ -5330,7 +5686,7 @@
       </w:rPr>
     </w:lvl>
   </w:abstractNum>
-  <w:abstractNum w:abstractNumId="20" w15:restartNumberingAfterBreak="0">
+  <w:abstractNum w:abstractNumId="21" w15:restartNumberingAfterBreak="0">
     <w:nsid w:val="3C0B3067"/>
     <w:multiLevelType w:val="multilevel"/>
     <w:tmpl w:val="56C66740"/>
@@ -5479,7 +5835,7 @@
       </w:rPr>
     </w:lvl>
   </w:abstractNum>
-  <w:abstractNum w:abstractNumId="21" w15:restartNumberingAfterBreak="0">
+  <w:abstractNum w:abstractNumId="22" w15:restartNumberingAfterBreak="0">
     <w:nsid w:val="3CEF6827"/>
     <w:multiLevelType w:val="multilevel"/>
     <w:tmpl w:val="D0C0E28A"/>
@@ -5628,7 +5984,7 @@
       </w:rPr>
     </w:lvl>
   </w:abstractNum>
-  <w:abstractNum w:abstractNumId="22" w15:restartNumberingAfterBreak="0">
+  <w:abstractNum w:abstractNumId="23" w15:restartNumberingAfterBreak="0">
     <w:nsid w:val="41AE7530"/>
     <w:multiLevelType w:val="hybridMultilevel"/>
     <w:tmpl w:val="F47CC4CC"/>
@@ -5741,7 +6097,7 @@
       </w:rPr>
     </w:lvl>
   </w:abstractNum>
-  <w:abstractNum w:abstractNumId="23" w15:restartNumberingAfterBreak="0">
+  <w:abstractNum w:abstractNumId="24" w15:restartNumberingAfterBreak="0">
     <w:nsid w:val="48CA3565"/>
     <w:multiLevelType w:val="multilevel"/>
     <w:tmpl w:val="22B4D1F2"/>
@@ -5890,7 +6246,7 @@
       </w:rPr>
     </w:lvl>
   </w:abstractNum>
-  <w:abstractNum w:abstractNumId="24" w15:restartNumberingAfterBreak="0">
+  <w:abstractNum w:abstractNumId="25" w15:restartNumberingAfterBreak="0">
     <w:nsid w:val="4D3C4EE6"/>
     <w:multiLevelType w:val="hybridMultilevel"/>
     <w:tmpl w:val="5548411C"/>
@@ -6003,7 +6359,7 @@
       </w:rPr>
     </w:lvl>
   </w:abstractNum>
-  <w:abstractNum w:abstractNumId="25" w15:restartNumberingAfterBreak="0">
+  <w:abstractNum w:abstractNumId="26" w15:restartNumberingAfterBreak="0">
     <w:nsid w:val="52304DC7"/>
     <w:multiLevelType w:val="multilevel"/>
     <w:tmpl w:val="0DC6B0F8"/>
@@ -6152,7 +6508,7 @@
       </w:rPr>
     </w:lvl>
   </w:abstractNum>
-  <w:abstractNum w:abstractNumId="26" w15:restartNumberingAfterBreak="0">
+  <w:abstractNum w:abstractNumId="27" w15:restartNumberingAfterBreak="0">
     <w:nsid w:val="53C623E5"/>
     <w:multiLevelType w:val="multilevel"/>
     <w:tmpl w:val="7D6639DE"/>
@@ -6301,7 +6657,7 @@
       </w:rPr>
     </w:lvl>
   </w:abstractNum>
-  <w:abstractNum w:abstractNumId="27" w15:restartNumberingAfterBreak="0">
+  <w:abstractNum w:abstractNumId="28" w15:restartNumberingAfterBreak="0">
     <w:nsid w:val="54877418"/>
     <w:multiLevelType w:val="multilevel"/>
     <w:tmpl w:val="2EE8CEE6"/>
@@ -6450,7 +6806,7 @@
       </w:rPr>
     </w:lvl>
   </w:abstractNum>
-  <w:abstractNum w:abstractNumId="28" w15:restartNumberingAfterBreak="0">
+  <w:abstractNum w:abstractNumId="29" w15:restartNumberingAfterBreak="0">
     <w:nsid w:val="55596C56"/>
     <w:multiLevelType w:val="hybridMultilevel"/>
     <w:tmpl w:val="352415E4"/>
@@ -6563,7 +6919,7 @@
       </w:rPr>
     </w:lvl>
   </w:abstractNum>
-  <w:abstractNum w:abstractNumId="29" w15:restartNumberingAfterBreak="0">
+  <w:abstractNum w:abstractNumId="30" w15:restartNumberingAfterBreak="0">
     <w:nsid w:val="57D12B67"/>
     <w:multiLevelType w:val="hybridMultilevel"/>
     <w:tmpl w:val="6DA845CC"/>
@@ -6676,7 +7032,7 @@
       </w:rPr>
     </w:lvl>
   </w:abstractNum>
-  <w:abstractNum w:abstractNumId="30" w15:restartNumberingAfterBreak="0">
+  <w:abstractNum w:abstractNumId="31" w15:restartNumberingAfterBreak="0">
     <w:nsid w:val="58B85A1B"/>
     <w:multiLevelType w:val="hybridMultilevel"/>
     <w:tmpl w:val="09822518"/>
@@ -6789,7 +7145,7 @@
       </w:rPr>
     </w:lvl>
   </w:abstractNum>
-  <w:abstractNum w:abstractNumId="31" w15:restartNumberingAfterBreak="0">
+  <w:abstractNum w:abstractNumId="32" w15:restartNumberingAfterBreak="0">
     <w:nsid w:val="58CB1CF5"/>
     <w:multiLevelType w:val="multilevel"/>
     <w:tmpl w:val="19A42E5C"/>
@@ -6938,7 +7294,7 @@
       </w:rPr>
     </w:lvl>
   </w:abstractNum>
-  <w:abstractNum w:abstractNumId="32" w15:restartNumberingAfterBreak="0">
+  <w:abstractNum w:abstractNumId="33" w15:restartNumberingAfterBreak="0">
     <w:nsid w:val="5DD32FA0"/>
     <w:multiLevelType w:val="multilevel"/>
     <w:tmpl w:val="798C5EBA"/>
@@ -7087,7 +7443,7 @@
       </w:rPr>
     </w:lvl>
   </w:abstractNum>
-  <w:abstractNum w:abstractNumId="33" w15:restartNumberingAfterBreak="0">
+  <w:abstractNum w:abstractNumId="34" w15:restartNumberingAfterBreak="0">
     <w:nsid w:val="5F7E3181"/>
     <w:multiLevelType w:val="hybridMultilevel"/>
     <w:tmpl w:val="9050CC0A"/>
@@ -7200,7 +7556,7 @@
       </w:rPr>
     </w:lvl>
   </w:abstractNum>
-  <w:abstractNum w:abstractNumId="34" w15:restartNumberingAfterBreak="0">
+  <w:abstractNum w:abstractNumId="35" w15:restartNumberingAfterBreak="0">
     <w:nsid w:val="61CE59D6"/>
     <w:multiLevelType w:val="hybridMultilevel"/>
     <w:tmpl w:val="7B0E6378"/>
@@ -7313,7 +7669,7 @@
       </w:rPr>
     </w:lvl>
   </w:abstractNum>
-  <w:abstractNum w:abstractNumId="35" w15:restartNumberingAfterBreak="0">
+  <w:abstractNum w:abstractNumId="36" w15:restartNumberingAfterBreak="0">
     <w:nsid w:val="630A4FE1"/>
     <w:multiLevelType w:val="multilevel"/>
     <w:tmpl w:val="776E3ADE"/>
@@ -7462,7 +7818,7 @@
       </w:rPr>
     </w:lvl>
   </w:abstractNum>
-  <w:abstractNum w:abstractNumId="36" w15:restartNumberingAfterBreak="0">
+  <w:abstractNum w:abstractNumId="37" w15:restartNumberingAfterBreak="0">
     <w:nsid w:val="670D3257"/>
     <w:multiLevelType w:val="hybridMultilevel"/>
     <w:tmpl w:val="DA208A2A"/>
@@ -7575,7 +7931,7 @@
       </w:rPr>
     </w:lvl>
   </w:abstractNum>
-  <w:abstractNum w:abstractNumId="37" w15:restartNumberingAfterBreak="0">
+  <w:abstractNum w:abstractNumId="38" w15:restartNumberingAfterBreak="0">
     <w:nsid w:val="671A2DBE"/>
     <w:multiLevelType w:val="hybridMultilevel"/>
     <w:tmpl w:val="918AD7EC"/>
@@ -7664,7 +8020,7 @@
       </w:pPr>
     </w:lvl>
   </w:abstractNum>
-  <w:abstractNum w:abstractNumId="38" w15:restartNumberingAfterBreak="0">
+  <w:abstractNum w:abstractNumId="39" w15:restartNumberingAfterBreak="0">
     <w:nsid w:val="69133FFB"/>
     <w:multiLevelType w:val="hybridMultilevel"/>
     <w:tmpl w:val="A7F875DA"/>
@@ -7777,7 +8133,7 @@
       </w:rPr>
     </w:lvl>
   </w:abstractNum>
-  <w:abstractNum w:abstractNumId="39" w15:restartNumberingAfterBreak="0">
+  <w:abstractNum w:abstractNumId="40" w15:restartNumberingAfterBreak="0">
     <w:nsid w:val="692462BE"/>
     <w:multiLevelType w:val="multilevel"/>
     <w:tmpl w:val="D2F8FBF4"/>
@@ -7926,7 +8282,7 @@
       </w:rPr>
     </w:lvl>
   </w:abstractNum>
-  <w:abstractNum w:abstractNumId="40" w15:restartNumberingAfterBreak="0">
+  <w:abstractNum w:abstractNumId="41" w15:restartNumberingAfterBreak="0">
     <w:nsid w:val="699F5161"/>
     <w:multiLevelType w:val="multilevel"/>
     <w:tmpl w:val="9C0E3BDA"/>
@@ -8075,7 +8431,7 @@
       </w:rPr>
     </w:lvl>
   </w:abstractNum>
-  <w:abstractNum w:abstractNumId="41" w15:restartNumberingAfterBreak="0">
+  <w:abstractNum w:abstractNumId="42" w15:restartNumberingAfterBreak="0">
     <w:nsid w:val="6DC268DD"/>
     <w:multiLevelType w:val="multilevel"/>
     <w:tmpl w:val="4B3CD166"/>
@@ -8224,7 +8580,7 @@
       </w:rPr>
     </w:lvl>
   </w:abstractNum>
-  <w:abstractNum w:abstractNumId="42" w15:restartNumberingAfterBreak="0">
+  <w:abstractNum w:abstractNumId="43" w15:restartNumberingAfterBreak="0">
     <w:nsid w:val="6E371659"/>
     <w:multiLevelType w:val="hybridMultilevel"/>
     <w:tmpl w:val="97087DBE"/>
@@ -8337,7 +8693,93 @@
       </w:rPr>
     </w:lvl>
   </w:abstractNum>
-  <w:abstractNum w:abstractNumId="43" w15:restartNumberingAfterBreak="0">
+  <w:abstractNum w:abstractNumId="44" w15:restartNumberingAfterBreak="0">
+    <w:nsid w:val="6E7D0817"/>
+    <w:multiLevelType w:val="hybridMultilevel"/>
+    <w:tmpl w:val="39D8679A"/>
+    <w:lvl w:ilvl="0" w:tplc="0C09000F">
+      <w:start w:val="1"/>
+      <w:numFmt w:val="decimal"/>
+      <w:lvlText w:val="%1."/>
+      <w:lvlJc w:val="left"/>
+      <w:pPr>
+        <w:ind w:left="780" w:hanging="360"/>
+      </w:pPr>
+    </w:lvl>
+    <w:lvl w:ilvl="1" w:tplc="0C090019" w:tentative="1">
+      <w:start w:val="1"/>
+      <w:numFmt w:val="lowerLetter"/>
+      <w:lvlText w:val="%2."/>
+      <w:lvlJc w:val="left"/>
+      <w:pPr>
+        <w:ind w:left="1500" w:hanging="360"/>
+      </w:pPr>
+    </w:lvl>
+    <w:lvl w:ilvl="2" w:tplc="0C09001B" w:tentative="1">
+      <w:start w:val="1"/>
+      <w:numFmt w:val="lowerRoman"/>
+      <w:lvlText w:val="%3."/>
+      <w:lvlJc w:val="right"/>
+      <w:pPr>
+        <w:ind w:left="2220" w:hanging="180"/>
+      </w:pPr>
+    </w:lvl>
+    <w:lvl w:ilvl="3" w:tplc="0C09000F" w:tentative="1">
+      <w:start w:val="1"/>
+      <w:numFmt w:val="decimal"/>
+      <w:lvlText w:val="%4."/>
+      <w:lvlJc w:val="left"/>
+      <w:pPr>
+        <w:ind w:left="2940" w:hanging="360"/>
+      </w:pPr>
+    </w:lvl>
+    <w:lvl w:ilvl="4" w:tplc="0C090019" w:tentative="1">
+      <w:start w:val="1"/>
+      <w:numFmt w:val="lowerLetter"/>
+      <w:lvlText w:val="%5."/>
+      <w:lvlJc w:val="left"/>
+      <w:pPr>
+        <w:ind w:left="3660" w:hanging="360"/>
+      </w:pPr>
+    </w:lvl>
+    <w:lvl w:ilvl="5" w:tplc="0C09001B" w:tentative="1">
+      <w:start w:val="1"/>
+      <w:numFmt w:val="lowerRoman"/>
+      <w:lvlText w:val="%6."/>
+      <w:lvlJc w:val="right"/>
+      <w:pPr>
+        <w:ind w:left="4380" w:hanging="180"/>
+      </w:pPr>
+    </w:lvl>
+    <w:lvl w:ilvl="6" w:tplc="0C09000F" w:tentative="1">
+      <w:start w:val="1"/>
+      <w:numFmt w:val="decimal"/>
+      <w:lvlText w:val="%7."/>
+      <w:lvlJc w:val="left"/>
+      <w:pPr>
+        <w:ind w:left="5100" w:hanging="360"/>
+      </w:pPr>
+    </w:lvl>
+    <w:lvl w:ilvl="7" w:tplc="0C090019" w:tentative="1">
+      <w:start w:val="1"/>
+      <w:numFmt w:val="lowerLetter"/>
+      <w:lvlText w:val="%8."/>
+      <w:lvlJc w:val="left"/>
+      <w:pPr>
+        <w:ind w:left="5820" w:hanging="360"/>
+      </w:pPr>
+    </w:lvl>
+    <w:lvl w:ilvl="8" w:tplc="0C09001B" w:tentative="1">
+      <w:start w:val="1"/>
+      <w:numFmt w:val="lowerRoman"/>
+      <w:lvlText w:val="%9."/>
+      <w:lvlJc w:val="right"/>
+      <w:pPr>
+        <w:ind w:left="6540" w:hanging="180"/>
+      </w:pPr>
+    </w:lvl>
+  </w:abstractNum>
+  <w:abstractNum w:abstractNumId="45" w15:restartNumberingAfterBreak="0">
     <w:nsid w:val="6F387D3F"/>
     <w:multiLevelType w:val="multilevel"/>
     <w:tmpl w:val="7D2EE42A"/>
@@ -8486,7 +8928,7 @@
       </w:rPr>
     </w:lvl>
   </w:abstractNum>
-  <w:abstractNum w:abstractNumId="44" w15:restartNumberingAfterBreak="0">
+  <w:abstractNum w:abstractNumId="46" w15:restartNumberingAfterBreak="0">
     <w:nsid w:val="6FDF0AE9"/>
     <w:multiLevelType w:val="multilevel"/>
     <w:tmpl w:val="978C83EA"/>
@@ -8635,7 +9077,7 @@
       </w:rPr>
     </w:lvl>
   </w:abstractNum>
-  <w:abstractNum w:abstractNumId="45" w15:restartNumberingAfterBreak="0">
+  <w:abstractNum w:abstractNumId="47" w15:restartNumberingAfterBreak="0">
     <w:nsid w:val="74F64CAA"/>
     <w:multiLevelType w:val="multilevel"/>
     <w:tmpl w:val="B37052D6"/>
@@ -8784,7 +9226,7 @@
       </w:rPr>
     </w:lvl>
   </w:abstractNum>
-  <w:abstractNum w:abstractNumId="46" w15:restartNumberingAfterBreak="0">
+  <w:abstractNum w:abstractNumId="48" w15:restartNumberingAfterBreak="0">
     <w:nsid w:val="76FE5346"/>
     <w:multiLevelType w:val="multilevel"/>
     <w:tmpl w:val="B452418A"/>
@@ -8933,7 +9375,7 @@
       </w:rPr>
     </w:lvl>
   </w:abstractNum>
-  <w:abstractNum w:abstractNumId="47" w15:restartNumberingAfterBreak="0">
+  <w:abstractNum w:abstractNumId="49" w15:restartNumberingAfterBreak="0">
     <w:nsid w:val="77DD218D"/>
     <w:multiLevelType w:val="hybridMultilevel"/>
     <w:tmpl w:val="94E46D68"/>
@@ -9019,7 +9461,7 @@
       </w:pPr>
     </w:lvl>
   </w:abstractNum>
-  <w:abstractNum w:abstractNumId="48" w15:restartNumberingAfterBreak="0">
+  <w:abstractNum w:abstractNumId="50" w15:restartNumberingAfterBreak="0">
     <w:nsid w:val="7C9C489F"/>
     <w:multiLevelType w:val="multilevel"/>
     <w:tmpl w:val="A502D30E"/>
@@ -9168,7 +9610,7 @@
       </w:rPr>
     </w:lvl>
   </w:abstractNum>
-  <w:abstractNum w:abstractNumId="49" w15:restartNumberingAfterBreak="0">
+  <w:abstractNum w:abstractNumId="51" w15:restartNumberingAfterBreak="0">
     <w:nsid w:val="7CA471BA"/>
     <w:multiLevelType w:val="multilevel"/>
     <w:tmpl w:val="861EA810"/>
@@ -9317,7 +9759,7 @@
       </w:rPr>
     </w:lvl>
   </w:abstractNum>
-  <w:abstractNum w:abstractNumId="50" w15:restartNumberingAfterBreak="0">
+  <w:abstractNum w:abstractNumId="52" w15:restartNumberingAfterBreak="0">
     <w:nsid w:val="7DF574F4"/>
     <w:multiLevelType w:val="hybridMultilevel"/>
     <w:tmpl w:val="B5F8789A"/>
@@ -9431,157 +9873,163 @@
     </w:lvl>
   </w:abstractNum>
   <w:num w:numId="1">
+    <w:abstractNumId w:val="38"/>
+  </w:num>
+  <w:num w:numId="2">
+    <w:abstractNumId w:val="7"/>
+  </w:num>
+  <w:num w:numId="3">
+    <w:abstractNumId w:val="30"/>
+  </w:num>
+  <w:num w:numId="4">
+    <w:abstractNumId w:val="23"/>
+  </w:num>
+  <w:num w:numId="5">
+    <w:abstractNumId w:val="29"/>
+  </w:num>
+  <w:num w:numId="6">
+    <w:abstractNumId w:val="31"/>
+  </w:num>
+  <w:num w:numId="7">
     <w:abstractNumId w:val="37"/>
   </w:num>
-  <w:num w:numId="2">
+  <w:num w:numId="8">
+    <w:abstractNumId w:val="34"/>
+  </w:num>
+  <w:num w:numId="9">
+    <w:abstractNumId w:val="52"/>
+  </w:num>
+  <w:num w:numId="10">
+    <w:abstractNumId w:val="49"/>
+  </w:num>
+  <w:num w:numId="11">
+    <w:abstractNumId w:val="25"/>
+  </w:num>
+  <w:num w:numId="12">
+    <w:abstractNumId w:val="35"/>
+  </w:num>
+  <w:num w:numId="13">
+    <w:abstractNumId w:val="19"/>
+  </w:num>
+  <w:num w:numId="14">
+    <w:abstractNumId w:val="43"/>
+  </w:num>
+  <w:num w:numId="15">
+    <w:abstractNumId w:val="36"/>
+  </w:num>
+  <w:num w:numId="16">
+    <w:abstractNumId w:val="22"/>
+  </w:num>
+  <w:num w:numId="17">
+    <w:abstractNumId w:val="17"/>
+  </w:num>
+  <w:num w:numId="18">
+    <w:abstractNumId w:val="12"/>
+  </w:num>
+  <w:num w:numId="19">
+    <w:abstractNumId w:val="32"/>
+  </w:num>
+  <w:num w:numId="20">
+    <w:abstractNumId w:val="47"/>
+  </w:num>
+  <w:num w:numId="21">
+    <w:abstractNumId w:val="15"/>
+  </w:num>
+  <w:num w:numId="22">
+    <w:abstractNumId w:val="14"/>
+  </w:num>
+  <w:num w:numId="23">
+    <w:abstractNumId w:val="4"/>
+  </w:num>
+  <w:num w:numId="24">
+    <w:abstractNumId w:val="51"/>
+  </w:num>
+  <w:num w:numId="25">
+    <w:abstractNumId w:val="2"/>
+  </w:num>
+  <w:num w:numId="26">
     <w:abstractNumId w:val="6"/>
   </w:num>
-  <w:num w:numId="3">
-    <w:abstractNumId w:val="29"/>
+  <w:num w:numId="27">
+    <w:abstractNumId w:val="5"/>
   </w:num>
-  <w:num w:numId="4">
-    <w:abstractNumId w:val="22"/>
+  <w:num w:numId="28">
+    <w:abstractNumId w:val="42"/>
   </w:num>
-  <w:num w:numId="5">
+  <w:num w:numId="29">
+    <w:abstractNumId w:val="48"/>
+  </w:num>
+  <w:num w:numId="30">
+    <w:abstractNumId w:val="26"/>
+  </w:num>
+  <w:num w:numId="31">
+    <w:abstractNumId w:val="24"/>
+  </w:num>
+  <w:num w:numId="32">
+    <w:abstractNumId w:val="27"/>
+  </w:num>
+  <w:num w:numId="33">
+    <w:abstractNumId w:val="16"/>
+  </w:num>
+  <w:num w:numId="34">
+    <w:abstractNumId w:val="9"/>
+  </w:num>
+  <w:num w:numId="35">
+    <w:abstractNumId w:val="18"/>
+  </w:num>
+  <w:num w:numId="36">
+    <w:abstractNumId w:val="1"/>
+  </w:num>
+  <w:num w:numId="37">
+    <w:abstractNumId w:val="20"/>
+  </w:num>
+  <w:num w:numId="38">
+    <w:abstractNumId w:val="45"/>
+  </w:num>
+  <w:num w:numId="39">
+    <w:abstractNumId w:val="46"/>
+  </w:num>
+  <w:num w:numId="40">
+    <w:abstractNumId w:val="10"/>
+  </w:num>
+  <w:num w:numId="41">
+    <w:abstractNumId w:val="41"/>
+  </w:num>
+  <w:num w:numId="42">
     <w:abstractNumId w:val="28"/>
   </w:num>
-  <w:num w:numId="6">
-    <w:abstractNumId w:val="30"/>
+  <w:num w:numId="43">
+    <w:abstractNumId w:val="40"/>
   </w:num>
-  <w:num w:numId="7">
-    <w:abstractNumId w:val="36"/>
+  <w:num w:numId="44">
+    <w:abstractNumId w:val="11"/>
   </w:num>
-  <w:num w:numId="8">
+  <w:num w:numId="45">
+    <w:abstractNumId w:val="50"/>
+  </w:num>
+  <w:num w:numId="46">
+    <w:abstractNumId w:val="13"/>
+  </w:num>
+  <w:num w:numId="47">
+    <w:abstractNumId w:val="3"/>
+  </w:num>
+  <w:num w:numId="48">
     <w:abstractNumId w:val="33"/>
   </w:num>
-  <w:num w:numId="9">
-    <w:abstractNumId w:val="50"/>
-  </w:num>
-  <w:num w:numId="10">
-    <w:abstractNumId w:val="47"/>
-  </w:num>
-  <w:num w:numId="11">
-    <w:abstractNumId w:val="24"/>
-  </w:num>
-  <w:num w:numId="12">
-    <w:abstractNumId w:val="34"/>
-  </w:num>
-  <w:num w:numId="13">
-    <w:abstractNumId w:val="18"/>
-  </w:num>
-  <w:num w:numId="14">
-    <w:abstractNumId w:val="42"/>
-  </w:num>
-  <w:num w:numId="15">
-    <w:abstractNumId w:val="35"/>
-  </w:num>
-  <w:num w:numId="16">
+  <w:num w:numId="49">
     <w:abstractNumId w:val="21"/>
   </w:num>
-  <w:num w:numId="17">
-    <w:abstractNumId w:val="16"/>
+  <w:num w:numId="50">
+    <w:abstractNumId w:val="39"/>
   </w:num>
-  <w:num w:numId="18">
-    <w:abstractNumId w:val="11"/>
-  </w:num>
-  <w:num w:numId="19">
-    <w:abstractNumId w:val="31"/>
-  </w:num>
-  <w:num w:numId="20">
-    <w:abstractNumId w:val="45"/>
-  </w:num>
-  <w:num w:numId="21">
-    <w:abstractNumId w:val="14"/>
-  </w:num>
-  <w:num w:numId="22">
-    <w:abstractNumId w:val="13"/>
-  </w:num>
-  <w:num w:numId="23">
-    <w:abstractNumId w:val="3"/>
-  </w:num>
-  <w:num w:numId="24">
-    <w:abstractNumId w:val="49"/>
-  </w:num>
-  <w:num w:numId="25">
-    <w:abstractNumId w:val="1"/>
-  </w:num>
-  <w:num w:numId="26">
-    <w:abstractNumId w:val="5"/>
-  </w:num>
-  <w:num w:numId="27">
-    <w:abstractNumId w:val="4"/>
-  </w:num>
-  <w:num w:numId="28">
-    <w:abstractNumId w:val="41"/>
-  </w:num>
-  <w:num w:numId="29">
-    <w:abstractNumId w:val="46"/>
-  </w:num>
-  <w:num w:numId="30">
-    <w:abstractNumId w:val="25"/>
-  </w:num>
-  <w:num w:numId="31">
-    <w:abstractNumId w:val="23"/>
-  </w:num>
-  <w:num w:numId="32">
-    <w:abstractNumId w:val="26"/>
-  </w:num>
-  <w:num w:numId="33">
-    <w:abstractNumId w:val="15"/>
-  </w:num>
-  <w:num w:numId="34">
+  <w:num w:numId="51">
     <w:abstractNumId w:val="8"/>
   </w:num>
-  <w:num w:numId="35">
-    <w:abstractNumId w:val="17"/>
-  </w:num>
-  <w:num w:numId="36">
-    <w:abstractNumId w:val="0"/>
-  </w:num>
-  <w:num w:numId="37">
-    <w:abstractNumId w:val="19"/>
-  </w:num>
-  <w:num w:numId="38">
-    <w:abstractNumId w:val="43"/>
-  </w:num>
-  <w:num w:numId="39">
+  <w:num w:numId="52">
     <w:abstractNumId w:val="44"/>
   </w:num>
-  <w:num w:numId="40">
-    <w:abstractNumId w:val="9"/>
-  </w:num>
-  <w:num w:numId="41">
-    <w:abstractNumId w:val="40"/>
-  </w:num>
-  <w:num w:numId="42">
-    <w:abstractNumId w:val="27"/>
-  </w:num>
-  <w:num w:numId="43">
-    <w:abstractNumId w:val="39"/>
-  </w:num>
-  <w:num w:numId="44">
-    <w:abstractNumId w:val="10"/>
-  </w:num>
-  <w:num w:numId="45">
-    <w:abstractNumId w:val="48"/>
-  </w:num>
-  <w:num w:numId="46">
-    <w:abstractNumId w:val="12"/>
-  </w:num>
-  <w:num w:numId="47">
-    <w:abstractNumId w:val="2"/>
-  </w:num>
-  <w:num w:numId="48">
-    <w:abstractNumId w:val="32"/>
-  </w:num>
-  <w:num w:numId="49">
-    <w:abstractNumId w:val="20"/>
-  </w:num>
-  <w:num w:numId="50">
-    <w:abstractNumId w:val="38"/>
-  </w:num>
-  <w:num w:numId="51">
-    <w:abstractNumId w:val="7"/>
+  <w:num w:numId="53">
+    <w:abstractNumId w:val="0"/>
   </w:num>
   <w:numIdMacAtCleanup w:val="49"/>
 </w:numbering>
@@ -10485,7 +10933,7 @@
 </file>
 
 <file path=customXml/itemProps1.xml><?xml version="1.0" encoding="utf-8"?>
-<ds:datastoreItem xmlns:ds="http://schemas.openxmlformats.org/officeDocument/2006/customXml" ds:itemID="{C2E449BE-A989-4944-9512-2264F5E70ED0}">
+<ds:datastoreItem xmlns:ds="http://schemas.openxmlformats.org/officeDocument/2006/customXml" ds:itemID="{1FA6BF11-8EA7-4E67-8196-713AD757D147}">
   <ds:schemaRefs>
     <ds:schemaRef ds:uri="http://schemas.openxmlformats.org/officeDocument/2006/bibliography"/>
   </ds:schemaRefs>

</xml_diff>

<commit_message>
Note Pad Templates Loaded
</commit_message>
<xml_diff>
--- a/Assingment 1 Project Plan and Small Website -  James Browning.docx
+++ b/Assingment 1 Project Plan and Small Website -  James Browning.docx
@@ -88,19 +88,11 @@
         </w:rPr>
         <w:t xml:space="preserve">a capability for </w:t>
       </w:r>
-      <w:proofErr w:type="spellStart"/>
       <w:r>
         <w:rPr>
           <w:rFonts w:ascii="Times New Roman" w:hAnsi="Times New Roman" w:cs="Times New Roman"/>
         </w:rPr>
-        <w:t>organising</w:t>
-      </w:r>
-      <w:proofErr w:type="spellEnd"/>
-      <w:r>
-        <w:rPr>
-          <w:rFonts w:ascii="Times New Roman" w:hAnsi="Times New Roman" w:cs="Times New Roman"/>
-        </w:rPr>
-        <w:t xml:space="preserve"> </w:t>
+        <w:t xml:space="preserve">organising </w:t>
       </w:r>
       <w:r>
         <w:rPr>
@@ -161,21 +153,7 @@
         <w:rPr>
           <w:rFonts w:ascii="Times New Roman" w:hAnsi="Times New Roman" w:cs="Times New Roman"/>
         </w:rPr>
-        <w:t xml:space="preserve">An increase of the number of players at Slammers Beach Volleyball by 50% while appealing to people aged between 15 and 30 years would show the website has served its purpose. A 50% improvement equates to an additional 50 players per week. All the additional 50 players </w:t>
-      </w:r>
-      <w:proofErr w:type="gramStart"/>
-      <w:r>
-        <w:rPr>
-          <w:rFonts w:ascii="Times New Roman" w:hAnsi="Times New Roman" w:cs="Times New Roman"/>
-        </w:rPr>
-        <w:t>is</w:t>
-      </w:r>
-      <w:proofErr w:type="gramEnd"/>
-      <w:r>
-        <w:rPr>
-          <w:rFonts w:ascii="Times New Roman" w:hAnsi="Times New Roman" w:cs="Times New Roman"/>
-        </w:rPr>
-        <w:t xml:space="preserve"> to fall into the age bracket 15 and 30 years. Lastly, a 25% increase of revenue from the bar takings will show that the website has successfully promoted this aspect of Slammers.</w:t>
+        <w:t>An increase of the number of players at Slammers Beach Volleyball by 50% while appealing to people aged between 15 and 30 years would show the website has served its purpose. A 50% improvement equates to an additional 50 players per week. All the additional 50 players is to fall into the age bracket 15 and 30 years. Lastly, a 25% increase of revenue from the bar takings will show that the website has successfully promoted this aspect of Slammers.</w:t>
       </w:r>
     </w:p>
     <w:p>
@@ -283,21 +261,7 @@
         <w:rPr>
           <w:rFonts w:ascii="Times New Roman" w:hAnsi="Times New Roman" w:cs="Times New Roman"/>
         </w:rPr>
-        <w:t xml:space="preserve">People who are looking for a place to </w:t>
-      </w:r>
-      <w:proofErr w:type="spellStart"/>
-      <w:r>
-        <w:rPr>
-          <w:rFonts w:ascii="Times New Roman" w:hAnsi="Times New Roman" w:cs="Times New Roman"/>
-        </w:rPr>
-        <w:t>socialise</w:t>
-      </w:r>
-      <w:proofErr w:type="spellEnd"/>
-      <w:r>
-        <w:rPr>
-          <w:rFonts w:ascii="Times New Roman" w:hAnsi="Times New Roman" w:cs="Times New Roman"/>
-        </w:rPr>
-        <w:t>.</w:t>
+        <w:t>People who are looking for a place to socialise.</w:t>
       </w:r>
     </w:p>
     <w:p>
@@ -393,21 +357,7 @@
         <w:rPr>
           <w:rFonts w:ascii="Times New Roman" w:hAnsi="Times New Roman" w:cs="Times New Roman"/>
         </w:rPr>
-        <w:t xml:space="preserve">Ensuring there is cohesion with good navigation while using </w:t>
-      </w:r>
-      <w:proofErr w:type="spellStart"/>
-      <w:r>
-        <w:rPr>
-          <w:rFonts w:ascii="Times New Roman" w:hAnsi="Times New Roman" w:cs="Times New Roman"/>
-        </w:rPr>
-        <w:t>scannable</w:t>
-      </w:r>
-      <w:proofErr w:type="spellEnd"/>
-      <w:r>
-        <w:rPr>
-          <w:rFonts w:ascii="Times New Roman" w:hAnsi="Times New Roman" w:cs="Times New Roman"/>
-        </w:rPr>
-        <w:t xml:space="preserve"> text.</w:t>
+        <w:t>Ensuring there is cohesion with good navigation while using scannable text.</w:t>
       </w:r>
     </w:p>
     <w:p>
@@ -484,7 +434,6 @@
           <w:rFonts w:ascii="Times New Roman" w:hAnsi="Times New Roman" w:cs="Times New Roman"/>
           <w:b/>
         </w:rPr>
-        <w:lastRenderedPageBreak/>
         <w:t>Site Flow Chart</w:t>
       </w:r>
     </w:p>
@@ -704,7 +653,6 @@
           <w:noProof/>
           <w:lang w:val="en-AU" w:eastAsia="en-AU"/>
         </w:rPr>
-        <w:lastRenderedPageBreak/>
         <mc:AlternateContent>
           <mc:Choice Requires="wps">
             <w:drawing>
@@ -943,9 +891,8 @@
           <w:sz w:val="40"/>
           <w:szCs w:val="40"/>
         </w:rPr>
-        <w:t xml:space="preserve">The Health Club With </w:t>
-      </w:r>
-      <w:proofErr w:type="gramStart"/>
+        <w:t xml:space="preserve">The Health Club </w:t>
+      </w:r>
       <w:r>
         <w:rPr>
           <w:rFonts w:ascii="Freestyle Script" w:eastAsiaTheme="minorEastAsia" w:hAnsi="Freestyle Script" w:cstheme="minorBidi"/>
@@ -956,9 +903,32 @@
           <w:sz w:val="40"/>
           <w:szCs w:val="40"/>
         </w:rPr>
-        <w:t>it</w:t>
-      </w:r>
-      <w:proofErr w:type="gramEnd"/>
+        <w:t>With</w:t>
+      </w:r>
+      <w:r>
+        <w:rPr>
+          <w:rFonts w:ascii="Freestyle Script" w:eastAsiaTheme="minorEastAsia" w:hAnsi="Freestyle Script" w:cstheme="minorBidi"/>
+          <w:b/>
+          <w:bCs/>
+          <w:color w:val="808080" w:themeColor="background1" w:themeShade="80"/>
+          <w:kern w:val="24"/>
+          <w:sz w:val="40"/>
+          <w:szCs w:val="40"/>
+        </w:rPr>
+        <w:t xml:space="preserve"> </w:t>
+      </w:r>
+      <w:r>
+        <w:rPr>
+          <w:rFonts w:ascii="Freestyle Script" w:eastAsiaTheme="minorEastAsia" w:hAnsi="Freestyle Script" w:cstheme="minorBidi"/>
+          <w:b/>
+          <w:bCs/>
+          <w:color w:val="808080" w:themeColor="background1" w:themeShade="80"/>
+          <w:kern w:val="24"/>
+          <w:sz w:val="40"/>
+          <w:szCs w:val="40"/>
+        </w:rPr>
+        <w:t>It</w:t>
+      </w:r>
       <w:r>
         <w:rPr>
           <w:rFonts w:ascii="Freestyle Script" w:eastAsiaTheme="minorEastAsia" w:hAnsi="Freestyle Script" w:cstheme="minorBidi"/>
@@ -991,10 +961,14 @@
             </w14:srgbClr>
           </w14:shadow>
         </w:rPr>
-        <w:t xml:space="preserve">We are passionate about beach volleyball. Playing the game promotes health, fitness and is one of the only team sports which can be played by people of all ages. At </w:t>
-      </w:r>
-      <w:proofErr w:type="gramStart"/>
-      <w:r>
+        <w:t>We are passionate about beach volleyball. Playing the game promotes health, fitness and is one of the only team sports which can be played by people of all ages. At Slammers you can play volleyball as a family, competitively or just for having fun with friends. Next time at the beach drop in and check us out.</w:t>
+      </w:r>
+    </w:p>
+    <w:p>
+      <w:pPr>
+        <w:pStyle w:val="NormalWeb"/>
+        <w:spacing w:before="0" w:beforeAutospacing="0" w:after="0" w:afterAutospacing="0"/>
+        <w:jc w:val="both"/>
         <w:rPr>
           <w:rFonts w:ascii="Courier New" w:eastAsiaTheme="minorEastAsia" w:hAnsi="Courier New" w:cs="Courier New"/>
           <w:color w:val="3B3838" w:themeColor="background2" w:themeShade="40"/>
@@ -1007,9 +981,14 @@
             </w14:srgbClr>
           </w14:shadow>
         </w:rPr>
-        <w:t>Slammers</w:t>
-      </w:r>
-      <w:proofErr w:type="gramEnd"/>
+      </w:pPr>
+    </w:p>
+    <w:p>
+      <w:pPr>
+        <w:pStyle w:val="NormalWeb"/>
+        <w:spacing w:before="0" w:beforeAutospacing="0" w:after="0" w:afterAutospacing="0"/>
+        <w:jc w:val="both"/>
+      </w:pPr>
       <w:r>
         <w:rPr>
           <w:rFonts w:ascii="Courier New" w:eastAsiaTheme="minorEastAsia" w:hAnsi="Courier New" w:cs="Courier New"/>
@@ -1023,47 +1002,6 @@
             </w14:srgbClr>
           </w14:shadow>
         </w:rPr>
-        <w:t xml:space="preserve"> you can play volleyball as a family, competitively or just for having fun with friends. Next time at the beach drop in and check us out.</w:t>
-      </w:r>
-    </w:p>
-    <w:p>
-      <w:pPr>
-        <w:pStyle w:val="NormalWeb"/>
-        <w:spacing w:before="0" w:beforeAutospacing="0" w:after="0" w:afterAutospacing="0"/>
-        <w:jc w:val="both"/>
-        <w:rPr>
-          <w:rFonts w:ascii="Courier New" w:eastAsiaTheme="minorEastAsia" w:hAnsi="Courier New" w:cs="Courier New"/>
-          <w:color w:val="3B3838" w:themeColor="background2" w:themeShade="40"/>
-          <w:kern w:val="24"/>
-          <w:sz w:val="22"/>
-          <w:szCs w:val="22"/>
-          <w14:shadow w14:blurRad="38100" w14:dist="38100" w14:dir="2700000" w14:sx="100000" w14:sy="100000" w14:kx="0" w14:ky="0" w14:algn="tl">
-            <w14:srgbClr w14:val="000000">
-              <w14:alpha w14:val="57000"/>
-            </w14:srgbClr>
-          </w14:shadow>
-        </w:rPr>
-      </w:pPr>
-    </w:p>
-    <w:p>
-      <w:pPr>
-        <w:pStyle w:val="NormalWeb"/>
-        <w:spacing w:before="0" w:beforeAutospacing="0" w:after="0" w:afterAutospacing="0"/>
-        <w:jc w:val="both"/>
-      </w:pPr>
-      <w:r>
-        <w:rPr>
-          <w:rFonts w:ascii="Courier New" w:eastAsiaTheme="minorEastAsia" w:hAnsi="Courier New" w:cs="Courier New"/>
-          <w:color w:val="3B3838" w:themeColor="background2" w:themeShade="40"/>
-          <w:kern w:val="24"/>
-          <w:sz w:val="22"/>
-          <w:szCs w:val="22"/>
-          <w14:shadow w14:blurRad="38100" w14:dist="38100" w14:dir="2700000" w14:sx="100000" w14:sy="100000" w14:kx="0" w14:ky="0" w14:algn="tl">
-            <w14:srgbClr w14:val="000000">
-              <w14:alpha w14:val="57000"/>
-            </w14:srgbClr>
-          </w14:shadow>
-        </w:rPr>
         <w:t>Our premium playing facilities are complimented with other services such as a licensed bar which serves healthy meals. Also, if you are looking for a venue for a function we have just the place.</w:t>
       </w:r>
     </w:p>
@@ -1124,7 +1062,6 @@
         </w:rPr>
         <w:t>“</w:t>
       </w:r>
-      <w:proofErr w:type="spellStart"/>
       <w:r>
         <w:rPr>
           <w:rFonts w:asciiTheme="minorHAnsi" w:eastAsiaTheme="minorEastAsia" w:hAnsi="Gill Sans MT" w:cs="Courier New"/>
@@ -1135,9 +1072,8 @@
           <w:sz w:val="28"/>
           <w:szCs w:val="28"/>
         </w:rPr>
-        <w:t>Cairnsvilles</w:t>
-      </w:r>
-      <w:proofErr w:type="spellEnd"/>
+        <w:t>Cairnsvilles BEST Club Sports Facility</w:t>
+      </w:r>
       <w:r>
         <w:rPr>
           <w:rFonts w:asciiTheme="minorHAnsi" w:eastAsiaTheme="minorEastAsia" w:hAnsi="Gill Sans MT" w:cs="Courier New"/>
@@ -1148,7 +1084,7 @@
           <w:sz w:val="28"/>
           <w:szCs w:val="28"/>
         </w:rPr>
-        <w:t xml:space="preserve"> BEST Club Sports Facility</w:t>
+        <w:t>”</w:t>
       </w:r>
       <w:r>
         <w:rPr>
@@ -1160,18 +1096,6 @@
           <w:sz w:val="28"/>
           <w:szCs w:val="28"/>
         </w:rPr>
-        <w:t>”</w:t>
-      </w:r>
-      <w:r>
-        <w:rPr>
-          <w:rFonts w:asciiTheme="minorHAnsi" w:eastAsiaTheme="minorEastAsia" w:hAnsi="Gill Sans MT" w:cs="Courier New"/>
-          <w:b/>
-          <w:bCs/>
-          <w:color w:val="3B3838" w:themeColor="background2" w:themeShade="40"/>
-          <w:kern w:val="24"/>
-          <w:sz w:val="28"/>
-          <w:szCs w:val="28"/>
-        </w:rPr>
         <w:t>!</w:t>
       </w:r>
     </w:p>
@@ -1194,6 +1118,44 @@
           <w:b/>
         </w:rPr>
       </w:pPr>
+    </w:p>
+    <w:p>
+      <w:pPr>
+        <w:spacing w:after="0" w:line="480" w:lineRule="auto"/>
+        <w:jc w:val="both"/>
+        <w:rPr>
+          <w:rFonts w:ascii="Times New Roman" w:hAnsi="Times New Roman" w:cs="Times New Roman"/>
+          <w:b/>
+        </w:rPr>
+      </w:pPr>
+      <w:r>
+        <w:rPr>
+          <w:rFonts w:ascii="Times New Roman" w:hAnsi="Times New Roman" w:cs="Times New Roman"/>
+          <w:b/>
+        </w:rPr>
+        <w:t>Playing Volley</w:t>
+      </w:r>
+      <w:r>
+        <w:rPr>
+          <w:rFonts w:ascii="Times New Roman" w:hAnsi="Times New Roman" w:cs="Times New Roman"/>
+          <w:b/>
+        </w:rPr>
+        <w:t>b</w:t>
+      </w:r>
+      <w:r>
+        <w:rPr>
+          <w:rFonts w:ascii="Times New Roman" w:hAnsi="Times New Roman" w:cs="Times New Roman"/>
+          <w:b/>
+        </w:rPr>
+        <w:t>all Page</w:t>
+      </w:r>
+      <w:r>
+        <w:rPr>
+          <w:rFonts w:ascii="Times New Roman" w:hAnsi="Times New Roman" w:cs="Times New Roman"/>
+          <w:b/>
+        </w:rPr>
+        <w:t xml:space="preserve"> (Name – Playing.html)</w:t>
+      </w:r>
     </w:p>
     <w:p>
       <w:pPr>
@@ -1212,15 +1174,15 @@
         <mc:AlternateContent>
           <mc:Choice Requires="wps">
             <w:drawing>
-              <wp:anchor distT="0" distB="0" distL="114300" distR="114300" simplePos="0" relativeHeight="251661312" behindDoc="0" locked="0" layoutInCell="1" allowOverlap="1" wp14:anchorId="3E03D9DF" wp14:editId="6B7368A8">
+              <wp:anchor distT="0" distB="0" distL="114300" distR="114300" simplePos="0" relativeHeight="251661312" behindDoc="0" locked="0" layoutInCell="1" allowOverlap="1" wp14:anchorId="3E03D9DF" wp14:editId="1886C7AB">
                 <wp:simplePos x="0" y="0"/>
                 <wp:positionH relativeFrom="column">
-                  <wp:posOffset>-558800</wp:posOffset>
+                  <wp:posOffset>180340</wp:posOffset>
                 </wp:positionH>
                 <wp:positionV relativeFrom="paragraph">
-                  <wp:posOffset>337820</wp:posOffset>
+                  <wp:posOffset>29210</wp:posOffset>
                 </wp:positionV>
-                <wp:extent cx="6457950" cy="369332"/>
+                <wp:extent cx="6457950" cy="368935"/>
                 <wp:effectExtent l="0" t="0" r="0" b="8890"/>
                 <wp:wrapNone/>
                 <wp:docPr id="5" name="TextBox 3"/>
@@ -1232,7 +1194,7 @@
                       <wps:spPr>
                         <a:xfrm>
                           <a:off x="0" y="0"/>
-                          <a:ext cx="6457950" cy="369332"/>
+                          <a:ext cx="6457950" cy="368935"/>
                         </a:xfrm>
                         <a:prstGeom prst="rect">
                           <a:avLst/>
@@ -1332,7 +1294,11 @@
           </mc:Choice>
           <mc:Fallback>
             <w:pict>
-              <v:shape w14:anchorId="3E03D9DF" id="TextBox 3" o:spid="_x0000_s1027" type="#_x0000_t202" style="position:absolute;left:0;text-align:left;margin-left:-44pt;margin-top:26.6pt;width:508.5pt;height:29.1pt;z-index:251661312;visibility:visible;mso-wrap-style:square;mso-width-percent:0;mso-wrap-distance-left:9pt;mso-wrap-distance-top:0;mso-wrap-distance-right:9pt;mso-wrap-distance-bottom:0;mso-position-horizontal:absolute;mso-position-horizontal-relative:text;mso-position-vertical:absolute;mso-position-vertical-relative:text;mso-width-percent:0;mso-width-relative:margin;v-text-anchor:top" o:gfxdata="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" fillcolor="#00b0f0" stroked="f">
+              <v:shapetype w14:anchorId="3E03D9DF" id="_x0000_t202" coordsize="21600,21600" o:spt="202" path="m,l,21600r21600,l21600,xe">
+                <v:stroke joinstyle="miter"/>
+                <v:path gradientshapeok="t" o:connecttype="rect"/>
+              </v:shapetype>
+              <v:shape id="TextBox 3" o:spid="_x0000_s1027" type="#_x0000_t202" style="position:absolute;left:0;text-align:left;margin-left:14.2pt;margin-top:2.3pt;width:508.5pt;height:29.05pt;z-index:251661312;visibility:visible;mso-wrap-style:square;mso-width-percent:0;mso-wrap-distance-left:9pt;mso-wrap-distance-top:0;mso-wrap-distance-right:9pt;mso-wrap-distance-bottom:0;mso-position-horizontal:absolute;mso-position-horizontal-relative:text;mso-position-vertical:absolute;mso-position-vertical-relative:text;mso-width-percent:0;mso-width-relative:margin;v-text-anchor:top" o:gfxdata="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" fillcolor="#00b0f0" stroked="f">
                 <v:textbox style="mso-fit-shape-to-text:t">
                   <w:txbxContent>
                     <w:p>
@@ -1415,65 +1381,6 @@
           </mc:Fallback>
         </mc:AlternateContent>
       </w:r>
-      <w:r>
-        <w:rPr>
-          <w:rFonts w:ascii="Times New Roman" w:hAnsi="Times New Roman" w:cs="Times New Roman"/>
-          <w:b/>
-        </w:rPr>
-        <w:t>Playing Volley</w:t>
-      </w:r>
-      <w:r>
-        <w:rPr>
-          <w:rFonts w:ascii="Times New Roman" w:hAnsi="Times New Roman" w:cs="Times New Roman"/>
-          <w:b/>
-        </w:rPr>
-        <w:t>b</w:t>
-      </w:r>
-      <w:r>
-        <w:rPr>
-          <w:rFonts w:ascii="Times New Roman" w:hAnsi="Times New Roman" w:cs="Times New Roman"/>
-          <w:b/>
-        </w:rPr>
-        <w:t>all Page</w:t>
-      </w:r>
-      <w:r>
-        <w:rPr>
-          <w:rFonts w:ascii="Times New Roman" w:hAnsi="Times New Roman" w:cs="Times New Roman"/>
-          <w:b/>
-        </w:rPr>
-        <w:t xml:space="preserve"> </w:t>
-      </w:r>
-      <w:r>
-        <w:rPr>
-          <w:rFonts w:ascii="Times New Roman" w:hAnsi="Times New Roman" w:cs="Times New Roman"/>
-          <w:b/>
-        </w:rPr>
-        <w:t xml:space="preserve">(Name – </w:t>
-      </w:r>
-      <w:r>
-        <w:rPr>
-          <w:rFonts w:ascii="Times New Roman" w:hAnsi="Times New Roman" w:cs="Times New Roman"/>
-          <w:b/>
-        </w:rPr>
-        <w:t>Playing</w:t>
-      </w:r>
-      <w:r>
-        <w:rPr>
-          <w:rFonts w:ascii="Times New Roman" w:hAnsi="Times New Roman" w:cs="Times New Roman"/>
-          <w:b/>
-        </w:rPr>
-        <w:t>.html)</w:t>
-      </w:r>
-    </w:p>
-    <w:p>
-      <w:pPr>
-        <w:spacing w:after="0" w:line="480" w:lineRule="auto"/>
-        <w:jc w:val="both"/>
-        <w:rPr>
-          <w:rFonts w:ascii="Times New Roman" w:hAnsi="Times New Roman" w:cs="Times New Roman"/>
-          <w:b/>
-        </w:rPr>
-      </w:pPr>
     </w:p>
     <w:p>
       <w:pPr>
@@ -2102,10 +2009,13 @@
             </w14:srgbClr>
           </w14:shadow>
         </w:rPr>
-        <w:t xml:space="preserve">At </w:t>
-      </w:r>
-      <w:proofErr w:type="gramStart"/>
-      <w:r>
+        <w:t xml:space="preserve">At Slammers we cater for school, social, fitness and sport groups who want to play the game. </w:t>
+      </w:r>
+    </w:p>
+    <w:p>
+      <w:pPr>
+        <w:spacing w:after="0" w:line="240" w:lineRule="auto"/>
+        <w:jc w:val="both"/>
         <w:rPr>
           <w:rFonts w:ascii="Courier New" w:eastAsiaTheme="minorEastAsia" w:hAnsi="Courier New" w:cs="Courier New"/>
           <w:color w:val="3B3838" w:themeColor="background2" w:themeShade="40"/>
@@ -2117,9 +2027,7 @@
             </w14:srgbClr>
           </w14:shadow>
         </w:rPr>
-        <w:t>Slammers</w:t>
-      </w:r>
-      <w:proofErr w:type="gramEnd"/>
+      </w:pPr>
       <w:r>
         <w:rPr>
           <w:rFonts w:ascii="Courier New" w:eastAsiaTheme="minorEastAsia" w:hAnsi="Courier New" w:cs="Courier New"/>
@@ -2132,37 +2040,6 @@
             </w14:srgbClr>
           </w14:shadow>
         </w:rPr>
-        <w:t xml:space="preserve"> we cater for school, social, fitness and sport groups who want to play the game. </w:t>
-      </w:r>
-    </w:p>
-    <w:p>
-      <w:pPr>
-        <w:spacing w:after="0" w:line="240" w:lineRule="auto"/>
-        <w:jc w:val="both"/>
-        <w:rPr>
-          <w:rFonts w:ascii="Courier New" w:eastAsiaTheme="minorEastAsia" w:hAnsi="Courier New" w:cs="Courier New"/>
-          <w:color w:val="3B3838" w:themeColor="background2" w:themeShade="40"/>
-          <w:kern w:val="24"/>
-          <w:lang w:val="en-AU" w:eastAsia="en-AU"/>
-          <w14:shadow w14:blurRad="38100" w14:dist="38100" w14:dir="2700000" w14:sx="100000" w14:sy="100000" w14:kx="0" w14:ky="0" w14:algn="tl">
-            <w14:srgbClr w14:val="000000">
-              <w14:alpha w14:val="57000"/>
-            </w14:srgbClr>
-          </w14:shadow>
-        </w:rPr>
-      </w:pPr>
-      <w:r>
-        <w:rPr>
-          <w:rFonts w:ascii="Courier New" w:eastAsiaTheme="minorEastAsia" w:hAnsi="Courier New" w:cs="Courier New"/>
-          <w:color w:val="3B3838" w:themeColor="background2" w:themeShade="40"/>
-          <w:kern w:val="24"/>
-          <w:lang w:val="en-AU" w:eastAsia="en-AU"/>
-          <w14:shadow w14:blurRad="38100" w14:dist="38100" w14:dir="2700000" w14:sx="100000" w14:sy="100000" w14:kx="0" w14:ky="0" w14:algn="tl">
-            <w14:srgbClr w14:val="000000">
-              <w14:alpha w14:val="57000"/>
-            </w14:srgbClr>
-          </w14:shadow>
-        </w:rPr>
         <w:t xml:space="preserve"> </w:t>
       </w:r>
     </w:p>
@@ -2184,7 +2061,6 @@
         </w:rPr>
         <w:t xml:space="preserve">As part of the training regime for the </w:t>
       </w:r>
-      <w:proofErr w:type="spellStart"/>
       <w:r>
         <w:rPr>
           <w:rFonts w:asciiTheme="minorHAnsi" w:eastAsiaTheme="minorEastAsia" w:hAnsi="Gill Sans MT" w:cs="Courier New"/>
@@ -2195,9 +2071,8 @@
           <w:sz w:val="28"/>
           <w:szCs w:val="28"/>
         </w:rPr>
-        <w:t>Cairnsville</w:t>
-      </w:r>
-      <w:proofErr w:type="spellEnd"/>
+        <w:t xml:space="preserve">Cairnsville </w:t>
+      </w:r>
       <w:r>
         <w:rPr>
           <w:rFonts w:asciiTheme="minorHAnsi" w:eastAsiaTheme="minorEastAsia" w:hAnsi="Gill Sans MT" w:cs="Courier New"/>
@@ -2208,7 +2083,7 @@
           <w:sz w:val="28"/>
           <w:szCs w:val="28"/>
         </w:rPr>
-        <w:t xml:space="preserve"> </w:t>
+        <w:t>Cowboys</w:t>
       </w:r>
       <w:r>
         <w:rPr>
@@ -2220,7 +2095,7 @@
           <w:sz w:val="28"/>
           <w:szCs w:val="28"/>
         </w:rPr>
-        <w:t>Cowboys</w:t>
+        <w:t>,</w:t>
       </w:r>
       <w:r>
         <w:rPr>
@@ -2232,7 +2107,7 @@
           <w:sz w:val="28"/>
           <w:szCs w:val="28"/>
         </w:rPr>
-        <w:t>,</w:t>
+        <w:t xml:space="preserve"> they play at Slammers every week. Paul </w:t>
       </w:r>
       <w:r>
         <w:rPr>
@@ -2244,7 +2119,7 @@
           <w:sz w:val="28"/>
           <w:szCs w:val="28"/>
         </w:rPr>
-        <w:t xml:space="preserve"> they play at Slammers every week. Paul </w:t>
+        <w:t>Brown</w:t>
       </w:r>
       <w:r>
         <w:rPr>
@@ -2256,7 +2131,7 @@
           <w:sz w:val="28"/>
           <w:szCs w:val="28"/>
         </w:rPr>
-        <w:t>Brown</w:t>
+        <w:t xml:space="preserve"> (Cowboys Coach) says </w:t>
       </w:r>
       <w:r>
         <w:rPr>
@@ -2268,7 +2143,7 @@
           <w:sz w:val="28"/>
           <w:szCs w:val="28"/>
         </w:rPr>
-        <w:t xml:space="preserve"> (Cowboys Coach) says </w:t>
+        <w:t>“</w:t>
       </w:r>
       <w:r>
         <w:rPr>
@@ -2280,7 +2155,7 @@
           <w:sz w:val="28"/>
           <w:szCs w:val="28"/>
         </w:rPr>
-        <w:t>“</w:t>
+        <w:t xml:space="preserve">Slammers provides </w:t>
       </w:r>
       <w:r>
         <w:rPr>
@@ -2292,7 +2167,7 @@
           <w:sz w:val="28"/>
           <w:szCs w:val="28"/>
         </w:rPr>
-        <w:t xml:space="preserve">Slammers provides </w:t>
+        <w:t>first class</w:t>
       </w:r>
       <w:r>
         <w:rPr>
@@ -2304,7 +2179,7 @@
           <w:sz w:val="28"/>
           <w:szCs w:val="28"/>
         </w:rPr>
-        <w:t>first class</w:t>
+        <w:t xml:space="preserve"> facilities</w:t>
       </w:r>
       <w:r>
         <w:rPr>
@@ -2316,7 +2191,7 @@
           <w:sz w:val="28"/>
           <w:szCs w:val="28"/>
         </w:rPr>
-        <w:t xml:space="preserve"> facilities</w:t>
+        <w:t>. Volleyball is used by the Cowboys to improve dexterity, hand/eye coordination and team work</w:t>
       </w:r>
       <w:r>
         <w:rPr>
@@ -2328,7 +2203,7 @@
           <w:sz w:val="28"/>
           <w:szCs w:val="28"/>
         </w:rPr>
-        <w:t>. Volleyball is used by the Cowboys to improve dexterity, hand/eye coordination and team work</w:t>
+        <w:t>”</w:t>
       </w:r>
       <w:r>
         <w:rPr>
@@ -2340,18 +2215,6 @@
           <w:sz w:val="28"/>
           <w:szCs w:val="28"/>
         </w:rPr>
-        <w:t>”</w:t>
-      </w:r>
-      <w:r>
-        <w:rPr>
-          <w:rFonts w:asciiTheme="minorHAnsi" w:eastAsiaTheme="minorEastAsia" w:hAnsi="Gill Sans MT" w:cs="Courier New"/>
-          <w:b/>
-          <w:bCs/>
-          <w:color w:val="3B3838" w:themeColor="background2" w:themeShade="40"/>
-          <w:kern w:val="24"/>
-          <w:sz w:val="28"/>
-          <w:szCs w:val="28"/>
-        </w:rPr>
         <w:t>.</w:t>
       </w:r>
     </w:p>
@@ -2404,7 +2267,6 @@
           <w:szCs w:val="24"/>
           <w:lang w:val="en-AU" w:eastAsia="en-AU"/>
         </w:rPr>
-        <w:lastRenderedPageBreak/>
         <mc:AlternateContent>
           <mc:Choice Requires="wps">
             <w:drawing>
@@ -2922,9 +2784,10 @@
       <w:r>
         <w:rPr>
           <w:b/>
+          <w:noProof/>
           <w:sz w:val="24"/>
           <w:szCs w:val="24"/>
-          <w:lang w:val="en-AU"/>
+          <w:lang w:val="en-AU" w:eastAsia="en-AU"/>
         </w:rPr>
         <mc:AlternateContent>
           <mc:Choice Requires="wps">
@@ -3586,56 +3449,28 @@
           <w:b/>
         </w:rPr>
         <w:br w:type="column"/>
+        <w:t xml:space="preserve">About </w:t>
       </w:r>
       <w:r>
         <w:rPr>
           <w:rFonts w:ascii="Times New Roman" w:hAnsi="Times New Roman" w:cs="Times New Roman"/>
           <w:b/>
         </w:rPr>
-        <w:lastRenderedPageBreak/>
-        <w:t xml:space="preserve">About </w:t>
+        <w:t>Volleyball Pag</w:t>
       </w:r>
       <w:r>
         <w:rPr>
           <w:rFonts w:ascii="Times New Roman" w:hAnsi="Times New Roman" w:cs="Times New Roman"/>
           <w:b/>
         </w:rPr>
-        <w:t>Volleyball Pag</w:t>
+        <w:t>e</w:t>
       </w:r>
       <w:r>
         <w:rPr>
           <w:rFonts w:ascii="Times New Roman" w:hAnsi="Times New Roman" w:cs="Times New Roman"/>
           <w:b/>
         </w:rPr>
-        <w:t>e</w:t>
-      </w:r>
-      <w:r>
-        <w:rPr>
-          <w:rFonts w:ascii="Times New Roman" w:hAnsi="Times New Roman" w:cs="Times New Roman"/>
-          <w:b/>
-        </w:rPr>
-        <w:t xml:space="preserve"> </w:t>
-      </w:r>
-      <w:r>
-        <w:rPr>
-          <w:rFonts w:ascii="Times New Roman" w:hAnsi="Times New Roman" w:cs="Times New Roman"/>
-          <w:b/>
-        </w:rPr>
-        <w:t xml:space="preserve">(Name – </w:t>
-      </w:r>
-      <w:r>
-        <w:rPr>
-          <w:rFonts w:ascii="Times New Roman" w:hAnsi="Times New Roman" w:cs="Times New Roman"/>
-          <w:b/>
-        </w:rPr>
-        <w:t>About</w:t>
-      </w:r>
-      <w:r>
-        <w:rPr>
-          <w:rFonts w:ascii="Times New Roman" w:hAnsi="Times New Roman" w:cs="Times New Roman"/>
-          <w:b/>
-        </w:rPr>
-        <w:t>.html)</w:t>
+        <w:t xml:space="preserve"> (Name – About.html)</w:t>
       </w:r>
     </w:p>
     <w:p>
@@ -3904,6 +3739,18 @@
         <w:spacing w:after="0" w:line="240" w:lineRule="auto"/>
         <w:jc w:val="both"/>
         <w:rPr>
+          <w:b/>
+          <w:sz w:val="24"/>
+          <w:szCs w:val="24"/>
+          <w:lang w:val="en-AU"/>
+        </w:rPr>
+      </w:pPr>
+    </w:p>
+    <w:p>
+      <w:pPr>
+        <w:spacing w:after="0" w:line="240" w:lineRule="auto"/>
+        <w:jc w:val="both"/>
+        <w:rPr>
           <w:rFonts w:ascii="Courier New" w:eastAsiaTheme="minorEastAsia" w:hAnsi="Courier New" w:cs="Courier New"/>
           <w:color w:val="3B3838" w:themeColor="background2" w:themeShade="40"/>
           <w:kern w:val="24"/>
@@ -4529,9 +4376,8 @@
           <w:szCs w:val="28"/>
           <w:lang w:val="en-AU" w:eastAsia="en-AU"/>
         </w:rPr>
-        <w:t xml:space="preserve">At </w:t>
-      </w:r>
-      <w:proofErr w:type="gramStart"/>
+        <w:t>At Slammers we provide referees for all games. Did you know our referees are fully accredited by Volleyball Australia</w:t>
+      </w:r>
       <w:r>
         <w:rPr>
           <w:rFonts w:eastAsiaTheme="minorEastAsia" w:hAnsi="Gill Sans MT" w:cs="Courier New"/>
@@ -4543,9 +4389,8 @@
           <w:szCs w:val="28"/>
           <w:lang w:val="en-AU" w:eastAsia="en-AU"/>
         </w:rPr>
-        <w:t>Slammers</w:t>
-      </w:r>
-      <w:proofErr w:type="gramEnd"/>
+        <w:t xml:space="preserve"> and Queensland</w:t>
+      </w:r>
       <w:r>
         <w:rPr>
           <w:rFonts w:eastAsiaTheme="minorEastAsia" w:hAnsi="Gill Sans MT" w:cs="Courier New"/>
@@ -4557,7 +4402,7 @@
           <w:szCs w:val="28"/>
           <w:lang w:val="en-AU" w:eastAsia="en-AU"/>
         </w:rPr>
-        <w:t xml:space="preserve"> we provide referees for all games. Did you know our referees are fully accredited by Volleyball Australia</w:t>
+        <w:t>? Volleyball Australia is the peak body</w:t>
       </w:r>
       <w:r>
         <w:rPr>
@@ -4570,7 +4415,7 @@
           <w:szCs w:val="28"/>
           <w:lang w:val="en-AU" w:eastAsia="en-AU"/>
         </w:rPr>
-        <w:t xml:space="preserve"> and Queensland</w:t>
+        <w:t xml:space="preserve"> while Volleyball Queensland is the state body</w:t>
       </w:r>
       <w:r>
         <w:rPr>
@@ -4583,7 +4428,7 @@
           <w:szCs w:val="28"/>
           <w:lang w:val="en-AU" w:eastAsia="en-AU"/>
         </w:rPr>
-        <w:t>? Volleyball Australia is the peak body</w:t>
+        <w:t xml:space="preserve"> for the administration of the sport of volleyball in Australia</w:t>
       </w:r>
       <w:r>
         <w:rPr>
@@ -4596,7 +4441,7 @@
           <w:szCs w:val="28"/>
           <w:lang w:val="en-AU" w:eastAsia="en-AU"/>
         </w:rPr>
-        <w:t xml:space="preserve"> while Volleyball Queensland is the state body</w:t>
+        <w:t xml:space="preserve"> and Queensland</w:t>
       </w:r>
       <w:r>
         <w:rPr>
@@ -4609,7 +4454,7 @@
           <w:szCs w:val="28"/>
           <w:lang w:val="en-AU" w:eastAsia="en-AU"/>
         </w:rPr>
-        <w:t xml:space="preserve"> for the administration of the sport of volleyball in Australia</w:t>
+        <w:t xml:space="preserve">.  </w:t>
       </w:r>
       <w:r>
         <w:rPr>
@@ -4622,9 +4467,13 @@
           <w:szCs w:val="28"/>
           <w:lang w:val="en-AU" w:eastAsia="en-AU"/>
         </w:rPr>
-        <w:t xml:space="preserve"> and Queensland</w:t>
-      </w:r>
-      <w:r>
+        <w:t xml:space="preserve">   </w:t>
+      </w:r>
+    </w:p>
+    <w:p>
+      <w:pPr>
+        <w:spacing w:after="0" w:line="240" w:lineRule="auto"/>
+        <w:jc w:val="both"/>
         <w:rPr>
           <w:rFonts w:eastAsiaTheme="minorEastAsia" w:hAnsi="Gill Sans MT" w:cs="Courier New"/>
           <w:b/>
@@ -4635,9 +4484,12 @@
           <w:szCs w:val="28"/>
           <w:lang w:val="en-AU" w:eastAsia="en-AU"/>
         </w:rPr>
-        <w:t xml:space="preserve">.  </w:t>
-      </w:r>
-      <w:r>
+      </w:pPr>
+    </w:p>
+    <w:p>
+      <w:pPr>
+        <w:spacing w:after="0" w:line="240" w:lineRule="auto"/>
+        <w:jc w:val="both"/>
         <w:rPr>
           <w:rFonts w:eastAsiaTheme="minorEastAsia" w:hAnsi="Gill Sans MT" w:cs="Courier New"/>
           <w:b/>
@@ -4648,86 +4500,7 @@
           <w:szCs w:val="28"/>
           <w:lang w:val="en-AU" w:eastAsia="en-AU"/>
         </w:rPr>
-        <w:t xml:space="preserve">   </w:t>
-      </w:r>
-    </w:p>
-    <w:p>
-      <w:pPr>
-        <w:spacing w:after="0" w:line="240" w:lineRule="auto"/>
-        <w:jc w:val="both"/>
-        <w:rPr>
-          <w:rFonts w:eastAsiaTheme="minorEastAsia" w:hAnsi="Gill Sans MT" w:cs="Courier New"/>
-          <w:b/>
-          <w:bCs/>
-          <w:color w:val="3B3838" w:themeColor="background2" w:themeShade="40"/>
-          <w:kern w:val="24"/>
-          <w:sz w:val="28"/>
-          <w:szCs w:val="28"/>
-          <w:lang w:val="en-AU" w:eastAsia="en-AU"/>
-        </w:rPr>
-      </w:pPr>
-    </w:p>
-    <w:p>
-      <w:pPr>
-        <w:spacing w:after="0" w:line="240" w:lineRule="auto"/>
-        <w:jc w:val="both"/>
-        <w:rPr>
-          <w:rFonts w:eastAsiaTheme="minorEastAsia" w:hAnsi="Gill Sans MT" w:cs="Courier New"/>
-          <w:b/>
-          <w:bCs/>
-          <w:color w:val="3B3838" w:themeColor="background2" w:themeShade="40"/>
-          <w:kern w:val="24"/>
-          <w:sz w:val="28"/>
-          <w:szCs w:val="28"/>
-          <w:lang w:val="en-AU" w:eastAsia="en-AU"/>
-        </w:rPr>
-      </w:pPr>
-    </w:p>
-    <w:p>
-      <w:pPr>
-        <w:spacing w:after="0" w:line="480" w:lineRule="auto"/>
-        <w:jc w:val="both"/>
-        <w:rPr>
-          <w:rFonts w:ascii="Times New Roman" w:hAnsi="Times New Roman" w:cs="Times New Roman"/>
-          <w:b/>
-        </w:rPr>
-      </w:pPr>
-      <w:r>
-        <w:rPr>
-          <w:rFonts w:ascii="Times New Roman" w:hAnsi="Times New Roman" w:cs="Times New Roman"/>
-          <w:b/>
-        </w:rPr>
-        <w:lastRenderedPageBreak/>
-        <w:t>Announcements, Bar Hours &amp; Functions Page</w:t>
-      </w:r>
-      <w:r>
-        <w:rPr>
-          <w:rFonts w:ascii="Times New Roman" w:hAnsi="Times New Roman" w:cs="Times New Roman"/>
-          <w:b/>
-        </w:rPr>
-        <w:t xml:space="preserve"> </w:t>
-      </w:r>
-      <w:r>
-        <w:rPr>
-          <w:rFonts w:ascii="Times New Roman" w:hAnsi="Times New Roman" w:cs="Times New Roman"/>
-          <w:b/>
-        </w:rPr>
-        <w:t xml:space="preserve">(Name – </w:t>
-      </w:r>
-      <w:r>
-        <w:rPr>
-          <w:rFonts w:ascii="Times New Roman" w:hAnsi="Times New Roman" w:cs="Times New Roman"/>
-          <w:b/>
-        </w:rPr>
-        <w:t>Bar</w:t>
-      </w:r>
-      <w:r>
-        <w:rPr>
-          <w:rFonts w:ascii="Times New Roman" w:hAnsi="Times New Roman" w:cs="Times New Roman"/>
-          <w:b/>
-        </w:rPr>
-        <w:t>.html)</w:t>
-      </w:r>
+      </w:pPr>
     </w:p>
     <w:p>
       <w:pPr>
@@ -4746,15 +4519,15 @@
         <mc:AlternateContent>
           <mc:Choice Requires="wps">
             <w:drawing>
-              <wp:anchor distT="0" distB="0" distL="114300" distR="114300" simplePos="0" relativeHeight="251679744" behindDoc="0" locked="0" layoutInCell="1" allowOverlap="1" wp14:anchorId="0FE1B9FF" wp14:editId="61A91C90">
+              <wp:anchor distT="0" distB="0" distL="114300" distR="114300" simplePos="0" relativeHeight="251679744" behindDoc="0" locked="0" layoutInCell="1" allowOverlap="1" wp14:anchorId="0FE1B9FF" wp14:editId="23F10130">
                 <wp:simplePos x="0" y="0"/>
                 <wp:positionH relativeFrom="column">
                   <wp:posOffset>0</wp:posOffset>
                 </wp:positionH>
                 <wp:positionV relativeFrom="paragraph">
-                  <wp:posOffset>0</wp:posOffset>
+                  <wp:posOffset>209550</wp:posOffset>
                 </wp:positionV>
-                <wp:extent cx="6457950" cy="369332"/>
+                <wp:extent cx="6457950" cy="368935"/>
                 <wp:effectExtent l="0" t="0" r="0" b="8890"/>
                 <wp:wrapNone/>
                 <wp:docPr id="17" name="TextBox 3"/>
@@ -4766,7 +4539,7 @@
                       <wps:spPr>
                         <a:xfrm>
                           <a:off x="0" y="0"/>
-                          <a:ext cx="6457950" cy="369332"/>
+                          <a:ext cx="6457950" cy="368935"/>
                         </a:xfrm>
                         <a:prstGeom prst="rect">
                           <a:avLst/>
@@ -4906,7 +4679,7 @@
           </mc:Choice>
           <mc:Fallback>
             <w:pict>
-              <v:shape w14:anchorId="0FE1B9FF" id="_x0000_s1036" type="#_x0000_t202" style="position:absolute;left:0;text-align:left;margin-left:0;margin-top:0;width:508.5pt;height:29.1pt;z-index:251679744;visibility:visible;mso-wrap-style:square;mso-width-percent:0;mso-wrap-distance-left:9pt;mso-wrap-distance-top:0;mso-wrap-distance-right:9pt;mso-wrap-distance-bottom:0;mso-position-horizontal:absolute;mso-position-horizontal-relative:text;mso-position-vertical:absolute;mso-position-vertical-relative:text;mso-width-percent:0;mso-width-relative:margin;v-text-anchor:top" o:gfxdata="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" fillcolor="#00b0f0" stroked="f">
+              <v:shape w14:anchorId="0FE1B9FF" id="_x0000_s1036" type="#_x0000_t202" style="position:absolute;left:0;text-align:left;margin-left:0;margin-top:16.5pt;width:508.5pt;height:29.05pt;z-index:251679744;visibility:visible;mso-wrap-style:square;mso-width-percent:0;mso-wrap-distance-left:9pt;mso-wrap-distance-top:0;mso-wrap-distance-right:9pt;mso-wrap-distance-bottom:0;mso-position-horizontal:absolute;mso-position-horizontal-relative:text;mso-position-vertical:absolute;mso-position-vertical-relative:text;mso-width-percent:0;mso-width-relative:margin;v-text-anchor:top" o:gfxdata="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" fillcolor="#00b0f0" stroked="f">
                 <v:textbox style="mso-fit-shape-to-text:t">
                   <w:txbxContent>
                     <w:p>
@@ -5029,209 +4802,28 @@
           </mc:Fallback>
         </mc:AlternateContent>
       </w:r>
+      <w:r>
+        <w:rPr>
+          <w:rFonts w:ascii="Times New Roman" w:hAnsi="Times New Roman" w:cs="Times New Roman"/>
+          <w:b/>
+        </w:rPr>
+        <w:t>Announcements, Bar Hours &amp; Functions Page</w:t>
+      </w:r>
+      <w:r>
+        <w:rPr>
+          <w:rFonts w:ascii="Times New Roman" w:hAnsi="Times New Roman" w:cs="Times New Roman"/>
+          <w:b/>
+        </w:rPr>
+        <w:t xml:space="preserve"> (Name – Bar.html)</w:t>
+      </w:r>
     </w:p>
     <w:p>
       <w:pPr>
         <w:spacing w:after="0" w:line="480" w:lineRule="auto"/>
         <w:jc w:val="both"/>
         <w:rPr>
-          <w:rFonts w:ascii="Castellar" w:eastAsiaTheme="minorEastAsia" w:hAnsi="Castellar" w:cs="Courier New"/>
+          <w:rFonts w:ascii="Times New Roman" w:hAnsi="Times New Roman" w:cs="Times New Roman"/>
           <w:b/>
-          <w:bCs/>
-          <w:color w:val="538135" w:themeColor="accent6" w:themeShade="BF"/>
-          <w:kern w:val="24"/>
-          <w:sz w:val="28"/>
-          <w:szCs w:val="28"/>
-          <w:u w:val="single"/>
-          <w:lang w:val="en-AU" w:eastAsia="en-AU"/>
-        </w:rPr>
-      </w:pPr>
-      <w:r>
-        <w:rPr>
-          <w:rFonts w:ascii="Castellar" w:eastAsiaTheme="minorEastAsia" w:hAnsi="Castellar" w:cs="Courier New"/>
-          <w:b/>
-          <w:bCs/>
-          <w:color w:val="538135" w:themeColor="accent6" w:themeShade="BF"/>
-          <w:kern w:val="24"/>
-          <w:sz w:val="28"/>
-          <w:szCs w:val="28"/>
-          <w:u w:val="single"/>
-          <w:lang w:val="en-AU" w:eastAsia="en-AU"/>
-        </w:rPr>
-        <w:t>Announcements</w:t>
-      </w:r>
-    </w:p>
-    <w:p>
-      <w:pPr>
-        <w:pStyle w:val="ListParagraph"/>
-        <w:numPr>
-          <w:ilvl w:val="0"/>
-          <w:numId w:val="57"/>
-        </w:numPr>
-        <w:rPr>
-          <w:rFonts w:ascii="Maiandra GD" w:eastAsiaTheme="minorEastAsia" w:hAnsi="Maiandra GD" w:cs="Courier New"/>
-          <w:color w:val="538135" w:themeColor="accent6" w:themeShade="BF"/>
-          <w:kern w:val="24"/>
-          <w:lang w:val="en-AU" w:eastAsia="en-AU"/>
-          <w14:shadow w14:blurRad="38100" w14:dist="38100" w14:dir="2700000" w14:sx="100000" w14:sy="100000" w14:kx="0" w14:ky="0" w14:algn="tl">
-            <w14:srgbClr w14:val="000000">
-              <w14:alpha w14:val="57000"/>
-            </w14:srgbClr>
-          </w14:shadow>
-        </w:rPr>
-      </w:pPr>
-      <w:r>
-        <w:rPr>
-          <w:rFonts w:ascii="Maiandra GD" w:eastAsiaTheme="minorEastAsia" w:hAnsi="Maiandra GD" w:cs="Courier New"/>
-          <w:color w:val="538135" w:themeColor="accent6" w:themeShade="BF"/>
-          <w:kern w:val="24"/>
-          <w:lang w:val="en-AU" w:eastAsia="en-AU"/>
-          <w14:shadow w14:blurRad="38100" w14:dist="38100" w14:dir="2700000" w14:sx="100000" w14:sy="100000" w14:kx="0" w14:ky="0" w14:algn="tl">
-            <w14:srgbClr w14:val="000000">
-              <w14:alpha w14:val="57000"/>
-            </w14:srgbClr>
-          </w14:shadow>
-        </w:rPr>
-        <w:t xml:space="preserve">During </w:t>
-      </w:r>
-      <w:proofErr w:type="gramStart"/>
-      <w:r>
-        <w:rPr>
-          <w:rFonts w:ascii="Maiandra GD" w:eastAsiaTheme="minorEastAsia" w:hAnsi="Maiandra GD" w:cs="Courier New"/>
-          <w:color w:val="538135" w:themeColor="accent6" w:themeShade="BF"/>
-          <w:kern w:val="24"/>
-          <w:lang w:val="en-AU" w:eastAsia="en-AU"/>
-          <w14:shadow w14:blurRad="38100" w14:dist="38100" w14:dir="2700000" w14:sx="100000" w14:sy="100000" w14:kx="0" w14:ky="0" w14:algn="tl">
-            <w14:srgbClr w14:val="000000">
-              <w14:alpha w14:val="57000"/>
-            </w14:srgbClr>
-          </w14:shadow>
-        </w:rPr>
-        <w:t>August</w:t>
-      </w:r>
-      <w:proofErr w:type="gramEnd"/>
-      <w:r>
-        <w:rPr>
-          <w:rFonts w:ascii="Maiandra GD" w:eastAsiaTheme="minorEastAsia" w:hAnsi="Maiandra GD" w:cs="Courier New"/>
-          <w:color w:val="538135" w:themeColor="accent6" w:themeShade="BF"/>
-          <w:kern w:val="24"/>
-          <w:lang w:val="en-AU" w:eastAsia="en-AU"/>
-          <w14:shadow w14:blurRad="38100" w14:dist="38100" w14:dir="2700000" w14:sx="100000" w14:sy="100000" w14:kx="0" w14:ky="0" w14:algn="tl">
-            <w14:srgbClr w14:val="000000">
-              <w14:alpha w14:val="57000"/>
-            </w14:srgbClr>
-          </w14:shadow>
-        </w:rPr>
-        <w:t xml:space="preserve"> only, you can purchase 4 drinks for the price of 3 at the bar.</w:t>
-      </w:r>
-    </w:p>
-    <w:p>
-      <w:pPr>
-        <w:pStyle w:val="ListParagraph"/>
-        <w:numPr>
-          <w:ilvl w:val="0"/>
-          <w:numId w:val="57"/>
-        </w:numPr>
-        <w:rPr>
-          <w:rFonts w:ascii="Maiandra GD" w:eastAsiaTheme="minorEastAsia" w:hAnsi="Maiandra GD" w:cs="Courier New"/>
-          <w:color w:val="538135" w:themeColor="accent6" w:themeShade="BF"/>
-          <w:kern w:val="24"/>
-          <w:lang w:val="en-AU" w:eastAsia="en-AU"/>
-          <w14:shadow w14:blurRad="38100" w14:dist="38100" w14:dir="2700000" w14:sx="100000" w14:sy="100000" w14:kx="0" w14:ky="0" w14:algn="tl">
-            <w14:srgbClr w14:val="000000">
-              <w14:alpha w14:val="57000"/>
-            </w14:srgbClr>
-          </w14:shadow>
-        </w:rPr>
-      </w:pPr>
-      <w:r>
-        <w:rPr>
-          <w:rFonts w:ascii="Maiandra GD" w:eastAsiaTheme="minorEastAsia" w:hAnsi="Maiandra GD" w:cs="Courier New"/>
-          <w:color w:val="538135" w:themeColor="accent6" w:themeShade="BF"/>
-          <w:kern w:val="24"/>
-          <w:lang w:val="en-AU" w:eastAsia="en-AU"/>
-          <w14:shadow w14:blurRad="38100" w14:dist="38100" w14:dir="2700000" w14:sx="100000" w14:sy="100000" w14:kx="0" w14:ky="0" w14:algn="tl">
-            <w14:srgbClr w14:val="000000">
-              <w14:alpha w14:val="57000"/>
-            </w14:srgbClr>
-          </w14:shadow>
-        </w:rPr>
-        <w:t>New teams get a 20% discount on registration for the next season.</w:t>
-      </w:r>
-    </w:p>
-    <w:p>
-      <w:pPr>
-        <w:pStyle w:val="ListParagraph"/>
-        <w:numPr>
-          <w:ilvl w:val="0"/>
-          <w:numId w:val="57"/>
-        </w:numPr>
-        <w:rPr>
-          <w:rFonts w:ascii="Maiandra GD" w:eastAsiaTheme="minorEastAsia" w:hAnsi="Maiandra GD" w:cs="Courier New"/>
-          <w:color w:val="538135" w:themeColor="accent6" w:themeShade="BF"/>
-          <w:kern w:val="24"/>
-          <w:lang w:val="en-AU" w:eastAsia="en-AU"/>
-          <w14:shadow w14:blurRad="38100" w14:dist="38100" w14:dir="2700000" w14:sx="100000" w14:sy="100000" w14:kx="0" w14:ky="0" w14:algn="tl">
-            <w14:srgbClr w14:val="000000">
-              <w14:alpha w14:val="57000"/>
-            </w14:srgbClr>
-          </w14:shadow>
-        </w:rPr>
-      </w:pPr>
-      <w:r>
-        <w:rPr>
-          <w:rFonts w:ascii="Maiandra GD" w:eastAsiaTheme="minorEastAsia" w:hAnsi="Maiandra GD" w:cs="Courier New"/>
-          <w:color w:val="538135" w:themeColor="accent6" w:themeShade="BF"/>
-          <w:kern w:val="24"/>
-          <w:lang w:val="en-AU" w:eastAsia="en-AU"/>
-          <w14:shadow w14:blurRad="38100" w14:dist="38100" w14:dir="2700000" w14:sx="100000" w14:sy="100000" w14:kx="0" w14:ky="0" w14:algn="tl">
-            <w14:srgbClr w14:val="000000">
-              <w14:alpha w14:val="57000"/>
-            </w14:srgbClr>
-          </w14:shadow>
-        </w:rPr>
-        <w:t>Slammers Tournament: Get your nominations in now for the next 4-a-side weekend competition.</w:t>
-      </w:r>
-    </w:p>
-    <w:p>
-      <w:pPr>
-        <w:pStyle w:val="ListParagraph"/>
-        <w:numPr>
-          <w:ilvl w:val="0"/>
-          <w:numId w:val="57"/>
-        </w:numPr>
-        <w:rPr>
-          <w:rFonts w:ascii="Maiandra GD" w:hAnsi="Maiandra GD"/>
-          <w:color w:val="538135" w:themeColor="accent6" w:themeShade="BF"/>
-        </w:rPr>
-      </w:pPr>
-      <w:r>
-        <w:rPr>
-          <w:rFonts w:ascii="Maiandra GD" w:eastAsiaTheme="minorEastAsia" w:hAnsi="Maiandra GD" w:cs="Courier New"/>
-          <w:color w:val="538135" w:themeColor="accent6" w:themeShade="BF"/>
-          <w:kern w:val="24"/>
-          <w:lang w:val="en-AU" w:eastAsia="en-AU"/>
-          <w14:shadow w14:blurRad="38100" w14:dist="38100" w14:dir="2700000" w14:sx="100000" w14:sy="100000" w14:kx="0" w14:ky="0" w14:algn="tl">
-            <w14:srgbClr w14:val="000000">
-              <w14:alpha w14:val="57000"/>
-            </w14:srgbClr>
-          </w14:shadow>
-        </w:rPr>
-        <w:t>New season starts August 21st</w:t>
-      </w:r>
-      <w:r>
-        <w:rPr>
-          <w:rFonts w:ascii="Maiandra GD" w:hAnsi="Maiandra GD"/>
-          <w:color w:val="538135" w:themeColor="accent6" w:themeShade="BF"/>
-        </w:rPr>
-        <w:t>.</w:t>
-      </w:r>
-    </w:p>
-    <w:p>
-      <w:pPr>
-        <w:rPr>
-          <w:rFonts w:ascii="Maiandra GD" w:hAnsi="Maiandra GD"/>
-          <w:color w:val="538135" w:themeColor="accent6" w:themeShade="BF"/>
         </w:rPr>
       </w:pPr>
     </w:p>
@@ -5250,8 +4842,199 @@
           <w:lang w:val="en-AU" w:eastAsia="en-AU"/>
         </w:rPr>
       </w:pPr>
+      <w:r>
+        <w:rPr>
+          <w:rFonts w:eastAsiaTheme="minorEastAsia" w:hAnsi="Gill Sans MT" w:cs="Courier New"/>
+          <w:b/>
+          <w:bCs/>
+          <w:color w:val="3B3838" w:themeColor="background2" w:themeShade="40"/>
+          <w:kern w:val="24"/>
+          <w:sz w:val="28"/>
+          <w:szCs w:val="28"/>
+          <w:lang w:val="en-AU" w:eastAsia="en-AU"/>
+        </w:rPr>
+        <w:t>Announcements</w:t>
+      </w:r>
+    </w:p>
+    <w:p>
+      <w:pPr>
+        <w:pStyle w:val="ListParagraph"/>
+        <w:numPr>
+          <w:ilvl w:val="0"/>
+          <w:numId w:val="57"/>
+        </w:numPr>
+        <w:rPr>
+          <w:rFonts w:eastAsiaTheme="minorEastAsia" w:hAnsi="Gill Sans MT" w:cs="Courier New"/>
+          <w:b/>
+          <w:bCs/>
+          <w:color w:val="3B3838" w:themeColor="background2" w:themeShade="40"/>
+          <w:kern w:val="24"/>
+          <w:sz w:val="24"/>
+          <w:szCs w:val="24"/>
+          <w:lang w:val="en-AU" w:eastAsia="en-AU"/>
+        </w:rPr>
+      </w:pPr>
+      <w:r>
+        <w:rPr>
+          <w:rFonts w:eastAsiaTheme="minorEastAsia" w:hAnsi="Gill Sans MT" w:cs="Courier New"/>
+          <w:b/>
+          <w:bCs/>
+          <w:color w:val="3B3838" w:themeColor="background2" w:themeShade="40"/>
+          <w:kern w:val="24"/>
+          <w:sz w:val="24"/>
+          <w:szCs w:val="24"/>
+          <w:lang w:val="en-AU" w:eastAsia="en-AU"/>
+        </w:rPr>
+        <w:t xml:space="preserve">During </w:t>
+      </w:r>
+      <w:r>
+        <w:rPr>
+          <w:rFonts w:eastAsiaTheme="minorEastAsia" w:hAnsi="Gill Sans MT" w:cs="Courier New"/>
+          <w:b/>
+          <w:bCs/>
+          <w:color w:val="3B3838" w:themeColor="background2" w:themeShade="40"/>
+          <w:kern w:val="24"/>
+          <w:sz w:val="24"/>
+          <w:szCs w:val="24"/>
+          <w:lang w:val="en-AU" w:eastAsia="en-AU"/>
+        </w:rPr>
+        <w:t>August</w:t>
+      </w:r>
       <w:bookmarkStart w:id="0" w:name="_GoBack"/>
       <w:bookmarkEnd w:id="0"/>
+      <w:r>
+        <w:rPr>
+          <w:rFonts w:eastAsiaTheme="minorEastAsia" w:hAnsi="Gill Sans MT" w:cs="Courier New"/>
+          <w:b/>
+          <w:bCs/>
+          <w:color w:val="3B3838" w:themeColor="background2" w:themeShade="40"/>
+          <w:kern w:val="24"/>
+          <w:sz w:val="24"/>
+          <w:szCs w:val="24"/>
+          <w:lang w:val="en-AU" w:eastAsia="en-AU"/>
+        </w:rPr>
+        <w:t xml:space="preserve"> only, you can purchase 4 drinks for the price of 3 at the bar.</w:t>
+      </w:r>
+    </w:p>
+    <w:p>
+      <w:pPr>
+        <w:pStyle w:val="ListParagraph"/>
+        <w:numPr>
+          <w:ilvl w:val="0"/>
+          <w:numId w:val="57"/>
+        </w:numPr>
+        <w:rPr>
+          <w:rFonts w:eastAsiaTheme="minorEastAsia" w:hAnsi="Gill Sans MT" w:cs="Courier New"/>
+          <w:b/>
+          <w:bCs/>
+          <w:color w:val="3B3838" w:themeColor="background2" w:themeShade="40"/>
+          <w:kern w:val="24"/>
+          <w:sz w:val="24"/>
+          <w:szCs w:val="24"/>
+          <w:lang w:val="en-AU" w:eastAsia="en-AU"/>
+        </w:rPr>
+      </w:pPr>
+      <w:r>
+        <w:rPr>
+          <w:rFonts w:eastAsiaTheme="minorEastAsia" w:hAnsi="Gill Sans MT" w:cs="Courier New"/>
+          <w:b/>
+          <w:bCs/>
+          <w:color w:val="3B3838" w:themeColor="background2" w:themeShade="40"/>
+          <w:kern w:val="24"/>
+          <w:sz w:val="24"/>
+          <w:szCs w:val="24"/>
+          <w:lang w:val="en-AU" w:eastAsia="en-AU"/>
+        </w:rPr>
+        <w:t>New teams get a 20% discount on registration for the next season.</w:t>
+      </w:r>
+    </w:p>
+    <w:p>
+      <w:pPr>
+        <w:pStyle w:val="ListParagraph"/>
+        <w:numPr>
+          <w:ilvl w:val="0"/>
+          <w:numId w:val="57"/>
+        </w:numPr>
+        <w:rPr>
+          <w:rFonts w:eastAsiaTheme="minorEastAsia" w:hAnsi="Gill Sans MT" w:cs="Courier New"/>
+          <w:b/>
+          <w:bCs/>
+          <w:color w:val="3B3838" w:themeColor="background2" w:themeShade="40"/>
+          <w:kern w:val="24"/>
+          <w:sz w:val="24"/>
+          <w:szCs w:val="24"/>
+          <w:lang w:val="en-AU" w:eastAsia="en-AU"/>
+        </w:rPr>
+      </w:pPr>
+      <w:r>
+        <w:rPr>
+          <w:rFonts w:eastAsiaTheme="minorEastAsia" w:hAnsi="Gill Sans MT" w:cs="Courier New"/>
+          <w:b/>
+          <w:bCs/>
+          <w:color w:val="3B3838" w:themeColor="background2" w:themeShade="40"/>
+          <w:kern w:val="24"/>
+          <w:sz w:val="24"/>
+          <w:szCs w:val="24"/>
+          <w:lang w:val="en-AU" w:eastAsia="en-AU"/>
+        </w:rPr>
+        <w:t>Slammers Tournament: Get your nominations in now for the next 4-a-side weekend competition.</w:t>
+      </w:r>
+    </w:p>
+    <w:p>
+      <w:pPr>
+        <w:pStyle w:val="ListParagraph"/>
+        <w:numPr>
+          <w:ilvl w:val="0"/>
+          <w:numId w:val="57"/>
+        </w:numPr>
+        <w:rPr>
+          <w:rFonts w:eastAsiaTheme="minorEastAsia" w:hAnsi="Gill Sans MT" w:cs="Courier New"/>
+          <w:b/>
+          <w:bCs/>
+          <w:color w:val="3B3838" w:themeColor="background2" w:themeShade="40"/>
+          <w:kern w:val="24"/>
+          <w:sz w:val="24"/>
+          <w:szCs w:val="24"/>
+          <w:lang w:val="en-AU" w:eastAsia="en-AU"/>
+        </w:rPr>
+      </w:pPr>
+      <w:r>
+        <w:rPr>
+          <w:rFonts w:eastAsiaTheme="minorEastAsia" w:hAnsi="Gill Sans MT" w:cs="Courier New"/>
+          <w:b/>
+          <w:bCs/>
+          <w:color w:val="3B3838" w:themeColor="background2" w:themeShade="40"/>
+          <w:kern w:val="24"/>
+          <w:sz w:val="24"/>
+          <w:szCs w:val="24"/>
+          <w:lang w:val="en-AU" w:eastAsia="en-AU"/>
+        </w:rPr>
+        <w:t>New season starts August 21st.</w:t>
+      </w:r>
+    </w:p>
+    <w:p>
+      <w:pPr>
+        <w:rPr>
+          <w:rFonts w:ascii="Maiandra GD" w:hAnsi="Maiandra GD"/>
+          <w:color w:val="538135" w:themeColor="accent6" w:themeShade="BF"/>
+        </w:rPr>
+      </w:pPr>
+    </w:p>
+    <w:p>
+      <w:pPr>
+        <w:spacing w:after="0" w:line="480" w:lineRule="auto"/>
+        <w:jc w:val="both"/>
+        <w:rPr>
+          <w:rFonts w:eastAsiaTheme="minorEastAsia" w:hAnsi="Gill Sans MT" w:cs="Courier New"/>
+          <w:b/>
+          <w:bCs/>
+          <w:color w:val="3B3838" w:themeColor="background2" w:themeShade="40"/>
+          <w:kern w:val="24"/>
+          <w:sz w:val="28"/>
+          <w:szCs w:val="28"/>
+          <w:lang w:val="en-AU" w:eastAsia="en-AU"/>
+        </w:rPr>
+      </w:pPr>
     </w:p>
     <w:p>
       <w:pPr>
@@ -5299,21 +5082,7 @@
           <w:rFonts w:ascii="Times New Roman" w:hAnsi="Times New Roman" w:cs="Times New Roman"/>
           <w:b/>
         </w:rPr>
-        <w:t xml:space="preserve">(Name – </w:t>
-      </w:r>
-      <w:r>
-        <w:rPr>
-          <w:rFonts w:ascii="Times New Roman" w:hAnsi="Times New Roman" w:cs="Times New Roman"/>
-          <w:b/>
-        </w:rPr>
-        <w:t>Contact</w:t>
-      </w:r>
-      <w:r>
-        <w:rPr>
-          <w:rFonts w:ascii="Times New Roman" w:hAnsi="Times New Roman" w:cs="Times New Roman"/>
-          <w:b/>
-        </w:rPr>
-        <w:t>.html)</w:t>
+        <w:t>(Name – Contact.html)</w:t>
       </w:r>
       <w:r>
         <w:rPr>
@@ -5577,33 +5346,7 @@
           <w:sz w:val="32"/>
           <w:szCs w:val="32"/>
         </w:rPr>
-        <w:t xml:space="preserve">Slammers Beach Volley Ball – Next to the Iconic </w:t>
-      </w:r>
-      <w:proofErr w:type="spellStart"/>
-      <w:r>
-        <w:rPr>
-          <w:rFonts w:ascii="Gill Sans MT" w:eastAsia="+mn-ea" w:hAnsi="Gill Sans MT" w:cs="+mn-cs"/>
-          <w:b/>
-          <w:bCs/>
-          <w:color w:val="000000"/>
-          <w:kern w:val="24"/>
-          <w:sz w:val="32"/>
-          <w:szCs w:val="32"/>
-        </w:rPr>
-        <w:t>Cairsville</w:t>
-      </w:r>
-      <w:proofErr w:type="spellEnd"/>
-      <w:r>
-        <w:rPr>
-          <w:rFonts w:ascii="Gill Sans MT" w:eastAsia="+mn-ea" w:hAnsi="Gill Sans MT" w:cs="+mn-cs"/>
-          <w:b/>
-          <w:bCs/>
-          <w:color w:val="000000"/>
-          <w:kern w:val="24"/>
-          <w:sz w:val="32"/>
-          <w:szCs w:val="32"/>
-        </w:rPr>
-        <w:t xml:space="preserve"> Strand </w:t>
+        <w:t xml:space="preserve">Slammers Beach Volley Ball – Next to the Iconic Cairsville Strand </w:t>
       </w:r>
     </w:p>
     <w:p>
@@ -5632,51 +5375,7 @@
           <w:sz w:val="32"/>
           <w:szCs w:val="32"/>
         </w:rPr>
-        <w:t xml:space="preserve">Address:  123 </w:t>
-      </w:r>
-      <w:proofErr w:type="spellStart"/>
-      <w:r>
-        <w:rPr>
-          <w:rFonts w:ascii="Gill Sans MT" w:eastAsia="+mn-ea" w:hAnsi="Gill Sans MT" w:cs="+mn-cs"/>
-          <w:color w:val="000000"/>
-          <w:kern w:val="24"/>
-          <w:sz w:val="32"/>
-          <w:szCs w:val="32"/>
-        </w:rPr>
-        <w:t>Pokemund</w:t>
-      </w:r>
-      <w:proofErr w:type="spellEnd"/>
-      <w:r>
-        <w:rPr>
-          <w:rFonts w:ascii="Gill Sans MT" w:eastAsia="+mn-ea" w:hAnsi="Gill Sans MT" w:cs="+mn-cs"/>
-          <w:color w:val="000000"/>
-          <w:kern w:val="24"/>
-          <w:sz w:val="32"/>
-          <w:szCs w:val="32"/>
-        </w:rPr>
-        <w:t xml:space="preserve"> Street, </w:t>
-      </w:r>
-      <w:proofErr w:type="spellStart"/>
-      <w:r>
-        <w:rPr>
-          <w:rFonts w:ascii="Gill Sans MT" w:eastAsia="+mn-ea" w:hAnsi="Gill Sans MT" w:cs="+mn-cs"/>
-          <w:color w:val="000000"/>
-          <w:kern w:val="24"/>
-          <w:sz w:val="32"/>
-          <w:szCs w:val="32"/>
-        </w:rPr>
-        <w:t>Cairnsville</w:t>
-      </w:r>
-      <w:proofErr w:type="spellEnd"/>
-      <w:r>
-        <w:rPr>
-          <w:rFonts w:ascii="Gill Sans MT" w:eastAsia="+mn-ea" w:hAnsi="Gill Sans MT" w:cs="+mn-cs"/>
-          <w:color w:val="000000"/>
-          <w:kern w:val="24"/>
-          <w:sz w:val="32"/>
-          <w:szCs w:val="32"/>
-        </w:rPr>
-        <w:t xml:space="preserve"> QLD </w:t>
+        <w:t xml:space="preserve">Address:  123 Pokemund Street, Cairnsville QLD </w:t>
       </w:r>
     </w:p>
     <w:p>
@@ -5983,7 +5682,6 @@
           <w:rFonts w:ascii="Times New Roman" w:hAnsi="Times New Roman" w:cs="Times New Roman"/>
           <w:b/>
         </w:rPr>
-        <w:lastRenderedPageBreak/>
         <w:t>Budget Plan</w:t>
       </w:r>
     </w:p>
@@ -6160,25 +5858,7 @@
                 <w:sz w:val="22"/>
                 <w:szCs w:val="22"/>
               </w:rPr>
-              <w:t>3 x 1 hour meetings with client @ $55/</w:t>
-            </w:r>
-            <w:proofErr w:type="spellStart"/>
-            <w:r>
-              <w:rPr>
-                <w:rFonts w:ascii="Times New Roman" w:eastAsiaTheme="minorHAnsi" w:hAnsi="Times New Roman" w:cs="Times New Roman"/>
-                <w:sz w:val="22"/>
-                <w:szCs w:val="22"/>
-              </w:rPr>
-              <w:t>hr</w:t>
-            </w:r>
-            <w:proofErr w:type="spellEnd"/>
-            <w:r>
-              <w:rPr>
-                <w:rFonts w:ascii="Times New Roman" w:eastAsiaTheme="minorHAnsi" w:hAnsi="Times New Roman" w:cs="Times New Roman"/>
-                <w:sz w:val="22"/>
-                <w:szCs w:val="22"/>
-              </w:rPr>
-              <w:t xml:space="preserve">  </w:t>
+              <w:t xml:space="preserve">3 x 1 hour meetings with client @ $55/hr  </w:t>
             </w:r>
           </w:p>
         </w:tc>
@@ -6252,36 +5932,8 @@
                 <w:sz w:val="22"/>
                 <w:szCs w:val="22"/>
               </w:rPr>
-              <w:t xml:space="preserve">Mission Statement, Project Lifecycle &amp; Budget. 5 </w:t>
+              <w:t>Mission Statement, Project Lifecycle &amp; Budget. 5 hrs @ $55/hr</w:t>
             </w:r>
-            <w:proofErr w:type="spellStart"/>
-            <w:r>
-              <w:rPr>
-                <w:rFonts w:ascii="Times New Roman" w:eastAsiaTheme="minorHAnsi" w:hAnsi="Times New Roman" w:cs="Times New Roman"/>
-                <w:sz w:val="22"/>
-                <w:szCs w:val="22"/>
-              </w:rPr>
-              <w:t>hrs</w:t>
-            </w:r>
-            <w:proofErr w:type="spellEnd"/>
-            <w:r>
-              <w:rPr>
-                <w:rFonts w:ascii="Times New Roman" w:eastAsiaTheme="minorHAnsi" w:hAnsi="Times New Roman" w:cs="Times New Roman"/>
-                <w:sz w:val="22"/>
-                <w:szCs w:val="22"/>
-              </w:rPr>
-              <w:t xml:space="preserve"> @ $55/</w:t>
-            </w:r>
-            <w:proofErr w:type="spellStart"/>
-            <w:r>
-              <w:rPr>
-                <w:rFonts w:ascii="Times New Roman" w:eastAsiaTheme="minorHAnsi" w:hAnsi="Times New Roman" w:cs="Times New Roman"/>
-                <w:sz w:val="22"/>
-                <w:szCs w:val="22"/>
-              </w:rPr>
-              <w:t>hr</w:t>
-            </w:r>
-            <w:proofErr w:type="spellEnd"/>
           </w:p>
         </w:tc>
         <w:tc>
@@ -6353,36 +6005,8 @@
                 <w:sz w:val="22"/>
                 <w:szCs w:val="22"/>
               </w:rPr>
-              <w:t xml:space="preserve">Obtain information and images. 4 </w:t>
+              <w:t>Obtain information and images. 4 hrs @ $55/hr</w:t>
             </w:r>
-            <w:proofErr w:type="spellStart"/>
-            <w:r>
-              <w:rPr>
-                <w:rFonts w:ascii="Times New Roman" w:eastAsiaTheme="minorHAnsi" w:hAnsi="Times New Roman" w:cs="Times New Roman"/>
-                <w:sz w:val="22"/>
-                <w:szCs w:val="22"/>
-              </w:rPr>
-              <w:t>hrs</w:t>
-            </w:r>
-            <w:proofErr w:type="spellEnd"/>
-            <w:r>
-              <w:rPr>
-                <w:rFonts w:ascii="Times New Roman" w:eastAsiaTheme="minorHAnsi" w:hAnsi="Times New Roman" w:cs="Times New Roman"/>
-                <w:sz w:val="22"/>
-                <w:szCs w:val="22"/>
-              </w:rPr>
-              <w:t xml:space="preserve"> @ $55/</w:t>
-            </w:r>
-            <w:proofErr w:type="spellStart"/>
-            <w:r>
-              <w:rPr>
-                <w:rFonts w:ascii="Times New Roman" w:eastAsiaTheme="minorHAnsi" w:hAnsi="Times New Roman" w:cs="Times New Roman"/>
-                <w:sz w:val="22"/>
-                <w:szCs w:val="22"/>
-              </w:rPr>
-              <w:t>hr</w:t>
-            </w:r>
-            <w:proofErr w:type="spellEnd"/>
           </w:p>
         </w:tc>
         <w:tc>
@@ -6486,25 +6110,7 @@
                 <w:sz w:val="22"/>
                 <w:szCs w:val="22"/>
               </w:rPr>
-              <w:t>$55/</w:t>
-            </w:r>
-            <w:proofErr w:type="spellStart"/>
-            <w:r>
-              <w:rPr>
-                <w:rFonts w:ascii="Times New Roman" w:eastAsiaTheme="minorHAnsi" w:hAnsi="Times New Roman" w:cs="Times New Roman"/>
-                <w:sz w:val="22"/>
-                <w:szCs w:val="22"/>
-              </w:rPr>
-              <w:t>hr</w:t>
-            </w:r>
-            <w:proofErr w:type="spellEnd"/>
-            <w:r>
-              <w:rPr>
-                <w:rFonts w:ascii="Times New Roman" w:eastAsiaTheme="minorHAnsi" w:hAnsi="Times New Roman" w:cs="Times New Roman"/>
-                <w:sz w:val="22"/>
-                <w:szCs w:val="22"/>
-              </w:rPr>
-              <w:t xml:space="preserve"> </w:t>
+              <w:t xml:space="preserve">$55/hr </w:t>
             </w:r>
           </w:p>
         </w:tc>
@@ -6577,18 +6183,8 @@
                 <w:sz w:val="22"/>
                 <w:szCs w:val="22"/>
               </w:rPr>
-              <w:t>Revise design, taxonomy, graphics &amp; page templates as required. 15hrs @ $55/</w:t>
+              <w:t>Revise design, taxonomy, graphics &amp; page templates as required. 15hrs @ $55/hr</w:t>
             </w:r>
-            <w:proofErr w:type="spellStart"/>
-            <w:r>
-              <w:rPr>
-                <w:rFonts w:ascii="Times New Roman" w:eastAsiaTheme="minorHAnsi" w:hAnsi="Times New Roman" w:cs="Times New Roman"/>
-                <w:sz w:val="22"/>
-                <w:szCs w:val="22"/>
-              </w:rPr>
-              <w:t>hr</w:t>
-            </w:r>
-            <w:proofErr w:type="spellEnd"/>
           </w:p>
         </w:tc>
         <w:tc>
@@ -6668,25 +6264,7 @@
                 <w:sz w:val="22"/>
                 <w:szCs w:val="22"/>
               </w:rPr>
-              <w:t>Construction &amp; content development. 30hrs @ $55/</w:t>
-            </w:r>
-            <w:proofErr w:type="spellStart"/>
-            <w:r>
-              <w:rPr>
-                <w:rFonts w:ascii="Times New Roman" w:eastAsiaTheme="minorHAnsi" w:hAnsi="Times New Roman" w:cs="Times New Roman"/>
-                <w:sz w:val="22"/>
-                <w:szCs w:val="22"/>
-              </w:rPr>
-              <w:t>hr</w:t>
-            </w:r>
-            <w:proofErr w:type="spellEnd"/>
-            <w:r>
-              <w:rPr>
-                <w:rFonts w:ascii="Times New Roman" w:eastAsiaTheme="minorHAnsi" w:hAnsi="Times New Roman" w:cs="Times New Roman"/>
-                <w:sz w:val="22"/>
-                <w:szCs w:val="22"/>
-              </w:rPr>
-              <w:t xml:space="preserve">  </w:t>
+              <w:t xml:space="preserve">Construction &amp; content development. 30hrs @ $55/hr  </w:t>
             </w:r>
           </w:p>
         </w:tc>
@@ -6759,18 +6337,8 @@
                 <w:sz w:val="22"/>
                 <w:szCs w:val="22"/>
               </w:rPr>
-              <w:t>Client review and user testing. 5hrs @ $55/</w:t>
+              <w:t>Client review and user testing. 5hrs @ $55/hr</w:t>
             </w:r>
-            <w:proofErr w:type="spellStart"/>
-            <w:r>
-              <w:rPr>
-                <w:rFonts w:ascii="Times New Roman" w:eastAsiaTheme="minorHAnsi" w:hAnsi="Times New Roman" w:cs="Times New Roman"/>
-                <w:sz w:val="22"/>
-                <w:szCs w:val="22"/>
-              </w:rPr>
-              <w:t>hr</w:t>
-            </w:r>
-            <w:proofErr w:type="spellEnd"/>
           </w:p>
         </w:tc>
         <w:tc>
@@ -6842,18 +6410,8 @@
                 <w:sz w:val="22"/>
                 <w:szCs w:val="22"/>
               </w:rPr>
-              <w:t>Publish &amp; promotion of website. 2hrs @ $55/</w:t>
+              <w:t>Publish &amp; promotion of website. 2hrs @ $55/hr</w:t>
             </w:r>
-            <w:proofErr w:type="spellStart"/>
-            <w:r>
-              <w:rPr>
-                <w:rFonts w:ascii="Times New Roman" w:eastAsiaTheme="minorHAnsi" w:hAnsi="Times New Roman" w:cs="Times New Roman"/>
-                <w:sz w:val="22"/>
-                <w:szCs w:val="22"/>
-              </w:rPr>
-              <w:t>hr</w:t>
-            </w:r>
-            <w:proofErr w:type="spellEnd"/>
           </w:p>
         </w:tc>
         <w:tc>
@@ -6925,25 +6483,7 @@
                 <w:sz w:val="22"/>
                 <w:szCs w:val="22"/>
               </w:rPr>
-              <w:t xml:space="preserve">Use of graphics, page templates </w:t>
-            </w:r>
-            <w:proofErr w:type="spellStart"/>
-            <w:r>
-              <w:rPr>
-                <w:rFonts w:ascii="Times New Roman" w:eastAsiaTheme="minorHAnsi" w:hAnsi="Times New Roman" w:cs="Times New Roman"/>
-                <w:sz w:val="22"/>
-                <w:szCs w:val="22"/>
-              </w:rPr>
-              <w:t>etc</w:t>
-            </w:r>
-            <w:proofErr w:type="spellEnd"/>
-            <w:r>
-              <w:rPr>
-                <w:rFonts w:ascii="Times New Roman" w:eastAsiaTheme="minorHAnsi" w:hAnsi="Times New Roman" w:cs="Times New Roman"/>
-                <w:sz w:val="22"/>
-                <w:szCs w:val="22"/>
-              </w:rPr>
-              <w:t xml:space="preserve"> soft wear </w:t>
+              <w:t xml:space="preserve">Use of graphics, page templates etc soft wear </w:t>
             </w:r>
             <w:r>
               <w:rPr>
@@ -7119,43 +6659,7 @@
                 <w:sz w:val="22"/>
                 <w:szCs w:val="22"/>
               </w:rPr>
-              <w:t xml:space="preserve">Provide ongoing maintenance and updating of site. 2hrs per </w:t>
-            </w:r>
-            <w:proofErr w:type="spellStart"/>
-            <w:r>
-              <w:rPr>
-                <w:rFonts w:ascii="Times New Roman" w:eastAsiaTheme="minorHAnsi" w:hAnsi="Times New Roman" w:cs="Times New Roman"/>
-                <w:sz w:val="22"/>
-                <w:szCs w:val="22"/>
-              </w:rPr>
-              <w:t>mnth</w:t>
-            </w:r>
-            <w:proofErr w:type="spellEnd"/>
-            <w:r>
-              <w:rPr>
-                <w:rFonts w:ascii="Times New Roman" w:eastAsiaTheme="minorHAnsi" w:hAnsi="Times New Roman" w:cs="Times New Roman"/>
-                <w:sz w:val="22"/>
-                <w:szCs w:val="22"/>
-              </w:rPr>
-              <w:t xml:space="preserve"> @ $55/</w:t>
-            </w:r>
-            <w:proofErr w:type="spellStart"/>
-            <w:r>
-              <w:rPr>
-                <w:rFonts w:ascii="Times New Roman" w:eastAsiaTheme="minorHAnsi" w:hAnsi="Times New Roman" w:cs="Times New Roman"/>
-                <w:sz w:val="22"/>
-                <w:szCs w:val="22"/>
-              </w:rPr>
-              <w:t>hr</w:t>
-            </w:r>
-            <w:proofErr w:type="spellEnd"/>
-            <w:r>
-              <w:rPr>
-                <w:rFonts w:ascii="Times New Roman" w:eastAsiaTheme="minorHAnsi" w:hAnsi="Times New Roman" w:cs="Times New Roman"/>
-                <w:sz w:val="22"/>
-                <w:szCs w:val="22"/>
-              </w:rPr>
-              <w:t xml:space="preserve"> for 12mnth period</w:t>
+              <w:t>Provide ongoing maintenance and updating of site. 2hrs per mnth @ $55/hr for 12mnth period</w:t>
             </w:r>
           </w:p>
         </w:tc>
@@ -16414,7 +15918,7 @@
 </file>
 
 <file path=customXml/itemProps1.xml><?xml version="1.0" encoding="utf-8"?>
-<ds:datastoreItem xmlns:ds="http://schemas.openxmlformats.org/officeDocument/2006/customXml" ds:itemID="{4BEA20DA-804B-492F-92B6-DEF52C40B73D}">
+<ds:datastoreItem xmlns:ds="http://schemas.openxmlformats.org/officeDocument/2006/customXml" ds:itemID="{C3CD2A27-845B-4DCD-82EF-409C9286F04B}">
   <ds:schemaRefs>
     <ds:schemaRef ds:uri="http://schemas.openxmlformats.org/officeDocument/2006/bibliography"/>
   </ds:schemaRefs>

</xml_diff>

<commit_message>
Established HTML & CSS files in notepad++
</commit_message>
<xml_diff>
--- a/Assingment 1 Project Plan and Small Website -  James Browning.docx
+++ b/Assingment 1 Project Plan and Small Website -  James Browning.docx
@@ -1294,11 +1294,7 @@
           </mc:Choice>
           <mc:Fallback>
             <w:pict>
-              <v:shapetype w14:anchorId="3E03D9DF" id="_x0000_t202" coordsize="21600,21600" o:spt="202" path="m,l,21600r21600,l21600,xe">
-                <v:stroke joinstyle="miter"/>
-                <v:path gradientshapeok="t" o:connecttype="rect"/>
-              </v:shapetype>
-              <v:shape id="TextBox 3" o:spid="_x0000_s1027" type="#_x0000_t202" style="position:absolute;left:0;text-align:left;margin-left:14.2pt;margin-top:2.3pt;width:508.5pt;height:29.05pt;z-index:251661312;visibility:visible;mso-wrap-style:square;mso-width-percent:0;mso-wrap-distance-left:9pt;mso-wrap-distance-top:0;mso-wrap-distance-right:9pt;mso-wrap-distance-bottom:0;mso-position-horizontal:absolute;mso-position-horizontal-relative:text;mso-position-vertical:absolute;mso-position-vertical-relative:text;mso-width-percent:0;mso-width-relative:margin;v-text-anchor:top" o:gfxdata="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" fillcolor="#00b0f0" stroked="f">
+              <v:shape w14:anchorId="3E03D9DF" id="TextBox 3" o:spid="_x0000_s1027" type="#_x0000_t202" style="position:absolute;left:0;text-align:left;margin-left:14.2pt;margin-top:2.3pt;width:508.5pt;height:29.05pt;z-index:251661312;visibility:visible;mso-wrap-style:square;mso-width-percent:0;mso-wrap-distance-left:9pt;mso-wrap-distance-top:0;mso-wrap-distance-right:9pt;mso-wrap-distance-bottom:0;mso-position-horizontal:absolute;mso-position-horizontal-relative:text;mso-position-vertical:absolute;mso-position-vertical-relative:text;mso-width-percent:0;mso-width-relative:margin;v-text-anchor:top" o:gfxdata="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" fillcolor="#00b0f0" stroked="f">
                 <v:textbox style="mso-fit-shape-to-text:t">
                   <w:txbxContent>
                     <w:p>
@@ -2435,11 +2431,7 @@
           </mc:Choice>
           <mc:Fallback>
             <w:pict>
-              <v:shapetype w14:anchorId="193A9DD8" id="_x0000_t202" coordsize="21600,21600" o:spt="202" path="m,l,21600r21600,l21600,xe">
-                <v:stroke joinstyle="miter"/>
-                <v:path gradientshapeok="t" o:connecttype="rect"/>
-              </v:shapetype>
-              <v:shape id="Text Box 2" o:spid="_x0000_s1028" type="#_x0000_t202" style="position:absolute;left:0;text-align:left;margin-left:-7.9pt;margin-top:256.85pt;width:456pt;height:31pt;z-index:251673600;visibility:visible;mso-wrap-style:square;mso-width-percent:0;mso-height-percent:0;mso-wrap-distance-left:9pt;mso-wrap-distance-top:3.6pt;mso-wrap-distance-right:9pt;mso-wrap-distance-bottom:3.6pt;mso-position-horizontal:absolute;mso-position-horizontal-relative:text;mso-position-vertical:absolute;mso-position-vertical-relative:text;mso-width-percent:0;mso-height-percent:0;mso-width-relative:margin;mso-height-relative:margin;v-text-anchor:top" o:gfxdata="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">
+              <v:shape w14:anchorId="193A9DD8" id="Text Box 2" o:spid="_x0000_s1028" type="#_x0000_t202" style="position:absolute;left:0;text-align:left;margin-left:-7.9pt;margin-top:256.85pt;width:456pt;height:31pt;z-index:251673600;visibility:visible;mso-wrap-style:square;mso-width-percent:0;mso-height-percent:0;mso-wrap-distance-left:9pt;mso-wrap-distance-top:3.6pt;mso-wrap-distance-right:9pt;mso-wrap-distance-bottom:3.6pt;mso-position-horizontal:absolute;mso-position-horizontal-relative:text;mso-position-vertical:absolute;mso-position-vertical-relative:text;mso-width-percent:0;mso-height-percent:0;mso-width-relative:margin;mso-height-relative:margin;v-text-anchor:top" o:gfxdata="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">
                 <v:textbox>
                   <w:txbxContent>
                     <w:p>
@@ -4900,8 +4892,6 @@
         </w:rPr>
         <w:t>August</w:t>
       </w:r>
-      <w:bookmarkStart w:id="0" w:name="_GoBack"/>
-      <w:bookmarkEnd w:id="0"/>
       <w:r>
         <w:rPr>
           <w:rFonts w:eastAsiaTheme="minorEastAsia" w:hAnsi="Gill Sans MT" w:cs="Courier New"/>
@@ -5015,16 +5005,6 @@
     <w:p>
       <w:pPr>
         <w:rPr>
-          <w:rFonts w:ascii="Maiandra GD" w:hAnsi="Maiandra GD"/>
-          <w:color w:val="538135" w:themeColor="accent6" w:themeShade="BF"/>
-        </w:rPr>
-      </w:pPr>
-    </w:p>
-    <w:p>
-      <w:pPr>
-        <w:spacing w:after="0" w:line="480" w:lineRule="auto"/>
-        <w:jc w:val="both"/>
-        <w:rPr>
           <w:rFonts w:eastAsiaTheme="minorEastAsia" w:hAnsi="Gill Sans MT" w:cs="Courier New"/>
           <w:b/>
           <w:bCs/>
@@ -5035,9 +5015,255 @@
           <w:lang w:val="en-AU" w:eastAsia="en-AU"/>
         </w:rPr>
       </w:pPr>
+      <w:r>
+        <w:rPr>
+          <w:rFonts w:eastAsiaTheme="minorEastAsia" w:hAnsi="Gill Sans MT" w:cs="Courier New"/>
+          <w:b/>
+          <w:bCs/>
+          <w:color w:val="3B3838" w:themeColor="background2" w:themeShade="40"/>
+          <w:kern w:val="24"/>
+          <w:sz w:val="28"/>
+          <w:szCs w:val="28"/>
+          <w:lang w:val="en-AU" w:eastAsia="en-AU"/>
+        </w:rPr>
+        <w:t>Functions</w:t>
+      </w:r>
     </w:p>
     <w:p>
       <w:pPr>
+        <w:pStyle w:val="ListParagraph"/>
+        <w:numPr>
+          <w:ilvl w:val="0"/>
+          <w:numId w:val="58"/>
+        </w:numPr>
+        <w:rPr>
+          <w:rFonts w:eastAsiaTheme="minorEastAsia" w:hAnsi="Gill Sans MT" w:cs="Courier New"/>
+          <w:b/>
+          <w:bCs/>
+          <w:color w:val="3B3838" w:themeColor="background2" w:themeShade="40"/>
+          <w:kern w:val="24"/>
+          <w:sz w:val="24"/>
+          <w:szCs w:val="24"/>
+          <w:lang w:val="en-AU" w:eastAsia="en-AU"/>
+        </w:rPr>
+      </w:pPr>
+      <w:r>
+        <w:rPr>
+          <w:rFonts w:eastAsiaTheme="minorEastAsia" w:hAnsi="Gill Sans MT" w:cs="Courier New"/>
+          <w:b/>
+          <w:bCs/>
+          <w:color w:val="3B3838" w:themeColor="background2" w:themeShade="40"/>
+          <w:kern w:val="24"/>
+          <w:sz w:val="24"/>
+          <w:szCs w:val="24"/>
+          <w:lang w:val="en-AU" w:eastAsia="en-AU"/>
+        </w:rPr>
+        <w:t>All types of functions such as weddings, anniversaries, birthdays or special events can be organised at Slammers.</w:t>
+      </w:r>
+    </w:p>
+    <w:p>
+      <w:pPr>
+        <w:pStyle w:val="ListParagraph"/>
+        <w:numPr>
+          <w:ilvl w:val="0"/>
+          <w:numId w:val="58"/>
+        </w:numPr>
+        <w:rPr>
+          <w:rFonts w:eastAsiaTheme="minorEastAsia" w:hAnsi="Gill Sans MT" w:cs="Courier New"/>
+          <w:b/>
+          <w:bCs/>
+          <w:color w:val="3B3838" w:themeColor="background2" w:themeShade="40"/>
+          <w:kern w:val="24"/>
+          <w:sz w:val="24"/>
+          <w:szCs w:val="24"/>
+          <w:lang w:val="en-AU" w:eastAsia="en-AU"/>
+        </w:rPr>
+      </w:pPr>
+      <w:r>
+        <w:rPr>
+          <w:rFonts w:eastAsiaTheme="minorEastAsia" w:hAnsi="Gill Sans MT" w:cs="Courier New"/>
+          <w:b/>
+          <w:bCs/>
+          <w:color w:val="3B3838" w:themeColor="background2" w:themeShade="40"/>
+          <w:kern w:val="24"/>
+          <w:sz w:val="24"/>
+          <w:szCs w:val="24"/>
+          <w:lang w:val="en-AU" w:eastAsia="en-AU"/>
+        </w:rPr>
+        <w:t>We can cater for up to 150 people seated or 250 standing</w:t>
+      </w:r>
+      <w:r>
+        <w:rPr>
+          <w:rFonts w:eastAsiaTheme="minorEastAsia" w:hAnsi="Gill Sans MT" w:cs="Courier New"/>
+          <w:b/>
+          <w:bCs/>
+          <w:color w:val="3B3838" w:themeColor="background2" w:themeShade="40"/>
+          <w:kern w:val="24"/>
+          <w:sz w:val="24"/>
+          <w:szCs w:val="24"/>
+          <w:lang w:val="en-AU" w:eastAsia="en-AU"/>
+        </w:rPr>
+        <w:t>.</w:t>
+      </w:r>
+    </w:p>
+    <w:p>
+      <w:pPr>
+        <w:pStyle w:val="ListParagraph"/>
+        <w:numPr>
+          <w:ilvl w:val="0"/>
+          <w:numId w:val="58"/>
+        </w:numPr>
+        <w:rPr>
+          <w:rFonts w:eastAsiaTheme="minorEastAsia" w:hAnsi="Gill Sans MT" w:cs="Courier New"/>
+          <w:b/>
+          <w:bCs/>
+          <w:color w:val="3B3838" w:themeColor="background2" w:themeShade="40"/>
+          <w:kern w:val="24"/>
+          <w:sz w:val="24"/>
+          <w:szCs w:val="24"/>
+          <w:lang w:val="en-AU" w:eastAsia="en-AU"/>
+        </w:rPr>
+      </w:pPr>
+      <w:r>
+        <w:rPr>
+          <w:rFonts w:eastAsiaTheme="minorEastAsia" w:hAnsi="Gill Sans MT" w:cs="Courier New"/>
+          <w:b/>
+          <w:bCs/>
+          <w:color w:val="3B3838" w:themeColor="background2" w:themeShade="40"/>
+          <w:kern w:val="24"/>
+          <w:sz w:val="24"/>
+          <w:szCs w:val="24"/>
+          <w:lang w:val="en-AU" w:eastAsia="en-AU"/>
+        </w:rPr>
+        <w:t>We have a wide range of menus which can be selected</w:t>
+      </w:r>
+      <w:r>
+        <w:rPr>
+          <w:rFonts w:eastAsiaTheme="minorEastAsia" w:hAnsi="Gill Sans MT" w:cs="Courier New"/>
+          <w:b/>
+          <w:bCs/>
+          <w:color w:val="3B3838" w:themeColor="background2" w:themeShade="40"/>
+          <w:kern w:val="24"/>
+          <w:sz w:val="24"/>
+          <w:szCs w:val="24"/>
+          <w:lang w:val="en-AU" w:eastAsia="en-AU"/>
+        </w:rPr>
+        <w:t>.</w:t>
+      </w:r>
+    </w:p>
+    <w:p>
+      <w:pPr>
+        <w:pStyle w:val="ListParagraph"/>
+        <w:numPr>
+          <w:ilvl w:val="0"/>
+          <w:numId w:val="58"/>
+        </w:numPr>
+        <w:rPr>
+          <w:rFonts w:eastAsiaTheme="minorEastAsia" w:hAnsi="Gill Sans MT" w:cs="Courier New"/>
+          <w:b/>
+          <w:bCs/>
+          <w:color w:val="3B3838" w:themeColor="background2" w:themeShade="40"/>
+          <w:kern w:val="24"/>
+          <w:sz w:val="24"/>
+          <w:szCs w:val="24"/>
+          <w:lang w:val="en-AU" w:eastAsia="en-AU"/>
+        </w:rPr>
+      </w:pPr>
+      <w:r>
+        <w:rPr>
+          <w:rFonts w:eastAsiaTheme="minorEastAsia" w:hAnsi="Gill Sans MT" w:cs="Courier New"/>
+          <w:b/>
+          <w:bCs/>
+          <w:color w:val="3B3838" w:themeColor="background2" w:themeShade="40"/>
+          <w:kern w:val="24"/>
+          <w:sz w:val="24"/>
+          <w:szCs w:val="24"/>
+          <w:lang w:val="en-AU" w:eastAsia="en-AU"/>
+        </w:rPr>
+        <w:t>We can organise entert</w:t>
+      </w:r>
+      <w:r>
+        <w:rPr>
+          <w:rFonts w:eastAsiaTheme="minorEastAsia" w:hAnsi="Gill Sans MT" w:cs="Courier New"/>
+          <w:b/>
+          <w:bCs/>
+          <w:color w:val="3B3838" w:themeColor="background2" w:themeShade="40"/>
+          <w:kern w:val="24"/>
+          <w:sz w:val="24"/>
+          <w:szCs w:val="24"/>
+          <w:lang w:val="en-AU" w:eastAsia="en-AU"/>
+        </w:rPr>
+        <w:t>ainment for any sort of function.</w:t>
+      </w:r>
+    </w:p>
+    <w:p>
+      <w:pPr>
+        <w:rPr>
+          <w:rFonts w:eastAsiaTheme="minorEastAsia" w:hAnsi="Gill Sans MT" w:cs="Courier New"/>
+          <w:b/>
+          <w:bCs/>
+          <w:kern w:val="24"/>
+          <w:sz w:val="24"/>
+          <w:szCs w:val="24"/>
+          <w:lang w:val="en-AU" w:eastAsia="en-AU"/>
+        </w:rPr>
+      </w:pPr>
+      <w:r>
+        <w:rPr>
+          <w:rFonts w:eastAsiaTheme="minorEastAsia" w:hAnsi="Gill Sans MT" w:cs="Courier New"/>
+          <w:b/>
+          <w:bCs/>
+          <w:color w:val="3B3838" w:themeColor="background2" w:themeShade="40"/>
+          <w:kern w:val="24"/>
+          <w:sz w:val="24"/>
+          <w:szCs w:val="24"/>
+          <w:lang w:val="en-AU" w:eastAsia="en-AU"/>
+        </w:rPr>
+        <w:t xml:space="preserve">If you are interested in talking to our staff who organise functions email them at </w:t>
+      </w:r>
+      <w:r>
+        <w:rPr>
+          <w:rFonts w:eastAsiaTheme="minorEastAsia" w:hAnsi="Gill Sans MT" w:cs="Courier New"/>
+          <w:b/>
+          <w:bCs/>
+          <w:color w:val="00B0F0"/>
+          <w:kern w:val="24"/>
+          <w:sz w:val="24"/>
+          <w:szCs w:val="24"/>
+          <w:u w:val="single"/>
+          <w:lang w:val="en-AU" w:eastAsia="en-AU"/>
+        </w:rPr>
+        <w:t xml:space="preserve">SlammersFunctions@Gmail.com </w:t>
+      </w:r>
+      <w:r>
+        <w:rPr>
+          <w:rFonts w:eastAsiaTheme="minorEastAsia" w:hAnsi="Gill Sans MT" w:cs="Courier New"/>
+          <w:b/>
+          <w:bCs/>
+          <w:kern w:val="24"/>
+          <w:sz w:val="24"/>
+          <w:szCs w:val="24"/>
+          <w:lang w:val="en-AU" w:eastAsia="en-AU"/>
+        </w:rPr>
+        <w:t>or call 47712233</w:t>
+      </w:r>
+    </w:p>
+    <w:p>
+      <w:pPr>
+        <w:rPr>
+          <w:rFonts w:eastAsiaTheme="minorEastAsia" w:hAnsi="Gill Sans MT" w:cs="Courier New"/>
+          <w:b/>
+          <w:bCs/>
+          <w:color w:val="3B3838" w:themeColor="background2" w:themeShade="40"/>
+          <w:kern w:val="24"/>
+          <w:sz w:val="24"/>
+          <w:szCs w:val="24"/>
+          <w:lang w:val="en-AU" w:eastAsia="en-AU"/>
+        </w:rPr>
+      </w:pPr>
+    </w:p>
+    <w:p>
+      <w:pPr>
         <w:spacing w:after="0" w:line="480" w:lineRule="auto"/>
         <w:jc w:val="both"/>
         <w:rPr>
@@ -5045,6 +5271,8 @@
           <w:b/>
         </w:rPr>
       </w:pPr>
+      <w:bookmarkStart w:id="0" w:name="_GoBack"/>
+      <w:bookmarkEnd w:id="0"/>
     </w:p>
     <w:p>
       <w:pPr>
@@ -9612,6 +9840,119 @@
     </w:lvl>
   </w:abstractNum>
   <w:abstractNum w:abstractNumId="17" w15:restartNumberingAfterBreak="0">
+    <w:nsid w:val="318F7202"/>
+    <w:multiLevelType w:val="hybridMultilevel"/>
+    <w:tmpl w:val="0E78904A"/>
+    <w:lvl w:ilvl="0" w:tplc="0C090001">
+      <w:start w:val="1"/>
+      <w:numFmt w:val="bullet"/>
+      <w:lvlText w:val=""/>
+      <w:lvlJc w:val="left"/>
+      <w:pPr>
+        <w:ind w:left="720" w:hanging="360"/>
+      </w:pPr>
+      <w:rPr>
+        <w:rFonts w:ascii="Symbol" w:hAnsi="Symbol" w:hint="default"/>
+      </w:rPr>
+    </w:lvl>
+    <w:lvl w:ilvl="1" w:tplc="0C090003" w:tentative="1">
+      <w:start w:val="1"/>
+      <w:numFmt w:val="bullet"/>
+      <w:lvlText w:val="o"/>
+      <w:lvlJc w:val="left"/>
+      <w:pPr>
+        <w:ind w:left="1440" w:hanging="360"/>
+      </w:pPr>
+      <w:rPr>
+        <w:rFonts w:ascii="Courier New" w:hAnsi="Courier New" w:cs="Courier New" w:hint="default"/>
+      </w:rPr>
+    </w:lvl>
+    <w:lvl w:ilvl="2" w:tplc="0C090005" w:tentative="1">
+      <w:start w:val="1"/>
+      <w:numFmt w:val="bullet"/>
+      <w:lvlText w:val=""/>
+      <w:lvlJc w:val="left"/>
+      <w:pPr>
+        <w:ind w:left="2160" w:hanging="360"/>
+      </w:pPr>
+      <w:rPr>
+        <w:rFonts w:ascii="Wingdings" w:hAnsi="Wingdings" w:hint="default"/>
+      </w:rPr>
+    </w:lvl>
+    <w:lvl w:ilvl="3" w:tplc="0C090001" w:tentative="1">
+      <w:start w:val="1"/>
+      <w:numFmt w:val="bullet"/>
+      <w:lvlText w:val=""/>
+      <w:lvlJc w:val="left"/>
+      <w:pPr>
+        <w:ind w:left="2880" w:hanging="360"/>
+      </w:pPr>
+      <w:rPr>
+        <w:rFonts w:ascii="Symbol" w:hAnsi="Symbol" w:hint="default"/>
+      </w:rPr>
+    </w:lvl>
+    <w:lvl w:ilvl="4" w:tplc="0C090003" w:tentative="1">
+      <w:start w:val="1"/>
+      <w:numFmt w:val="bullet"/>
+      <w:lvlText w:val="o"/>
+      <w:lvlJc w:val="left"/>
+      <w:pPr>
+        <w:ind w:left="3600" w:hanging="360"/>
+      </w:pPr>
+      <w:rPr>
+        <w:rFonts w:ascii="Courier New" w:hAnsi="Courier New" w:cs="Courier New" w:hint="default"/>
+      </w:rPr>
+    </w:lvl>
+    <w:lvl w:ilvl="5" w:tplc="0C090005" w:tentative="1">
+      <w:start w:val="1"/>
+      <w:numFmt w:val="bullet"/>
+      <w:lvlText w:val=""/>
+      <w:lvlJc w:val="left"/>
+      <w:pPr>
+        <w:ind w:left="4320" w:hanging="360"/>
+      </w:pPr>
+      <w:rPr>
+        <w:rFonts w:ascii="Wingdings" w:hAnsi="Wingdings" w:hint="default"/>
+      </w:rPr>
+    </w:lvl>
+    <w:lvl w:ilvl="6" w:tplc="0C090001" w:tentative="1">
+      <w:start w:val="1"/>
+      <w:numFmt w:val="bullet"/>
+      <w:lvlText w:val=""/>
+      <w:lvlJc w:val="left"/>
+      <w:pPr>
+        <w:ind w:left="5040" w:hanging="360"/>
+      </w:pPr>
+      <w:rPr>
+        <w:rFonts w:ascii="Symbol" w:hAnsi="Symbol" w:hint="default"/>
+      </w:rPr>
+    </w:lvl>
+    <w:lvl w:ilvl="7" w:tplc="0C090003" w:tentative="1">
+      <w:start w:val="1"/>
+      <w:numFmt w:val="bullet"/>
+      <w:lvlText w:val="o"/>
+      <w:lvlJc w:val="left"/>
+      <w:pPr>
+        <w:ind w:left="5760" w:hanging="360"/>
+      </w:pPr>
+      <w:rPr>
+        <w:rFonts w:ascii="Courier New" w:hAnsi="Courier New" w:cs="Courier New" w:hint="default"/>
+      </w:rPr>
+    </w:lvl>
+    <w:lvl w:ilvl="8" w:tplc="0C090005" w:tentative="1">
+      <w:start w:val="1"/>
+      <w:numFmt w:val="bullet"/>
+      <w:lvlText w:val=""/>
+      <w:lvlJc w:val="left"/>
+      <w:pPr>
+        <w:ind w:left="6480" w:hanging="360"/>
+      </w:pPr>
+      <w:rPr>
+        <w:rFonts w:ascii="Wingdings" w:hAnsi="Wingdings" w:hint="default"/>
+      </w:rPr>
+    </w:lvl>
+  </w:abstractNum>
+  <w:abstractNum w:abstractNumId="18" w15:restartNumberingAfterBreak="0">
     <w:nsid w:val="34C81490"/>
     <w:multiLevelType w:val="multilevel"/>
     <w:tmpl w:val="1C5EB9BE"/>
@@ -9760,7 +10101,7 @@
       </w:rPr>
     </w:lvl>
   </w:abstractNum>
-  <w:abstractNum w:abstractNumId="18" w15:restartNumberingAfterBreak="0">
+  <w:abstractNum w:abstractNumId="19" w15:restartNumberingAfterBreak="0">
     <w:nsid w:val="351511A2"/>
     <w:multiLevelType w:val="multilevel"/>
     <w:tmpl w:val="3286A916"/>
@@ -9909,7 +10250,7 @@
       </w:rPr>
     </w:lvl>
   </w:abstractNum>
-  <w:abstractNum w:abstractNumId="19" w15:restartNumberingAfterBreak="0">
+  <w:abstractNum w:abstractNumId="20" w15:restartNumberingAfterBreak="0">
     <w:nsid w:val="361203A0"/>
     <w:multiLevelType w:val="multilevel"/>
     <w:tmpl w:val="A358E9E8"/>
@@ -10058,7 +10399,7 @@
       </w:rPr>
     </w:lvl>
   </w:abstractNum>
-  <w:abstractNum w:abstractNumId="20" w15:restartNumberingAfterBreak="0">
+  <w:abstractNum w:abstractNumId="21" w15:restartNumberingAfterBreak="0">
     <w:nsid w:val="39385415"/>
     <w:multiLevelType w:val="hybridMultilevel"/>
     <w:tmpl w:val="FABA4A86"/>
@@ -10171,7 +10512,7 @@
       </w:rPr>
     </w:lvl>
   </w:abstractNum>
-  <w:abstractNum w:abstractNumId="21" w15:restartNumberingAfterBreak="0">
+  <w:abstractNum w:abstractNumId="22" w15:restartNumberingAfterBreak="0">
     <w:nsid w:val="3BCE0FED"/>
     <w:multiLevelType w:val="multilevel"/>
     <w:tmpl w:val="451E0B38"/>
@@ -10320,7 +10661,7 @@
       </w:rPr>
     </w:lvl>
   </w:abstractNum>
-  <w:abstractNum w:abstractNumId="22" w15:restartNumberingAfterBreak="0">
+  <w:abstractNum w:abstractNumId="23" w15:restartNumberingAfterBreak="0">
     <w:nsid w:val="3C0B3067"/>
     <w:multiLevelType w:val="multilevel"/>
     <w:tmpl w:val="56C66740"/>
@@ -10469,7 +10810,7 @@
       </w:rPr>
     </w:lvl>
   </w:abstractNum>
-  <w:abstractNum w:abstractNumId="23" w15:restartNumberingAfterBreak="0">
+  <w:abstractNum w:abstractNumId="24" w15:restartNumberingAfterBreak="0">
     <w:nsid w:val="3CEF6827"/>
     <w:multiLevelType w:val="multilevel"/>
     <w:tmpl w:val="D0C0E28A"/>
@@ -10618,7 +10959,7 @@
       </w:rPr>
     </w:lvl>
   </w:abstractNum>
-  <w:abstractNum w:abstractNumId="24" w15:restartNumberingAfterBreak="0">
+  <w:abstractNum w:abstractNumId="25" w15:restartNumberingAfterBreak="0">
     <w:nsid w:val="41AE7530"/>
     <w:multiLevelType w:val="hybridMultilevel"/>
     <w:tmpl w:val="F47CC4CC"/>
@@ -10731,7 +11072,7 @@
       </w:rPr>
     </w:lvl>
   </w:abstractNum>
-  <w:abstractNum w:abstractNumId="25" w15:restartNumberingAfterBreak="0">
+  <w:abstractNum w:abstractNumId="26" w15:restartNumberingAfterBreak="0">
     <w:nsid w:val="48743F1A"/>
     <w:multiLevelType w:val="hybridMultilevel"/>
     <w:tmpl w:val="361AE454"/>
@@ -10844,7 +11185,7 @@
       </w:rPr>
     </w:lvl>
   </w:abstractNum>
-  <w:abstractNum w:abstractNumId="26" w15:restartNumberingAfterBreak="0">
+  <w:abstractNum w:abstractNumId="27" w15:restartNumberingAfterBreak="0">
     <w:nsid w:val="48CA3565"/>
     <w:multiLevelType w:val="multilevel"/>
     <w:tmpl w:val="22B4D1F2"/>
@@ -10993,7 +11334,7 @@
       </w:rPr>
     </w:lvl>
   </w:abstractNum>
-  <w:abstractNum w:abstractNumId="27" w15:restartNumberingAfterBreak="0">
+  <w:abstractNum w:abstractNumId="28" w15:restartNumberingAfterBreak="0">
     <w:nsid w:val="4D3C4EE6"/>
     <w:multiLevelType w:val="hybridMultilevel"/>
     <w:tmpl w:val="5548411C"/>
@@ -11106,7 +11447,7 @@
       </w:rPr>
     </w:lvl>
   </w:abstractNum>
-  <w:abstractNum w:abstractNumId="28" w15:restartNumberingAfterBreak="0">
+  <w:abstractNum w:abstractNumId="29" w15:restartNumberingAfterBreak="0">
     <w:nsid w:val="52304DC7"/>
     <w:multiLevelType w:val="multilevel"/>
     <w:tmpl w:val="0DC6B0F8"/>
@@ -11255,7 +11596,7 @@
       </w:rPr>
     </w:lvl>
   </w:abstractNum>
-  <w:abstractNum w:abstractNumId="29" w15:restartNumberingAfterBreak="0">
+  <w:abstractNum w:abstractNumId="30" w15:restartNumberingAfterBreak="0">
     <w:nsid w:val="53C623E5"/>
     <w:multiLevelType w:val="multilevel"/>
     <w:tmpl w:val="7D6639DE"/>
@@ -11404,7 +11745,7 @@
       </w:rPr>
     </w:lvl>
   </w:abstractNum>
-  <w:abstractNum w:abstractNumId="30" w15:restartNumberingAfterBreak="0">
+  <w:abstractNum w:abstractNumId="31" w15:restartNumberingAfterBreak="0">
     <w:nsid w:val="54877418"/>
     <w:multiLevelType w:val="multilevel"/>
     <w:tmpl w:val="2EE8CEE6"/>
@@ -11553,7 +11894,7 @@
       </w:rPr>
     </w:lvl>
   </w:abstractNum>
-  <w:abstractNum w:abstractNumId="31" w15:restartNumberingAfterBreak="0">
+  <w:abstractNum w:abstractNumId="32" w15:restartNumberingAfterBreak="0">
     <w:nsid w:val="55596C56"/>
     <w:multiLevelType w:val="hybridMultilevel"/>
     <w:tmpl w:val="352415E4"/>
@@ -11666,7 +12007,7 @@
       </w:rPr>
     </w:lvl>
   </w:abstractNum>
-  <w:abstractNum w:abstractNumId="32" w15:restartNumberingAfterBreak="0">
+  <w:abstractNum w:abstractNumId="33" w15:restartNumberingAfterBreak="0">
     <w:nsid w:val="57D12B67"/>
     <w:multiLevelType w:val="hybridMultilevel"/>
     <w:tmpl w:val="6DA845CC"/>
@@ -11779,7 +12120,7 @@
       </w:rPr>
     </w:lvl>
   </w:abstractNum>
-  <w:abstractNum w:abstractNumId="33" w15:restartNumberingAfterBreak="0">
+  <w:abstractNum w:abstractNumId="34" w15:restartNumberingAfterBreak="0">
     <w:nsid w:val="58B85A1B"/>
     <w:multiLevelType w:val="hybridMultilevel"/>
     <w:tmpl w:val="09822518"/>
@@ -11892,7 +12233,7 @@
       </w:rPr>
     </w:lvl>
   </w:abstractNum>
-  <w:abstractNum w:abstractNumId="34" w15:restartNumberingAfterBreak="0">
+  <w:abstractNum w:abstractNumId="35" w15:restartNumberingAfterBreak="0">
     <w:nsid w:val="58CB1CF5"/>
     <w:multiLevelType w:val="multilevel"/>
     <w:tmpl w:val="19A42E5C"/>
@@ -12041,7 +12382,7 @@
       </w:rPr>
     </w:lvl>
   </w:abstractNum>
-  <w:abstractNum w:abstractNumId="35" w15:restartNumberingAfterBreak="0">
+  <w:abstractNum w:abstractNumId="36" w15:restartNumberingAfterBreak="0">
     <w:nsid w:val="5DD32FA0"/>
     <w:multiLevelType w:val="multilevel"/>
     <w:tmpl w:val="798C5EBA"/>
@@ -12190,7 +12531,7 @@
       </w:rPr>
     </w:lvl>
   </w:abstractNum>
-  <w:abstractNum w:abstractNumId="36" w15:restartNumberingAfterBreak="0">
+  <w:abstractNum w:abstractNumId="37" w15:restartNumberingAfterBreak="0">
     <w:nsid w:val="5F7E3181"/>
     <w:multiLevelType w:val="hybridMultilevel"/>
     <w:tmpl w:val="9050CC0A"/>
@@ -12303,7 +12644,7 @@
       </w:rPr>
     </w:lvl>
   </w:abstractNum>
-  <w:abstractNum w:abstractNumId="37" w15:restartNumberingAfterBreak="0">
+  <w:abstractNum w:abstractNumId="38" w15:restartNumberingAfterBreak="0">
     <w:nsid w:val="61CE59D6"/>
     <w:multiLevelType w:val="hybridMultilevel"/>
     <w:tmpl w:val="7B0E6378"/>
@@ -12416,7 +12757,7 @@
       </w:rPr>
     </w:lvl>
   </w:abstractNum>
-  <w:abstractNum w:abstractNumId="38" w15:restartNumberingAfterBreak="0">
+  <w:abstractNum w:abstractNumId="39" w15:restartNumberingAfterBreak="0">
     <w:nsid w:val="623567DC"/>
     <w:multiLevelType w:val="hybridMultilevel"/>
     <w:tmpl w:val="DBBC5EB4"/>
@@ -12529,7 +12870,7 @@
       </w:rPr>
     </w:lvl>
   </w:abstractNum>
-  <w:abstractNum w:abstractNumId="39" w15:restartNumberingAfterBreak="0">
+  <w:abstractNum w:abstractNumId="40" w15:restartNumberingAfterBreak="0">
     <w:nsid w:val="630A4FE1"/>
     <w:multiLevelType w:val="multilevel"/>
     <w:tmpl w:val="776E3ADE"/>
@@ -12678,7 +13019,7 @@
       </w:rPr>
     </w:lvl>
   </w:abstractNum>
-  <w:abstractNum w:abstractNumId="40" w15:restartNumberingAfterBreak="0">
+  <w:abstractNum w:abstractNumId="41" w15:restartNumberingAfterBreak="0">
     <w:nsid w:val="670D3257"/>
     <w:multiLevelType w:val="hybridMultilevel"/>
     <w:tmpl w:val="DA208A2A"/>
@@ -12791,7 +13132,7 @@
       </w:rPr>
     </w:lvl>
   </w:abstractNum>
-  <w:abstractNum w:abstractNumId="41" w15:restartNumberingAfterBreak="0">
+  <w:abstractNum w:abstractNumId="42" w15:restartNumberingAfterBreak="0">
     <w:nsid w:val="671A2DBE"/>
     <w:multiLevelType w:val="hybridMultilevel"/>
     <w:tmpl w:val="918AD7EC"/>
@@ -12880,7 +13221,7 @@
       </w:pPr>
     </w:lvl>
   </w:abstractNum>
-  <w:abstractNum w:abstractNumId="42" w15:restartNumberingAfterBreak="0">
+  <w:abstractNum w:abstractNumId="43" w15:restartNumberingAfterBreak="0">
     <w:nsid w:val="69133FFB"/>
     <w:multiLevelType w:val="hybridMultilevel"/>
     <w:tmpl w:val="A7F875DA"/>
@@ -12993,7 +13334,7 @@
       </w:rPr>
     </w:lvl>
   </w:abstractNum>
-  <w:abstractNum w:abstractNumId="43" w15:restartNumberingAfterBreak="0">
+  <w:abstractNum w:abstractNumId="44" w15:restartNumberingAfterBreak="0">
     <w:nsid w:val="692462BE"/>
     <w:multiLevelType w:val="multilevel"/>
     <w:tmpl w:val="D2F8FBF4"/>
@@ -13142,7 +13483,7 @@
       </w:rPr>
     </w:lvl>
   </w:abstractNum>
-  <w:abstractNum w:abstractNumId="44" w15:restartNumberingAfterBreak="0">
+  <w:abstractNum w:abstractNumId="45" w15:restartNumberingAfterBreak="0">
     <w:nsid w:val="699F5161"/>
     <w:multiLevelType w:val="multilevel"/>
     <w:tmpl w:val="9C0E3BDA"/>
@@ -13291,7 +13632,7 @@
       </w:rPr>
     </w:lvl>
   </w:abstractNum>
-  <w:abstractNum w:abstractNumId="45" w15:restartNumberingAfterBreak="0">
+  <w:abstractNum w:abstractNumId="46" w15:restartNumberingAfterBreak="0">
     <w:nsid w:val="6DC268DD"/>
     <w:multiLevelType w:val="multilevel"/>
     <w:tmpl w:val="4B3CD166"/>
@@ -13440,7 +13781,7 @@
       </w:rPr>
     </w:lvl>
   </w:abstractNum>
-  <w:abstractNum w:abstractNumId="46" w15:restartNumberingAfterBreak="0">
+  <w:abstractNum w:abstractNumId="47" w15:restartNumberingAfterBreak="0">
     <w:nsid w:val="6E371659"/>
     <w:multiLevelType w:val="hybridMultilevel"/>
     <w:tmpl w:val="97087DBE"/>
@@ -13553,7 +13894,7 @@
       </w:rPr>
     </w:lvl>
   </w:abstractNum>
-  <w:abstractNum w:abstractNumId="47" w15:restartNumberingAfterBreak="0">
+  <w:abstractNum w:abstractNumId="48" w15:restartNumberingAfterBreak="0">
     <w:nsid w:val="6E7D0817"/>
     <w:multiLevelType w:val="hybridMultilevel"/>
     <w:tmpl w:val="39D8679A"/>
@@ -13639,7 +13980,7 @@
       </w:pPr>
     </w:lvl>
   </w:abstractNum>
-  <w:abstractNum w:abstractNumId="48" w15:restartNumberingAfterBreak="0">
+  <w:abstractNum w:abstractNumId="49" w15:restartNumberingAfterBreak="0">
     <w:nsid w:val="6F387D3F"/>
     <w:multiLevelType w:val="multilevel"/>
     <w:tmpl w:val="7D2EE42A"/>
@@ -13788,7 +14129,7 @@
       </w:rPr>
     </w:lvl>
   </w:abstractNum>
-  <w:abstractNum w:abstractNumId="49" w15:restartNumberingAfterBreak="0">
+  <w:abstractNum w:abstractNumId="50" w15:restartNumberingAfterBreak="0">
     <w:nsid w:val="6FDF0AE9"/>
     <w:multiLevelType w:val="multilevel"/>
     <w:tmpl w:val="978C83EA"/>
@@ -13937,7 +14278,7 @@
       </w:rPr>
     </w:lvl>
   </w:abstractNum>
-  <w:abstractNum w:abstractNumId="50" w15:restartNumberingAfterBreak="0">
+  <w:abstractNum w:abstractNumId="51" w15:restartNumberingAfterBreak="0">
     <w:nsid w:val="74F64CAA"/>
     <w:multiLevelType w:val="multilevel"/>
     <w:tmpl w:val="B37052D6"/>
@@ -14086,7 +14427,7 @@
       </w:rPr>
     </w:lvl>
   </w:abstractNum>
-  <w:abstractNum w:abstractNumId="51" w15:restartNumberingAfterBreak="0">
+  <w:abstractNum w:abstractNumId="52" w15:restartNumberingAfterBreak="0">
     <w:nsid w:val="76FE5346"/>
     <w:multiLevelType w:val="multilevel"/>
     <w:tmpl w:val="B452418A"/>
@@ -14235,7 +14576,7 @@
       </w:rPr>
     </w:lvl>
   </w:abstractNum>
-  <w:abstractNum w:abstractNumId="52" w15:restartNumberingAfterBreak="0">
+  <w:abstractNum w:abstractNumId="53" w15:restartNumberingAfterBreak="0">
     <w:nsid w:val="77DD218D"/>
     <w:multiLevelType w:val="hybridMultilevel"/>
     <w:tmpl w:val="94E46D68"/>
@@ -14321,7 +14662,7 @@
       </w:pPr>
     </w:lvl>
   </w:abstractNum>
-  <w:abstractNum w:abstractNumId="53" w15:restartNumberingAfterBreak="0">
+  <w:abstractNum w:abstractNumId="54" w15:restartNumberingAfterBreak="0">
     <w:nsid w:val="798413CE"/>
     <w:multiLevelType w:val="hybridMultilevel"/>
     <w:tmpl w:val="CE8A2894"/>
@@ -14434,7 +14775,7 @@
       </w:rPr>
     </w:lvl>
   </w:abstractNum>
-  <w:abstractNum w:abstractNumId="54" w15:restartNumberingAfterBreak="0">
+  <w:abstractNum w:abstractNumId="55" w15:restartNumberingAfterBreak="0">
     <w:nsid w:val="7C9C489F"/>
     <w:multiLevelType w:val="multilevel"/>
     <w:tmpl w:val="A502D30E"/>
@@ -14583,7 +14924,7 @@
       </w:rPr>
     </w:lvl>
   </w:abstractNum>
-  <w:abstractNum w:abstractNumId="55" w15:restartNumberingAfterBreak="0">
+  <w:abstractNum w:abstractNumId="56" w15:restartNumberingAfterBreak="0">
     <w:nsid w:val="7CA471BA"/>
     <w:multiLevelType w:val="multilevel"/>
     <w:tmpl w:val="861EA810"/>
@@ -14732,7 +15073,7 @@
       </w:rPr>
     </w:lvl>
   </w:abstractNum>
-  <w:abstractNum w:abstractNumId="56" w15:restartNumberingAfterBreak="0">
+  <w:abstractNum w:abstractNumId="57" w15:restartNumberingAfterBreak="0">
     <w:nsid w:val="7DF574F4"/>
     <w:multiLevelType w:val="hybridMultilevel"/>
     <w:tmpl w:val="B5F8789A"/>
@@ -14846,64 +15187,64 @@
     </w:lvl>
   </w:abstractNum>
   <w:num w:numId="1">
-    <w:abstractNumId w:val="41"/>
+    <w:abstractNumId w:val="42"/>
   </w:num>
   <w:num w:numId="2">
     <w:abstractNumId w:val="7"/>
   </w:num>
   <w:num w:numId="3">
+    <w:abstractNumId w:val="33"/>
+  </w:num>
+  <w:num w:numId="4">
+    <w:abstractNumId w:val="25"/>
+  </w:num>
+  <w:num w:numId="5">
     <w:abstractNumId w:val="32"/>
   </w:num>
-  <w:num w:numId="4">
+  <w:num w:numId="6">
+    <w:abstractNumId w:val="34"/>
+  </w:num>
+  <w:num w:numId="7">
+    <w:abstractNumId w:val="41"/>
+  </w:num>
+  <w:num w:numId="8">
+    <w:abstractNumId w:val="37"/>
+  </w:num>
+  <w:num w:numId="9">
+    <w:abstractNumId w:val="57"/>
+  </w:num>
+  <w:num w:numId="10">
+    <w:abstractNumId w:val="53"/>
+  </w:num>
+  <w:num w:numId="11">
+    <w:abstractNumId w:val="28"/>
+  </w:num>
+  <w:num w:numId="12">
+    <w:abstractNumId w:val="38"/>
+  </w:num>
+  <w:num w:numId="13">
+    <w:abstractNumId w:val="21"/>
+  </w:num>
+  <w:num w:numId="14">
+    <w:abstractNumId w:val="47"/>
+  </w:num>
+  <w:num w:numId="15">
+    <w:abstractNumId w:val="40"/>
+  </w:num>
+  <w:num w:numId="16">
     <w:abstractNumId w:val="24"/>
   </w:num>
-  <w:num w:numId="5">
-    <w:abstractNumId w:val="31"/>
-  </w:num>
-  <w:num w:numId="6">
-    <w:abstractNumId w:val="33"/>
-  </w:num>
-  <w:num w:numId="7">
-    <w:abstractNumId w:val="40"/>
-  </w:num>
-  <w:num w:numId="8">
-    <w:abstractNumId w:val="36"/>
-  </w:num>
-  <w:num w:numId="9">
-    <w:abstractNumId w:val="56"/>
-  </w:num>
-  <w:num w:numId="10">
-    <w:abstractNumId w:val="52"/>
-  </w:num>
-  <w:num w:numId="11">
-    <w:abstractNumId w:val="27"/>
-  </w:num>
-  <w:num w:numId="12">
-    <w:abstractNumId w:val="37"/>
-  </w:num>
-  <w:num w:numId="13">
-    <w:abstractNumId w:val="20"/>
-  </w:num>
-  <w:num w:numId="14">
-    <w:abstractNumId w:val="46"/>
-  </w:num>
-  <w:num w:numId="15">
-    <w:abstractNumId w:val="39"/>
-  </w:num>
-  <w:num w:numId="16">
-    <w:abstractNumId w:val="23"/>
-  </w:num>
   <w:num w:numId="17">
-    <w:abstractNumId w:val="18"/>
+    <w:abstractNumId w:val="19"/>
   </w:num>
   <w:num w:numId="18">
     <w:abstractNumId w:val="12"/>
   </w:num>
   <w:num w:numId="19">
-    <w:abstractNumId w:val="34"/>
+    <w:abstractNumId w:val="35"/>
   </w:num>
   <w:num w:numId="20">
-    <w:abstractNumId w:val="50"/>
+    <w:abstractNumId w:val="51"/>
   </w:num>
   <w:num w:numId="21">
     <w:abstractNumId w:val="16"/>
@@ -14915,7 +15256,7 @@
     <w:abstractNumId w:val="4"/>
   </w:num>
   <w:num w:numId="24">
-    <w:abstractNumId w:val="55"/>
+    <w:abstractNumId w:val="56"/>
   </w:num>
   <w:num w:numId="25">
     <w:abstractNumId w:val="2"/>
@@ -14927,58 +15268,58 @@
     <w:abstractNumId w:val="5"/>
   </w:num>
   <w:num w:numId="28">
-    <w:abstractNumId w:val="45"/>
+    <w:abstractNumId w:val="46"/>
   </w:num>
   <w:num w:numId="29">
-    <w:abstractNumId w:val="51"/>
+    <w:abstractNumId w:val="52"/>
   </w:num>
   <w:num w:numId="30">
-    <w:abstractNumId w:val="28"/>
+    <w:abstractNumId w:val="29"/>
   </w:num>
   <w:num w:numId="31">
-    <w:abstractNumId w:val="26"/>
+    <w:abstractNumId w:val="27"/>
   </w:num>
   <w:num w:numId="32">
-    <w:abstractNumId w:val="29"/>
+    <w:abstractNumId w:val="30"/>
   </w:num>
   <w:num w:numId="33">
-    <w:abstractNumId w:val="17"/>
+    <w:abstractNumId w:val="18"/>
   </w:num>
   <w:num w:numId="34">
     <w:abstractNumId w:val="9"/>
   </w:num>
   <w:num w:numId="35">
-    <w:abstractNumId w:val="19"/>
+    <w:abstractNumId w:val="20"/>
   </w:num>
   <w:num w:numId="36">
     <w:abstractNumId w:val="1"/>
   </w:num>
   <w:num w:numId="37">
-    <w:abstractNumId w:val="21"/>
+    <w:abstractNumId w:val="22"/>
   </w:num>
   <w:num w:numId="38">
-    <w:abstractNumId w:val="48"/>
+    <w:abstractNumId w:val="49"/>
   </w:num>
   <w:num w:numId="39">
-    <w:abstractNumId w:val="49"/>
+    <w:abstractNumId w:val="50"/>
   </w:num>
   <w:num w:numId="40">
     <w:abstractNumId w:val="10"/>
   </w:num>
   <w:num w:numId="41">
-    <w:abstractNumId w:val="44"/>
+    <w:abstractNumId w:val="45"/>
   </w:num>
   <w:num w:numId="42">
-    <w:abstractNumId w:val="30"/>
+    <w:abstractNumId w:val="31"/>
   </w:num>
   <w:num w:numId="43">
-    <w:abstractNumId w:val="43"/>
+    <w:abstractNumId w:val="44"/>
   </w:num>
   <w:num w:numId="44">
     <w:abstractNumId w:val="11"/>
   </w:num>
   <w:num w:numId="45">
-    <w:abstractNumId w:val="54"/>
+    <w:abstractNumId w:val="55"/>
   </w:num>
   <w:num w:numId="46">
     <w:abstractNumId w:val="13"/>
@@ -14987,34 +15328,37 @@
     <w:abstractNumId w:val="3"/>
   </w:num>
   <w:num w:numId="48">
-    <w:abstractNumId w:val="35"/>
+    <w:abstractNumId w:val="36"/>
   </w:num>
   <w:num w:numId="49">
-    <w:abstractNumId w:val="22"/>
+    <w:abstractNumId w:val="23"/>
   </w:num>
   <w:num w:numId="50">
-    <w:abstractNumId w:val="42"/>
+    <w:abstractNumId w:val="43"/>
   </w:num>
   <w:num w:numId="51">
     <w:abstractNumId w:val="8"/>
   </w:num>
   <w:num w:numId="52">
-    <w:abstractNumId w:val="47"/>
+    <w:abstractNumId w:val="48"/>
   </w:num>
   <w:num w:numId="53">
     <w:abstractNumId w:val="0"/>
   </w:num>
   <w:num w:numId="54">
-    <w:abstractNumId w:val="53"/>
+    <w:abstractNumId w:val="54"/>
   </w:num>
   <w:num w:numId="55">
     <w:abstractNumId w:val="15"/>
   </w:num>
   <w:num w:numId="56">
-    <w:abstractNumId w:val="25"/>
+    <w:abstractNumId w:val="26"/>
   </w:num>
   <w:num w:numId="57">
-    <w:abstractNumId w:val="38"/>
+    <w:abstractNumId w:val="39"/>
+  </w:num>
+  <w:num w:numId="58">
+    <w:abstractNumId w:val="17"/>
   </w:num>
   <w:numIdMacAtCleanup w:val="49"/>
 </w:numbering>
@@ -15918,7 +16262,7 @@
 </file>
 
 <file path=customXml/itemProps1.xml><?xml version="1.0" encoding="utf-8"?>
-<ds:datastoreItem xmlns:ds="http://schemas.openxmlformats.org/officeDocument/2006/customXml" ds:itemID="{C3CD2A27-845B-4DCD-82EF-409C9286F04B}">
+<ds:datastoreItem xmlns:ds="http://schemas.openxmlformats.org/officeDocument/2006/customXml" ds:itemID="{191CCD1E-9711-4696-82D3-DF2E33761452}">
   <ds:schemaRefs>
     <ds:schemaRef ds:uri="http://schemas.openxmlformats.org/officeDocument/2006/bibliography"/>
   </ds:schemaRefs>

</xml_diff>

<commit_message>
Formatting HTML & Css
</commit_message>
<xml_diff>
--- a/Assingment 1 Project Plan and Small Website -  James Browning.docx
+++ b/Assingment 1 Project Plan and Small Website -  James Browning.docx
@@ -88,11 +88,19 @@
         </w:rPr>
         <w:t xml:space="preserve">a capability for </w:t>
       </w:r>
+      <w:proofErr w:type="spellStart"/>
       <w:r>
         <w:rPr>
           <w:rFonts w:ascii="Times New Roman" w:hAnsi="Times New Roman" w:cs="Times New Roman"/>
         </w:rPr>
-        <w:t xml:space="preserve">organising </w:t>
+        <w:t>organising</w:t>
+      </w:r>
+      <w:proofErr w:type="spellEnd"/>
+      <w:r>
+        <w:rPr>
+          <w:rFonts w:ascii="Times New Roman" w:hAnsi="Times New Roman" w:cs="Times New Roman"/>
+        </w:rPr>
+        <w:t xml:space="preserve"> </w:t>
       </w:r>
       <w:r>
         <w:rPr>
@@ -153,7 +161,21 @@
         <w:rPr>
           <w:rFonts w:ascii="Times New Roman" w:hAnsi="Times New Roman" w:cs="Times New Roman"/>
         </w:rPr>
-        <w:t>An increase of the number of players at Slammers Beach Volleyball by 50% while appealing to people aged between 15 and 30 years would show the website has served its purpose. A 50% improvement equates to an additional 50 players per week. All the additional 50 players is to fall into the age bracket 15 and 30 years. Lastly, a 25% increase of revenue from the bar takings will show that the website has successfully promoted this aspect of Slammers.</w:t>
+        <w:t xml:space="preserve">An increase of the number of players at Slammers Beach Volleyball by 50% while appealing to people aged between 15 and 30 years would show the website has served its purpose. A 50% improvement equates to an additional 50 players per week. All the additional 50 players </w:t>
+      </w:r>
+      <w:proofErr w:type="gramStart"/>
+      <w:r>
+        <w:rPr>
+          <w:rFonts w:ascii="Times New Roman" w:hAnsi="Times New Roman" w:cs="Times New Roman"/>
+        </w:rPr>
+        <w:t>is</w:t>
+      </w:r>
+      <w:proofErr w:type="gramEnd"/>
+      <w:r>
+        <w:rPr>
+          <w:rFonts w:ascii="Times New Roman" w:hAnsi="Times New Roman" w:cs="Times New Roman"/>
+        </w:rPr>
+        <w:t xml:space="preserve"> to fall into the age bracket 15 and 30 years. Lastly, a 25% increase of revenue from the bar takings will show that the website has successfully promoted this aspect of Slammers.</w:t>
       </w:r>
     </w:p>
     <w:p>
@@ -261,7 +283,21 @@
         <w:rPr>
           <w:rFonts w:ascii="Times New Roman" w:hAnsi="Times New Roman" w:cs="Times New Roman"/>
         </w:rPr>
-        <w:t>People who are looking for a place to socialise.</w:t>
+        <w:t xml:space="preserve">People who are looking for a place to </w:t>
+      </w:r>
+      <w:proofErr w:type="spellStart"/>
+      <w:r>
+        <w:rPr>
+          <w:rFonts w:ascii="Times New Roman" w:hAnsi="Times New Roman" w:cs="Times New Roman"/>
+        </w:rPr>
+        <w:t>socialise</w:t>
+      </w:r>
+      <w:proofErr w:type="spellEnd"/>
+      <w:r>
+        <w:rPr>
+          <w:rFonts w:ascii="Times New Roman" w:hAnsi="Times New Roman" w:cs="Times New Roman"/>
+        </w:rPr>
+        <w:t>.</w:t>
       </w:r>
     </w:p>
     <w:p>
@@ -357,7 +393,21 @@
         <w:rPr>
           <w:rFonts w:ascii="Times New Roman" w:hAnsi="Times New Roman" w:cs="Times New Roman"/>
         </w:rPr>
-        <w:t>Ensuring there is cohesion with good navigation while using scannable text.</w:t>
+        <w:t xml:space="preserve">Ensuring there is cohesion with good navigation while using </w:t>
+      </w:r>
+      <w:proofErr w:type="spellStart"/>
+      <w:r>
+        <w:rPr>
+          <w:rFonts w:ascii="Times New Roman" w:hAnsi="Times New Roman" w:cs="Times New Roman"/>
+        </w:rPr>
+        <w:t>scannable</w:t>
+      </w:r>
+      <w:proofErr w:type="spellEnd"/>
+      <w:r>
+        <w:rPr>
+          <w:rFonts w:ascii="Times New Roman" w:hAnsi="Times New Roman" w:cs="Times New Roman"/>
+        </w:rPr>
+        <w:t xml:space="preserve"> text.</w:t>
       </w:r>
     </w:p>
     <w:p>
@@ -434,6 +484,7 @@
           <w:rFonts w:ascii="Times New Roman" w:hAnsi="Times New Roman" w:cs="Times New Roman"/>
           <w:b/>
         </w:rPr>
+        <w:lastRenderedPageBreak/>
         <w:t>Site Flow Chart</w:t>
       </w:r>
     </w:p>
@@ -653,6 +704,7 @@
           <w:noProof/>
           <w:lang w:val="en-AU" w:eastAsia="en-AU"/>
         </w:rPr>
+        <w:lastRenderedPageBreak/>
         <mc:AlternateContent>
           <mc:Choice Requires="wps">
             <w:drawing>
@@ -893,6 +945,7 @@
         </w:rPr>
         <w:t xml:space="preserve">The Health Club </w:t>
       </w:r>
+      <w:proofErr w:type="gramStart"/>
       <w:r>
         <w:rPr>
           <w:rFonts w:ascii="Freestyle Script" w:eastAsiaTheme="minorEastAsia" w:hAnsi="Freestyle Script" w:cstheme="minorBidi"/>
@@ -905,6 +958,7 @@
         </w:rPr>
         <w:t>With</w:t>
       </w:r>
+      <w:proofErr w:type="gramEnd"/>
       <w:r>
         <w:rPr>
           <w:rFonts w:ascii="Freestyle Script" w:eastAsiaTheme="minorEastAsia" w:hAnsi="Freestyle Script" w:cstheme="minorBidi"/>
@@ -961,14 +1015,10 @@
             </w14:srgbClr>
           </w14:shadow>
         </w:rPr>
-        <w:t>We are passionate about beach volleyball. Playing the game promotes health, fitness and is one of the only team sports which can be played by people of all ages. At Slammers you can play volleyball as a family, competitively or just for having fun with friends. Next time at the beach drop in and check us out.</w:t>
-      </w:r>
-    </w:p>
-    <w:p>
-      <w:pPr>
-        <w:pStyle w:val="NormalWeb"/>
-        <w:spacing w:before="0" w:beforeAutospacing="0" w:after="0" w:afterAutospacing="0"/>
-        <w:jc w:val="both"/>
+        <w:t xml:space="preserve">We are passionate about beach volleyball. Playing the game promotes health, fitness and is one of the only team sports which can be played by people of all ages. At </w:t>
+      </w:r>
+      <w:proofErr w:type="gramStart"/>
+      <w:r>
         <w:rPr>
           <w:rFonts w:ascii="Courier New" w:eastAsiaTheme="minorEastAsia" w:hAnsi="Courier New" w:cs="Courier New"/>
           <w:color w:val="3B3838" w:themeColor="background2" w:themeShade="40"/>
@@ -981,14 +1031,9 @@
             </w14:srgbClr>
           </w14:shadow>
         </w:rPr>
-      </w:pPr>
-    </w:p>
-    <w:p>
-      <w:pPr>
-        <w:pStyle w:val="NormalWeb"/>
-        <w:spacing w:before="0" w:beforeAutospacing="0" w:after="0" w:afterAutospacing="0"/>
-        <w:jc w:val="both"/>
-      </w:pPr>
+        <w:t>Slammers</w:t>
+      </w:r>
+      <w:proofErr w:type="gramEnd"/>
       <w:r>
         <w:rPr>
           <w:rFonts w:ascii="Courier New" w:eastAsiaTheme="minorEastAsia" w:hAnsi="Courier New" w:cs="Courier New"/>
@@ -1002,6 +1047,47 @@
             </w14:srgbClr>
           </w14:shadow>
         </w:rPr>
+        <w:t xml:space="preserve"> you can play volleyball as a family, competitively or just for having fun with friends. Next time at the beach drop in and check us out.</w:t>
+      </w:r>
+    </w:p>
+    <w:p>
+      <w:pPr>
+        <w:pStyle w:val="NormalWeb"/>
+        <w:spacing w:before="0" w:beforeAutospacing="0" w:after="0" w:afterAutospacing="0"/>
+        <w:jc w:val="both"/>
+        <w:rPr>
+          <w:rFonts w:ascii="Courier New" w:eastAsiaTheme="minorEastAsia" w:hAnsi="Courier New" w:cs="Courier New"/>
+          <w:color w:val="3B3838" w:themeColor="background2" w:themeShade="40"/>
+          <w:kern w:val="24"/>
+          <w:sz w:val="22"/>
+          <w:szCs w:val="22"/>
+          <w14:shadow w14:blurRad="38100" w14:dist="38100" w14:dir="2700000" w14:sx="100000" w14:sy="100000" w14:kx="0" w14:ky="0" w14:algn="tl">
+            <w14:srgbClr w14:val="000000">
+              <w14:alpha w14:val="57000"/>
+            </w14:srgbClr>
+          </w14:shadow>
+        </w:rPr>
+      </w:pPr>
+    </w:p>
+    <w:p>
+      <w:pPr>
+        <w:pStyle w:val="NormalWeb"/>
+        <w:spacing w:before="0" w:beforeAutospacing="0" w:after="0" w:afterAutospacing="0"/>
+        <w:jc w:val="both"/>
+      </w:pPr>
+      <w:r>
+        <w:rPr>
+          <w:rFonts w:ascii="Courier New" w:eastAsiaTheme="minorEastAsia" w:hAnsi="Courier New" w:cs="Courier New"/>
+          <w:color w:val="3B3838" w:themeColor="background2" w:themeShade="40"/>
+          <w:kern w:val="24"/>
+          <w:sz w:val="22"/>
+          <w:szCs w:val="22"/>
+          <w14:shadow w14:blurRad="38100" w14:dist="38100" w14:dir="2700000" w14:sx="100000" w14:sy="100000" w14:kx="0" w14:ky="0" w14:algn="tl">
+            <w14:srgbClr w14:val="000000">
+              <w14:alpha w14:val="57000"/>
+            </w14:srgbClr>
+          </w14:shadow>
+        </w:rPr>
         <w:t>Our premium playing facilities are complimented with other services such as a licensed bar which serves healthy meals. Also, if you are looking for a venue for a function we have just the place.</w:t>
       </w:r>
     </w:p>
@@ -1062,6 +1148,7 @@
         </w:rPr>
         <w:t>“</w:t>
       </w:r>
+      <w:proofErr w:type="spellStart"/>
       <w:r>
         <w:rPr>
           <w:rFonts w:asciiTheme="minorHAnsi" w:eastAsiaTheme="minorEastAsia" w:hAnsi="Gill Sans MT" w:cs="Courier New"/>
@@ -1072,7 +1159,20 @@
           <w:sz w:val="28"/>
           <w:szCs w:val="28"/>
         </w:rPr>
-        <w:t>Cairnsvilles BEST Club Sports Facility</w:t>
+        <w:t>Cairnsvilles</w:t>
+      </w:r>
+      <w:proofErr w:type="spellEnd"/>
+      <w:r>
+        <w:rPr>
+          <w:rFonts w:asciiTheme="minorHAnsi" w:eastAsiaTheme="minorEastAsia" w:hAnsi="Gill Sans MT" w:cs="Courier New"/>
+          <w:b/>
+          <w:bCs/>
+          <w:color w:val="3B3838" w:themeColor="background2" w:themeShade="40"/>
+          <w:kern w:val="24"/>
+          <w:sz w:val="28"/>
+          <w:szCs w:val="28"/>
+        </w:rPr>
+        <w:t xml:space="preserve"> BEST Club Sports Facility</w:t>
       </w:r>
       <w:r>
         <w:rPr>
@@ -2005,13 +2105,10 @@
             </w14:srgbClr>
           </w14:shadow>
         </w:rPr>
-        <w:t xml:space="preserve">At Slammers we cater for school, social, fitness and sport groups who want to play the game. </w:t>
-      </w:r>
-    </w:p>
-    <w:p>
-      <w:pPr>
-        <w:spacing w:after="0" w:line="240" w:lineRule="auto"/>
-        <w:jc w:val="both"/>
+        <w:t xml:space="preserve">At </w:t>
+      </w:r>
+      <w:proofErr w:type="gramStart"/>
+      <w:r>
         <w:rPr>
           <w:rFonts w:ascii="Courier New" w:eastAsiaTheme="minorEastAsia" w:hAnsi="Courier New" w:cs="Courier New"/>
           <w:color w:val="3B3838" w:themeColor="background2" w:themeShade="40"/>
@@ -2023,7 +2120,9 @@
             </w14:srgbClr>
           </w14:shadow>
         </w:rPr>
-      </w:pPr>
+        <w:t>Slammers</w:t>
+      </w:r>
+      <w:proofErr w:type="gramEnd"/>
       <w:r>
         <w:rPr>
           <w:rFonts w:ascii="Courier New" w:eastAsiaTheme="minorEastAsia" w:hAnsi="Courier New" w:cs="Courier New"/>
@@ -2036,6 +2135,37 @@
             </w14:srgbClr>
           </w14:shadow>
         </w:rPr>
+        <w:t xml:space="preserve"> we cater for school, social, fitness and sport groups who want to play the game. </w:t>
+      </w:r>
+    </w:p>
+    <w:p>
+      <w:pPr>
+        <w:spacing w:after="0" w:line="240" w:lineRule="auto"/>
+        <w:jc w:val="both"/>
+        <w:rPr>
+          <w:rFonts w:ascii="Courier New" w:eastAsiaTheme="minorEastAsia" w:hAnsi="Courier New" w:cs="Courier New"/>
+          <w:color w:val="3B3838" w:themeColor="background2" w:themeShade="40"/>
+          <w:kern w:val="24"/>
+          <w:lang w:val="en-AU" w:eastAsia="en-AU"/>
+          <w14:shadow w14:blurRad="38100" w14:dist="38100" w14:dir="2700000" w14:sx="100000" w14:sy="100000" w14:kx="0" w14:ky="0" w14:algn="tl">
+            <w14:srgbClr w14:val="000000">
+              <w14:alpha w14:val="57000"/>
+            </w14:srgbClr>
+          </w14:shadow>
+        </w:rPr>
+      </w:pPr>
+      <w:r>
+        <w:rPr>
+          <w:rFonts w:ascii="Courier New" w:eastAsiaTheme="minorEastAsia" w:hAnsi="Courier New" w:cs="Courier New"/>
+          <w:color w:val="3B3838" w:themeColor="background2" w:themeShade="40"/>
+          <w:kern w:val="24"/>
+          <w:lang w:val="en-AU" w:eastAsia="en-AU"/>
+          <w14:shadow w14:blurRad="38100" w14:dist="38100" w14:dir="2700000" w14:sx="100000" w14:sy="100000" w14:kx="0" w14:ky="0" w14:algn="tl">
+            <w14:srgbClr w14:val="000000">
+              <w14:alpha w14:val="57000"/>
+            </w14:srgbClr>
+          </w14:shadow>
+        </w:rPr>
         <w:t xml:space="preserve"> </w:t>
       </w:r>
     </w:p>
@@ -2057,6 +2187,7 @@
         </w:rPr>
         <w:t xml:space="preserve">As part of the training regime for the </w:t>
       </w:r>
+      <w:proofErr w:type="spellStart"/>
       <w:r>
         <w:rPr>
           <w:rFonts w:asciiTheme="minorHAnsi" w:eastAsiaTheme="minorEastAsia" w:hAnsi="Gill Sans MT" w:cs="Courier New"/>
@@ -2067,7 +2198,20 @@
           <w:sz w:val="28"/>
           <w:szCs w:val="28"/>
         </w:rPr>
-        <w:t xml:space="preserve">Cairnsville </w:t>
+        <w:t>Cairnsville</w:t>
+      </w:r>
+      <w:proofErr w:type="spellEnd"/>
+      <w:r>
+        <w:rPr>
+          <w:rFonts w:asciiTheme="minorHAnsi" w:eastAsiaTheme="minorEastAsia" w:hAnsi="Gill Sans MT" w:cs="Courier New"/>
+          <w:b/>
+          <w:bCs/>
+          <w:color w:val="3B3838" w:themeColor="background2" w:themeShade="40"/>
+          <w:kern w:val="24"/>
+          <w:sz w:val="28"/>
+          <w:szCs w:val="28"/>
+        </w:rPr>
+        <w:t xml:space="preserve"> </w:t>
       </w:r>
       <w:r>
         <w:rPr>
@@ -2263,6 +2407,7 @@
           <w:szCs w:val="24"/>
           <w:lang w:val="en-AU" w:eastAsia="en-AU"/>
         </w:rPr>
+        <w:lastRenderedPageBreak/>
         <mc:AlternateContent>
           <mc:Choice Requires="wps">
             <w:drawing>
@@ -3183,6 +3328,27 @@
         <w:spacing w:after="0" w:line="240" w:lineRule="auto"/>
         <w:jc w:val="both"/>
         <w:rPr>
+          <w:b/>
+          <w:sz w:val="20"/>
+          <w:szCs w:val="20"/>
+          <w:lang w:val="en-AU"/>
+        </w:rPr>
+      </w:pPr>
+      <w:r>
+        <w:rPr>
+          <w:b/>
+          <w:sz w:val="20"/>
+          <w:szCs w:val="20"/>
+          <w:lang w:val="en-AU"/>
+        </w:rPr>
+        <w:t>Player Guidelines</w:t>
+      </w:r>
+    </w:p>
+    <w:p>
+      <w:pPr>
+        <w:spacing w:after="0" w:line="240" w:lineRule="auto"/>
+        <w:jc w:val="both"/>
+        <w:rPr>
           <w:sz w:val="18"/>
           <w:szCs w:val="18"/>
           <w:lang w:val="en-AU"/>
@@ -3373,7 +3539,17 @@
           <w:szCs w:val="18"/>
           <w:lang w:val="en-AU"/>
         </w:rPr>
-        <w:t>Game fees must be paid prior to the start of the game. Games may be cancelled by players up to 4 hours before hand to get a refund. Without 4 hours' notice, participants will forfeit the game and be charged 50% of the game fee.</w:t>
+        <w:t>Game fees must be paid prior to the start of the game. Games may be cancelled by players up to 4 hours before hand to get a refund. Without 4 hours' notice</w:t>
+      </w:r>
+      <w:bookmarkStart w:id="0" w:name="_GoBack"/>
+      <w:bookmarkEnd w:id="0"/>
+      <w:r>
+        <w:rPr>
+          <w:sz w:val="18"/>
+          <w:szCs w:val="18"/>
+          <w:lang w:val="en-AU"/>
+        </w:rPr>
+        <w:t>, participants will forfeit the game and be charged 50% of the game fee.</w:t>
       </w:r>
     </w:p>
     <w:p>
@@ -3441,6 +3617,13 @@
           <w:b/>
         </w:rPr>
         <w:br w:type="column"/>
+      </w:r>
+      <w:r>
+        <w:rPr>
+          <w:rFonts w:ascii="Times New Roman" w:hAnsi="Times New Roman" w:cs="Times New Roman"/>
+          <w:b/>
+        </w:rPr>
+        <w:lastRenderedPageBreak/>
         <w:t xml:space="preserve">About </w:t>
       </w:r>
       <w:r>
@@ -4018,7 +4201,37 @@
             </w14:srgbClr>
           </w14:shadow>
         </w:rPr>
-        <w:t>A team is allowed to hit the ball three times (in addition to the block contact) to return it to the opponent's court. A player is not allowed to hit the ball twice consecutively, except when attempting a block. The rally continues until the ball touches the ground/floor, goes "out" or a team fails to return it to the opponent's court or commits a fault.</w:t>
+        <w:t xml:space="preserve">A team </w:t>
+      </w:r>
+      <w:proofErr w:type="gramStart"/>
+      <w:r>
+        <w:rPr>
+          <w:rFonts w:ascii="Courier New" w:eastAsiaTheme="minorEastAsia" w:hAnsi="Courier New" w:cs="Courier New"/>
+          <w:color w:val="3B3838" w:themeColor="background2" w:themeShade="40"/>
+          <w:kern w:val="24"/>
+          <w:lang w:val="en-AU" w:eastAsia="en-AU"/>
+          <w14:shadow w14:blurRad="38100" w14:dist="38100" w14:dir="2700000" w14:sx="100000" w14:sy="100000" w14:kx="0" w14:ky="0" w14:algn="tl">
+            <w14:srgbClr w14:val="000000">
+              <w14:alpha w14:val="57000"/>
+            </w14:srgbClr>
+          </w14:shadow>
+        </w:rPr>
+        <w:t>is allowed to</w:t>
+      </w:r>
+      <w:proofErr w:type="gramEnd"/>
+      <w:r>
+        <w:rPr>
+          <w:rFonts w:ascii="Courier New" w:eastAsiaTheme="minorEastAsia" w:hAnsi="Courier New" w:cs="Courier New"/>
+          <w:color w:val="3B3838" w:themeColor="background2" w:themeShade="40"/>
+          <w:kern w:val="24"/>
+          <w:lang w:val="en-AU" w:eastAsia="en-AU"/>
+          <w14:shadow w14:blurRad="38100" w14:dist="38100" w14:dir="2700000" w14:sx="100000" w14:sy="100000" w14:kx="0" w14:ky="0" w14:algn="tl">
+            <w14:srgbClr w14:val="000000">
+              <w14:alpha w14:val="57000"/>
+            </w14:srgbClr>
+          </w14:shadow>
+        </w:rPr>
+        <w:t xml:space="preserve"> hit the ball three times (in addition to the block contact) to return it to the opponent's court. A player is not allowed to hit the ball twice consecutively, except when attempting a block. The rally continues until the ball touches the ground/floor, goes "out" or a team fails to return it to the opponent's court or commits a fault.</w:t>
       </w:r>
     </w:p>
     <w:p>
@@ -4368,7 +4581,35 @@
           <w:szCs w:val="28"/>
           <w:lang w:val="en-AU" w:eastAsia="en-AU"/>
         </w:rPr>
-        <w:t>At Slammers we provide referees for all games. Did you know our referees are fully accredited by Volleyball Australia</w:t>
+        <w:t xml:space="preserve">At </w:t>
+      </w:r>
+      <w:proofErr w:type="gramStart"/>
+      <w:r>
+        <w:rPr>
+          <w:rFonts w:eastAsiaTheme="minorEastAsia" w:hAnsi="Gill Sans MT" w:cs="Courier New"/>
+          <w:b/>
+          <w:bCs/>
+          <w:color w:val="3B3838" w:themeColor="background2" w:themeShade="40"/>
+          <w:kern w:val="24"/>
+          <w:sz w:val="28"/>
+          <w:szCs w:val="28"/>
+          <w:lang w:val="en-AU" w:eastAsia="en-AU"/>
+        </w:rPr>
+        <w:t>Slammers</w:t>
+      </w:r>
+      <w:proofErr w:type="gramEnd"/>
+      <w:r>
+        <w:rPr>
+          <w:rFonts w:eastAsiaTheme="minorEastAsia" w:hAnsi="Gill Sans MT" w:cs="Courier New"/>
+          <w:b/>
+          <w:bCs/>
+          <w:color w:val="3B3838" w:themeColor="background2" w:themeShade="40"/>
+          <w:kern w:val="24"/>
+          <w:sz w:val="28"/>
+          <w:szCs w:val="28"/>
+          <w:lang w:val="en-AU" w:eastAsia="en-AU"/>
+        </w:rPr>
+        <w:t xml:space="preserve"> we provide referees for all games. Did you know our referees are fully accredited by Volleyball Australia</w:t>
       </w:r>
       <w:r>
         <w:rPr>
@@ -4879,6 +5120,7 @@
         </w:rPr>
         <w:t xml:space="preserve">During </w:t>
       </w:r>
+      <w:proofErr w:type="gramStart"/>
       <w:r>
         <w:rPr>
           <w:rFonts w:eastAsiaTheme="minorEastAsia" w:hAnsi="Gill Sans MT" w:cs="Courier New"/>
@@ -4892,6 +5134,7 @@
         </w:rPr>
         <w:t>August</w:t>
       </w:r>
+      <w:proofErr w:type="gramEnd"/>
       <w:r>
         <w:rPr>
           <w:rFonts w:eastAsiaTheme="minorEastAsia" w:hAnsi="Gill Sans MT" w:cs="Courier New"/>
@@ -5271,8 +5514,6 @@
           <w:b/>
         </w:rPr>
       </w:pPr>
-      <w:bookmarkStart w:id="0" w:name="_GoBack"/>
-      <w:bookmarkEnd w:id="0"/>
     </w:p>
     <w:p>
       <w:pPr>
@@ -5574,7 +5815,33 @@
           <w:sz w:val="32"/>
           <w:szCs w:val="32"/>
         </w:rPr>
-        <w:t xml:space="preserve">Slammers Beach Volley Ball – Next to the Iconic Cairsville Strand </w:t>
+        <w:t xml:space="preserve">Slammers Beach Volley Ball – Next to the Iconic </w:t>
+      </w:r>
+      <w:proofErr w:type="spellStart"/>
+      <w:r>
+        <w:rPr>
+          <w:rFonts w:ascii="Gill Sans MT" w:eastAsia="+mn-ea" w:hAnsi="Gill Sans MT" w:cs="+mn-cs"/>
+          <w:b/>
+          <w:bCs/>
+          <w:color w:val="000000"/>
+          <w:kern w:val="24"/>
+          <w:sz w:val="32"/>
+          <w:szCs w:val="32"/>
+        </w:rPr>
+        <w:t>Cairsville</w:t>
+      </w:r>
+      <w:proofErr w:type="spellEnd"/>
+      <w:r>
+        <w:rPr>
+          <w:rFonts w:ascii="Gill Sans MT" w:eastAsia="+mn-ea" w:hAnsi="Gill Sans MT" w:cs="+mn-cs"/>
+          <w:b/>
+          <w:bCs/>
+          <w:color w:val="000000"/>
+          <w:kern w:val="24"/>
+          <w:sz w:val="32"/>
+          <w:szCs w:val="32"/>
+        </w:rPr>
+        <w:t xml:space="preserve"> Strand </w:t>
       </w:r>
     </w:p>
     <w:p>
@@ -5603,7 +5870,51 @@
           <w:sz w:val="32"/>
           <w:szCs w:val="32"/>
         </w:rPr>
-        <w:t xml:space="preserve">Address:  123 Pokemund Street, Cairnsville QLD </w:t>
+        <w:t xml:space="preserve">Address:  123 </w:t>
+      </w:r>
+      <w:proofErr w:type="spellStart"/>
+      <w:r>
+        <w:rPr>
+          <w:rFonts w:ascii="Gill Sans MT" w:eastAsia="+mn-ea" w:hAnsi="Gill Sans MT" w:cs="+mn-cs"/>
+          <w:color w:val="000000"/>
+          <w:kern w:val="24"/>
+          <w:sz w:val="32"/>
+          <w:szCs w:val="32"/>
+        </w:rPr>
+        <w:t>Pokemund</w:t>
+      </w:r>
+      <w:proofErr w:type="spellEnd"/>
+      <w:r>
+        <w:rPr>
+          <w:rFonts w:ascii="Gill Sans MT" w:eastAsia="+mn-ea" w:hAnsi="Gill Sans MT" w:cs="+mn-cs"/>
+          <w:color w:val="000000"/>
+          <w:kern w:val="24"/>
+          <w:sz w:val="32"/>
+          <w:szCs w:val="32"/>
+        </w:rPr>
+        <w:t xml:space="preserve"> Street, </w:t>
+      </w:r>
+      <w:proofErr w:type="spellStart"/>
+      <w:r>
+        <w:rPr>
+          <w:rFonts w:ascii="Gill Sans MT" w:eastAsia="+mn-ea" w:hAnsi="Gill Sans MT" w:cs="+mn-cs"/>
+          <w:color w:val="000000"/>
+          <w:kern w:val="24"/>
+          <w:sz w:val="32"/>
+          <w:szCs w:val="32"/>
+        </w:rPr>
+        <w:t>Cairnsville</w:t>
+      </w:r>
+      <w:proofErr w:type="spellEnd"/>
+      <w:r>
+        <w:rPr>
+          <w:rFonts w:ascii="Gill Sans MT" w:eastAsia="+mn-ea" w:hAnsi="Gill Sans MT" w:cs="+mn-cs"/>
+          <w:color w:val="000000"/>
+          <w:kern w:val="24"/>
+          <w:sz w:val="32"/>
+          <w:szCs w:val="32"/>
+        </w:rPr>
+        <w:t xml:space="preserve"> QLD </w:t>
       </w:r>
     </w:p>
     <w:p>
@@ -5910,6 +6221,7 @@
           <w:rFonts w:ascii="Times New Roman" w:hAnsi="Times New Roman" w:cs="Times New Roman"/>
           <w:b/>
         </w:rPr>
+        <w:lastRenderedPageBreak/>
         <w:t>Budget Plan</w:t>
       </w:r>
     </w:p>
@@ -6086,7 +6398,25 @@
                 <w:sz w:val="22"/>
                 <w:szCs w:val="22"/>
               </w:rPr>
-              <w:t xml:space="preserve">3 x 1 hour meetings with client @ $55/hr  </w:t>
+              <w:t>3 x 1 hour meetings with client @ $55/</w:t>
+            </w:r>
+            <w:proofErr w:type="spellStart"/>
+            <w:r>
+              <w:rPr>
+                <w:rFonts w:ascii="Times New Roman" w:eastAsiaTheme="minorHAnsi" w:hAnsi="Times New Roman" w:cs="Times New Roman"/>
+                <w:sz w:val="22"/>
+                <w:szCs w:val="22"/>
+              </w:rPr>
+              <w:t>hr</w:t>
+            </w:r>
+            <w:proofErr w:type="spellEnd"/>
+            <w:r>
+              <w:rPr>
+                <w:rFonts w:ascii="Times New Roman" w:eastAsiaTheme="minorHAnsi" w:hAnsi="Times New Roman" w:cs="Times New Roman"/>
+                <w:sz w:val="22"/>
+                <w:szCs w:val="22"/>
+              </w:rPr>
+              <w:t xml:space="preserve">  </w:t>
             </w:r>
           </w:p>
         </w:tc>
@@ -6160,8 +6490,36 @@
                 <w:sz w:val="22"/>
                 <w:szCs w:val="22"/>
               </w:rPr>
-              <w:t>Mission Statement, Project Lifecycle &amp; Budget. 5 hrs @ $55/hr</w:t>
+              <w:t xml:space="preserve">Mission Statement, Project Lifecycle &amp; Budget. 5 </w:t>
             </w:r>
+            <w:proofErr w:type="spellStart"/>
+            <w:r>
+              <w:rPr>
+                <w:rFonts w:ascii="Times New Roman" w:eastAsiaTheme="minorHAnsi" w:hAnsi="Times New Roman" w:cs="Times New Roman"/>
+                <w:sz w:val="22"/>
+                <w:szCs w:val="22"/>
+              </w:rPr>
+              <w:t>hrs</w:t>
+            </w:r>
+            <w:proofErr w:type="spellEnd"/>
+            <w:r>
+              <w:rPr>
+                <w:rFonts w:ascii="Times New Roman" w:eastAsiaTheme="minorHAnsi" w:hAnsi="Times New Roman" w:cs="Times New Roman"/>
+                <w:sz w:val="22"/>
+                <w:szCs w:val="22"/>
+              </w:rPr>
+              <w:t xml:space="preserve"> @ $55/</w:t>
+            </w:r>
+            <w:proofErr w:type="spellStart"/>
+            <w:r>
+              <w:rPr>
+                <w:rFonts w:ascii="Times New Roman" w:eastAsiaTheme="minorHAnsi" w:hAnsi="Times New Roman" w:cs="Times New Roman"/>
+                <w:sz w:val="22"/>
+                <w:szCs w:val="22"/>
+              </w:rPr>
+              <w:t>hr</w:t>
+            </w:r>
+            <w:proofErr w:type="spellEnd"/>
           </w:p>
         </w:tc>
         <w:tc>
@@ -6233,8 +6591,36 @@
                 <w:sz w:val="22"/>
                 <w:szCs w:val="22"/>
               </w:rPr>
-              <w:t>Obtain information and images. 4 hrs @ $55/hr</w:t>
+              <w:t xml:space="preserve">Obtain information and images. 4 </w:t>
             </w:r>
+            <w:proofErr w:type="spellStart"/>
+            <w:r>
+              <w:rPr>
+                <w:rFonts w:ascii="Times New Roman" w:eastAsiaTheme="minorHAnsi" w:hAnsi="Times New Roman" w:cs="Times New Roman"/>
+                <w:sz w:val="22"/>
+                <w:szCs w:val="22"/>
+              </w:rPr>
+              <w:t>hrs</w:t>
+            </w:r>
+            <w:proofErr w:type="spellEnd"/>
+            <w:r>
+              <w:rPr>
+                <w:rFonts w:ascii="Times New Roman" w:eastAsiaTheme="minorHAnsi" w:hAnsi="Times New Roman" w:cs="Times New Roman"/>
+                <w:sz w:val="22"/>
+                <w:szCs w:val="22"/>
+              </w:rPr>
+              <w:t xml:space="preserve"> @ $55/</w:t>
+            </w:r>
+            <w:proofErr w:type="spellStart"/>
+            <w:r>
+              <w:rPr>
+                <w:rFonts w:ascii="Times New Roman" w:eastAsiaTheme="minorHAnsi" w:hAnsi="Times New Roman" w:cs="Times New Roman"/>
+                <w:sz w:val="22"/>
+                <w:szCs w:val="22"/>
+              </w:rPr>
+              <w:t>hr</w:t>
+            </w:r>
+            <w:proofErr w:type="spellEnd"/>
           </w:p>
         </w:tc>
         <w:tc>
@@ -6338,7 +6724,25 @@
                 <w:sz w:val="22"/>
                 <w:szCs w:val="22"/>
               </w:rPr>
-              <w:t xml:space="preserve">$55/hr </w:t>
+              <w:t>$55/</w:t>
+            </w:r>
+            <w:proofErr w:type="spellStart"/>
+            <w:r>
+              <w:rPr>
+                <w:rFonts w:ascii="Times New Roman" w:eastAsiaTheme="minorHAnsi" w:hAnsi="Times New Roman" w:cs="Times New Roman"/>
+                <w:sz w:val="22"/>
+                <w:szCs w:val="22"/>
+              </w:rPr>
+              <w:t>hr</w:t>
+            </w:r>
+            <w:proofErr w:type="spellEnd"/>
+            <w:r>
+              <w:rPr>
+                <w:rFonts w:ascii="Times New Roman" w:eastAsiaTheme="minorHAnsi" w:hAnsi="Times New Roman" w:cs="Times New Roman"/>
+                <w:sz w:val="22"/>
+                <w:szCs w:val="22"/>
+              </w:rPr>
+              <w:t xml:space="preserve"> </w:t>
             </w:r>
           </w:p>
         </w:tc>
@@ -6411,8 +6815,18 @@
                 <w:sz w:val="22"/>
                 <w:szCs w:val="22"/>
               </w:rPr>
-              <w:t>Revise design, taxonomy, graphics &amp; page templates as required. 15hrs @ $55/hr</w:t>
+              <w:t>Revise design, taxonomy, graphics &amp; page templates as required. 15hrs @ $55/</w:t>
             </w:r>
+            <w:proofErr w:type="spellStart"/>
+            <w:r>
+              <w:rPr>
+                <w:rFonts w:ascii="Times New Roman" w:eastAsiaTheme="minorHAnsi" w:hAnsi="Times New Roman" w:cs="Times New Roman"/>
+                <w:sz w:val="22"/>
+                <w:szCs w:val="22"/>
+              </w:rPr>
+              <w:t>hr</w:t>
+            </w:r>
+            <w:proofErr w:type="spellEnd"/>
           </w:p>
         </w:tc>
         <w:tc>
@@ -6492,7 +6906,25 @@
                 <w:sz w:val="22"/>
                 <w:szCs w:val="22"/>
               </w:rPr>
-              <w:t xml:space="preserve">Construction &amp; content development. 30hrs @ $55/hr  </w:t>
+              <w:t>Construction &amp; content development. 30hrs @ $55/</w:t>
+            </w:r>
+            <w:proofErr w:type="spellStart"/>
+            <w:r>
+              <w:rPr>
+                <w:rFonts w:ascii="Times New Roman" w:eastAsiaTheme="minorHAnsi" w:hAnsi="Times New Roman" w:cs="Times New Roman"/>
+                <w:sz w:val="22"/>
+                <w:szCs w:val="22"/>
+              </w:rPr>
+              <w:t>hr</w:t>
+            </w:r>
+            <w:proofErr w:type="spellEnd"/>
+            <w:r>
+              <w:rPr>
+                <w:rFonts w:ascii="Times New Roman" w:eastAsiaTheme="minorHAnsi" w:hAnsi="Times New Roman" w:cs="Times New Roman"/>
+                <w:sz w:val="22"/>
+                <w:szCs w:val="22"/>
+              </w:rPr>
+              <w:t xml:space="preserve">  </w:t>
             </w:r>
           </w:p>
         </w:tc>
@@ -6565,8 +6997,18 @@
                 <w:sz w:val="22"/>
                 <w:szCs w:val="22"/>
               </w:rPr>
-              <w:t>Client review and user testing. 5hrs @ $55/hr</w:t>
+              <w:t>Client review and user testing. 5hrs @ $55/</w:t>
             </w:r>
+            <w:proofErr w:type="spellStart"/>
+            <w:r>
+              <w:rPr>
+                <w:rFonts w:ascii="Times New Roman" w:eastAsiaTheme="minorHAnsi" w:hAnsi="Times New Roman" w:cs="Times New Roman"/>
+                <w:sz w:val="22"/>
+                <w:szCs w:val="22"/>
+              </w:rPr>
+              <w:t>hr</w:t>
+            </w:r>
+            <w:proofErr w:type="spellEnd"/>
           </w:p>
         </w:tc>
         <w:tc>
@@ -6638,8 +7080,18 @@
                 <w:sz w:val="22"/>
                 <w:szCs w:val="22"/>
               </w:rPr>
-              <w:t>Publish &amp; promotion of website. 2hrs @ $55/hr</w:t>
+              <w:t>Publish &amp; promotion of website. 2hrs @ $55/</w:t>
             </w:r>
+            <w:proofErr w:type="spellStart"/>
+            <w:r>
+              <w:rPr>
+                <w:rFonts w:ascii="Times New Roman" w:eastAsiaTheme="minorHAnsi" w:hAnsi="Times New Roman" w:cs="Times New Roman"/>
+                <w:sz w:val="22"/>
+                <w:szCs w:val="22"/>
+              </w:rPr>
+              <w:t>hr</w:t>
+            </w:r>
+            <w:proofErr w:type="spellEnd"/>
           </w:p>
         </w:tc>
         <w:tc>
@@ -6711,7 +7163,25 @@
                 <w:sz w:val="22"/>
                 <w:szCs w:val="22"/>
               </w:rPr>
-              <w:t xml:space="preserve">Use of graphics, page templates etc soft wear </w:t>
+              <w:t xml:space="preserve">Use of graphics, page templates </w:t>
+            </w:r>
+            <w:proofErr w:type="spellStart"/>
+            <w:r>
+              <w:rPr>
+                <w:rFonts w:ascii="Times New Roman" w:eastAsiaTheme="minorHAnsi" w:hAnsi="Times New Roman" w:cs="Times New Roman"/>
+                <w:sz w:val="22"/>
+                <w:szCs w:val="22"/>
+              </w:rPr>
+              <w:t>etc</w:t>
+            </w:r>
+            <w:proofErr w:type="spellEnd"/>
+            <w:r>
+              <w:rPr>
+                <w:rFonts w:ascii="Times New Roman" w:eastAsiaTheme="minorHAnsi" w:hAnsi="Times New Roman" w:cs="Times New Roman"/>
+                <w:sz w:val="22"/>
+                <w:szCs w:val="22"/>
+              </w:rPr>
+              <w:t xml:space="preserve"> soft wear </w:t>
             </w:r>
             <w:r>
               <w:rPr>
@@ -6887,7 +7357,43 @@
                 <w:sz w:val="22"/>
                 <w:szCs w:val="22"/>
               </w:rPr>
-              <w:t>Provide ongoing maintenance and updating of site. 2hrs per mnth @ $55/hr for 12mnth period</w:t>
+              <w:t xml:space="preserve">Provide ongoing maintenance and updating of site. 2hrs per </w:t>
+            </w:r>
+            <w:proofErr w:type="spellStart"/>
+            <w:r>
+              <w:rPr>
+                <w:rFonts w:ascii="Times New Roman" w:eastAsiaTheme="minorHAnsi" w:hAnsi="Times New Roman" w:cs="Times New Roman"/>
+                <w:sz w:val="22"/>
+                <w:szCs w:val="22"/>
+              </w:rPr>
+              <w:t>mnth</w:t>
+            </w:r>
+            <w:proofErr w:type="spellEnd"/>
+            <w:r>
+              <w:rPr>
+                <w:rFonts w:ascii="Times New Roman" w:eastAsiaTheme="minorHAnsi" w:hAnsi="Times New Roman" w:cs="Times New Roman"/>
+                <w:sz w:val="22"/>
+                <w:szCs w:val="22"/>
+              </w:rPr>
+              <w:t xml:space="preserve"> @ $55/</w:t>
+            </w:r>
+            <w:proofErr w:type="spellStart"/>
+            <w:r>
+              <w:rPr>
+                <w:rFonts w:ascii="Times New Roman" w:eastAsiaTheme="minorHAnsi" w:hAnsi="Times New Roman" w:cs="Times New Roman"/>
+                <w:sz w:val="22"/>
+                <w:szCs w:val="22"/>
+              </w:rPr>
+              <w:t>hr</w:t>
+            </w:r>
+            <w:proofErr w:type="spellEnd"/>
+            <w:r>
+              <w:rPr>
+                <w:rFonts w:ascii="Times New Roman" w:eastAsiaTheme="minorHAnsi" w:hAnsi="Times New Roman" w:cs="Times New Roman"/>
+                <w:sz w:val="22"/>
+                <w:szCs w:val="22"/>
+              </w:rPr>
+              <w:t xml:space="preserve"> for 12mnth period</w:t>
             </w:r>
           </w:p>
         </w:tc>
@@ -16262,7 +16768,7 @@
 </file>
 
 <file path=customXml/itemProps1.xml><?xml version="1.0" encoding="utf-8"?>
-<ds:datastoreItem xmlns:ds="http://schemas.openxmlformats.org/officeDocument/2006/customXml" ds:itemID="{191CCD1E-9711-4696-82D3-DF2E33761452}">
+<ds:datastoreItem xmlns:ds="http://schemas.openxmlformats.org/officeDocument/2006/customXml" ds:itemID="{1D6C2782-ABFF-4B4A-9CA6-75A74BE7CE3D}">
   <ds:schemaRefs>
     <ds:schemaRef ds:uri="http://schemas.openxmlformats.org/officeDocument/2006/bibliography"/>
   </ds:schemaRefs>

</xml_diff>

<commit_message>
Sign up page development & navigation imporvement
</commit_message>
<xml_diff>
--- a/Assingment 1 Project Plan and Small Website -  James Browning.docx
+++ b/Assingment 1 Project Plan and Small Website -  James Browning.docx
@@ -2411,13 +2411,733 @@
         <mc:AlternateContent>
           <mc:Choice Requires="wps">
             <w:drawing>
-              <wp:anchor distT="45720" distB="45720" distL="114300" distR="114300" simplePos="0" relativeHeight="251673600" behindDoc="0" locked="0" layoutInCell="1" allowOverlap="1" wp14:anchorId="193A9DD8" wp14:editId="0E17BD53">
+              <wp:anchor distT="45720" distB="45720" distL="114300" distR="114300" simplePos="0" relativeHeight="251665408" behindDoc="0" locked="0" layoutInCell="1" allowOverlap="1" wp14:anchorId="21B75350" wp14:editId="517044E6">
                 <wp:simplePos x="0" y="0"/>
                 <wp:positionH relativeFrom="column">
-                  <wp:posOffset>-100330</wp:posOffset>
+                  <wp:posOffset>-99060</wp:posOffset>
                 </wp:positionH>
                 <wp:positionV relativeFrom="paragraph">
-                  <wp:posOffset>3261995</wp:posOffset>
+                  <wp:posOffset>1534795</wp:posOffset>
+                </wp:positionV>
+                <wp:extent cx="5791200" cy="373380"/>
+                <wp:effectExtent l="0" t="0" r="19050" b="26670"/>
+                <wp:wrapSquare wrapText="bothSides"/>
+                <wp:docPr id="6" name="Text Box 2"/>
+                <wp:cNvGraphicFramePr>
+                  <a:graphicFrameLocks xmlns:a="http://schemas.openxmlformats.org/drawingml/2006/main"/>
+                </wp:cNvGraphicFramePr>
+                <a:graphic xmlns:a="http://schemas.openxmlformats.org/drawingml/2006/main">
+                  <a:graphicData uri="http://schemas.microsoft.com/office/word/2010/wordprocessingShape">
+                    <wps:wsp>
+                      <wps:cNvSpPr txBox="1">
+                        <a:spLocks noChangeArrowheads="1"/>
+                      </wps:cNvSpPr>
+                      <wps:spPr bwMode="auto">
+                        <a:xfrm>
+                          <a:off x="0" y="0"/>
+                          <a:ext cx="5791200" cy="373380"/>
+                        </a:xfrm>
+                        <a:prstGeom prst="rect">
+                          <a:avLst/>
+                        </a:prstGeom>
+                        <a:solidFill>
+                          <a:srgbClr val="FFFFFF"/>
+                        </a:solidFill>
+                        <a:ln w="9525">
+                          <a:solidFill>
+                            <a:srgbClr val="000000"/>
+                          </a:solidFill>
+                          <a:miter lim="800000"/>
+                          <a:headEnd/>
+                          <a:tailEnd/>
+                        </a:ln>
+                      </wps:spPr>
+                      <wps:txbx>
+                        <w:txbxContent>
+                          <w:p>
+                            <w:pPr>
+                              <w:rPr>
+                                <w:color w:val="D0CECE" w:themeColor="background2" w:themeShade="E6"/>
+                              </w:rPr>
+                            </w:pPr>
+                            <w:r>
+                              <w:rPr>
+                                <w:color w:val="D0CECE" w:themeColor="background2" w:themeShade="E6"/>
+                              </w:rPr>
+                              <w:t>Phone Number</w:t>
+                            </w:r>
+                          </w:p>
+                        </w:txbxContent>
+                      </wps:txbx>
+                      <wps:bodyPr rot="0" vert="horz" wrap="square" lIns="91440" tIns="45720" rIns="91440" bIns="45720" anchor="t" anchorCtr="0">
+                        <a:noAutofit/>
+                      </wps:bodyPr>
+                    </wps:wsp>
+                  </a:graphicData>
+                </a:graphic>
+                <wp14:sizeRelH relativeFrom="margin">
+                  <wp14:pctWidth>0</wp14:pctWidth>
+                </wp14:sizeRelH>
+                <wp14:sizeRelV relativeFrom="margin">
+                  <wp14:pctHeight>0</wp14:pctHeight>
+                </wp14:sizeRelV>
+              </wp:anchor>
+            </w:drawing>
+          </mc:Choice>
+          <mc:Fallback>
+            <w:pict>
+              <v:shapetype w14:anchorId="21B75350" id="_x0000_t202" coordsize="21600,21600" o:spt="202" path="m,l,21600r21600,l21600,xe">
+                <v:stroke joinstyle="miter"/>
+                <v:path gradientshapeok="t" o:connecttype="rect"/>
+              </v:shapetype>
+              <v:shape id="Text Box 2" o:spid="_x0000_s1028" type="#_x0000_t202" style="position:absolute;left:0;text-align:left;margin-left:-7.8pt;margin-top:120.85pt;width:456pt;height:29.4pt;z-index:251665408;visibility:visible;mso-wrap-style:square;mso-width-percent:0;mso-height-percent:0;mso-wrap-distance-left:9pt;mso-wrap-distance-top:3.6pt;mso-wrap-distance-right:9pt;mso-wrap-distance-bottom:3.6pt;mso-position-horizontal:absolute;mso-position-horizontal-relative:text;mso-position-vertical:absolute;mso-position-vertical-relative:text;mso-width-percent:0;mso-height-percent:0;mso-width-relative:margin;mso-height-relative:margin;v-text-anchor:top" o:gfxdata="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">
+                <v:textbox>
+                  <w:txbxContent>
+                    <w:p>
+                      <w:pPr>
+                        <w:rPr>
+                          <w:color w:val="D0CECE" w:themeColor="background2" w:themeShade="E6"/>
+                        </w:rPr>
+                      </w:pPr>
+                      <w:r>
+                        <w:rPr>
+                          <w:color w:val="D0CECE" w:themeColor="background2" w:themeShade="E6"/>
+                        </w:rPr>
+                        <w:t>Phone Number</w:t>
+                      </w:r>
+                    </w:p>
+                  </w:txbxContent>
+                </v:textbox>
+                <w10:wrap type="square"/>
+              </v:shape>
+            </w:pict>
+          </mc:Fallback>
+        </mc:AlternateContent>
+      </w:r>
+      <w:r>
+        <w:rPr>
+          <w:b/>
+          <w:noProof/>
+          <w:sz w:val="24"/>
+          <w:szCs w:val="24"/>
+          <w:lang w:val="en-AU" w:eastAsia="en-AU"/>
+        </w:rPr>
+        <mc:AlternateContent>
+          <mc:Choice Requires="wps">
+            <w:drawing>
+              <wp:anchor distT="45720" distB="45720" distL="114300" distR="114300" simplePos="0" relativeHeight="251667456" behindDoc="0" locked="0" layoutInCell="1" allowOverlap="1" wp14:anchorId="3BC61B17" wp14:editId="02257C17">
+                <wp:simplePos x="0" y="0"/>
+                <wp:positionH relativeFrom="column">
+                  <wp:posOffset>-101600</wp:posOffset>
+                </wp:positionH>
+                <wp:positionV relativeFrom="paragraph">
+                  <wp:posOffset>967105</wp:posOffset>
+                </wp:positionV>
+                <wp:extent cx="5791200" cy="1404620"/>
+                <wp:effectExtent l="0" t="0" r="19050" b="13970"/>
+                <wp:wrapSquare wrapText="bothSides"/>
+                <wp:docPr id="7" name="Text Box 2"/>
+                <wp:cNvGraphicFramePr>
+                  <a:graphicFrameLocks xmlns:a="http://schemas.openxmlformats.org/drawingml/2006/main"/>
+                </wp:cNvGraphicFramePr>
+                <a:graphic xmlns:a="http://schemas.openxmlformats.org/drawingml/2006/main">
+                  <a:graphicData uri="http://schemas.microsoft.com/office/word/2010/wordprocessingShape">
+                    <wps:wsp>
+                      <wps:cNvSpPr txBox="1">
+                        <a:spLocks noChangeArrowheads="1"/>
+                      </wps:cNvSpPr>
+                      <wps:spPr bwMode="auto">
+                        <a:xfrm>
+                          <a:off x="0" y="0"/>
+                          <a:ext cx="5791200" cy="1404620"/>
+                        </a:xfrm>
+                        <a:prstGeom prst="rect">
+                          <a:avLst/>
+                        </a:prstGeom>
+                        <a:solidFill>
+                          <a:srgbClr val="FFFFFF"/>
+                        </a:solidFill>
+                        <a:ln w="9525">
+                          <a:solidFill>
+                            <a:srgbClr val="000000"/>
+                          </a:solidFill>
+                          <a:miter lim="800000"/>
+                          <a:headEnd/>
+                          <a:tailEnd/>
+                        </a:ln>
+                      </wps:spPr>
+                      <wps:txbx>
+                        <w:txbxContent>
+                          <w:p>
+                            <w:pPr>
+                              <w:rPr>
+                                <w:color w:val="D0CECE" w:themeColor="background2" w:themeShade="E6"/>
+                              </w:rPr>
+                            </w:pPr>
+                            <w:r>
+                              <w:rPr>
+                                <w:color w:val="D0CECE" w:themeColor="background2" w:themeShade="E6"/>
+                              </w:rPr>
+                              <w:t>Email Address</w:t>
+                            </w:r>
+                          </w:p>
+                        </w:txbxContent>
+                      </wps:txbx>
+                      <wps:bodyPr rot="0" vert="horz" wrap="square" lIns="91440" tIns="45720" rIns="91440" bIns="45720" anchor="t" anchorCtr="0">
+                        <a:spAutoFit/>
+                      </wps:bodyPr>
+                    </wps:wsp>
+                  </a:graphicData>
+                </a:graphic>
+                <wp14:sizeRelH relativeFrom="margin">
+                  <wp14:pctWidth>0</wp14:pctWidth>
+                </wp14:sizeRelH>
+                <wp14:sizeRelV relativeFrom="margin">
+                  <wp14:pctHeight>20000</wp14:pctHeight>
+                </wp14:sizeRelV>
+              </wp:anchor>
+            </w:drawing>
+          </mc:Choice>
+          <mc:Fallback>
+            <w:pict>
+              <v:shape w14:anchorId="3BC61B17" id="_x0000_s1029" type="#_x0000_t202" style="position:absolute;left:0;text-align:left;margin-left:-8pt;margin-top:76.15pt;width:456pt;height:110.6pt;z-index:251667456;visibility:visible;mso-wrap-style:square;mso-width-percent:0;mso-height-percent:200;mso-wrap-distance-left:9pt;mso-wrap-distance-top:3.6pt;mso-wrap-distance-right:9pt;mso-wrap-distance-bottom:3.6pt;mso-position-horizontal:absolute;mso-position-horizontal-relative:text;mso-position-vertical:absolute;mso-position-vertical-relative:text;mso-width-percent:0;mso-height-percent:200;mso-width-relative:margin;mso-height-relative:margin;v-text-anchor:top" o:gfxdata="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">
+                <v:textbox style="mso-fit-shape-to-text:t">
+                  <w:txbxContent>
+                    <w:p>
+                      <w:pPr>
+                        <w:rPr>
+                          <w:color w:val="D0CECE" w:themeColor="background2" w:themeShade="E6"/>
+                        </w:rPr>
+                      </w:pPr>
+                      <w:r>
+                        <w:rPr>
+                          <w:color w:val="D0CECE" w:themeColor="background2" w:themeShade="E6"/>
+                        </w:rPr>
+                        <w:t>Email Address</w:t>
+                      </w:r>
+                    </w:p>
+                  </w:txbxContent>
+                </v:textbox>
+                <w10:wrap type="square"/>
+              </v:shape>
+            </w:pict>
+          </mc:Fallback>
+        </mc:AlternateContent>
+      </w:r>
+      <w:r>
+        <w:rPr>
+          <w:b/>
+          <w:sz w:val="24"/>
+          <w:szCs w:val="24"/>
+          <w:lang w:val="en-AU"/>
+        </w:rPr>
+        <w:t>Register</w:t>
+      </w:r>
+      <w:r>
+        <w:rPr>
+          <w:b/>
+          <w:sz w:val="28"/>
+          <w:szCs w:val="28"/>
+          <w:lang w:val="en-AU"/>
+        </w:rPr>
+        <w:t xml:space="preserve"> </w:t>
+      </w:r>
+      <w:r>
+        <w:rPr>
+          <w:b/>
+          <w:sz w:val="24"/>
+          <w:szCs w:val="24"/>
+          <w:lang w:val="en-AU"/>
+        </w:rPr>
+        <w:t>your team online</w:t>
+      </w:r>
+      <w:r>
+        <w:rPr>
+          <w:b/>
+          <w:sz w:val="24"/>
+          <w:szCs w:val="24"/>
+          <w:lang w:val="en-AU"/>
+        </w:rPr>
+        <w:t xml:space="preserve"> by f</w:t>
+      </w:r>
+      <w:r>
+        <w:rPr>
+          <w:b/>
+          <w:sz w:val="24"/>
+          <w:szCs w:val="24"/>
+          <w:lang w:val="en-AU"/>
+        </w:rPr>
+        <w:t>ill</w:t>
+      </w:r>
+      <w:r>
+        <w:rPr>
+          <w:b/>
+          <w:sz w:val="24"/>
+          <w:szCs w:val="24"/>
+          <w:lang w:val="en-AU"/>
+        </w:rPr>
+        <w:t>ing</w:t>
+      </w:r>
+      <w:r>
+        <w:rPr>
+          <w:b/>
+          <w:sz w:val="24"/>
+          <w:szCs w:val="24"/>
+          <w:lang w:val="en-AU"/>
+        </w:rPr>
+        <w:t xml:space="preserve"> in your details and we will be in touch with you shortly</w:t>
+      </w:r>
+      <w:r>
+        <w:rPr>
+          <w:b/>
+          <w:sz w:val="24"/>
+          <w:szCs w:val="24"/>
+          <w:lang w:val="en-AU"/>
+        </w:rPr>
+        <w:t>.</w:t>
+      </w:r>
+    </w:p>
+    <w:p>
+      <w:pPr>
+        <w:spacing w:after="0" w:line="480" w:lineRule="auto"/>
+        <w:jc w:val="both"/>
+        <w:rPr>
+          <w:b/>
+          <w:sz w:val="24"/>
+          <w:szCs w:val="24"/>
+          <w:lang w:val="en-AU"/>
+        </w:rPr>
+      </w:pPr>
+      <w:r>
+        <w:rPr>
+          <w:b/>
+          <w:noProof/>
+          <w:sz w:val="24"/>
+          <w:szCs w:val="24"/>
+          <w:lang w:val="en-AU" w:eastAsia="en-AU"/>
+        </w:rPr>
+        <mc:AlternateContent>
+          <mc:Choice Requires="wps">
+            <w:drawing>
+              <wp:anchor distT="45720" distB="45720" distL="114300" distR="114300" simplePos="0" relativeHeight="251669504" behindDoc="0" locked="0" layoutInCell="1" allowOverlap="1" wp14:anchorId="6B248C28" wp14:editId="52704FE2">
+                <wp:simplePos x="0" y="0"/>
+                <wp:positionH relativeFrom="column">
+                  <wp:posOffset>-110490</wp:posOffset>
+                </wp:positionH>
+                <wp:positionV relativeFrom="paragraph">
+                  <wp:posOffset>2290445</wp:posOffset>
+                </wp:positionV>
+                <wp:extent cx="5791200" cy="1404620"/>
+                <wp:effectExtent l="0" t="0" r="19050" b="13970"/>
+                <wp:wrapSquare wrapText="bothSides"/>
+                <wp:docPr id="9" name="Text Box 2"/>
+                <wp:cNvGraphicFramePr>
+                  <a:graphicFrameLocks xmlns:a="http://schemas.openxmlformats.org/drawingml/2006/main"/>
+                </wp:cNvGraphicFramePr>
+                <a:graphic xmlns:a="http://schemas.openxmlformats.org/drawingml/2006/main">
+                  <a:graphicData uri="http://schemas.microsoft.com/office/word/2010/wordprocessingShape">
+                    <wps:wsp>
+                      <wps:cNvSpPr txBox="1">
+                        <a:spLocks noChangeArrowheads="1"/>
+                      </wps:cNvSpPr>
+                      <wps:spPr bwMode="auto">
+                        <a:xfrm>
+                          <a:off x="0" y="0"/>
+                          <a:ext cx="5791200" cy="1404620"/>
+                        </a:xfrm>
+                        <a:prstGeom prst="rect">
+                          <a:avLst/>
+                        </a:prstGeom>
+                        <a:solidFill>
+                          <a:srgbClr val="FFFFFF"/>
+                        </a:solidFill>
+                        <a:ln w="9525">
+                          <a:solidFill>
+                            <a:srgbClr val="000000"/>
+                          </a:solidFill>
+                          <a:miter lim="800000"/>
+                          <a:headEnd/>
+                          <a:tailEnd/>
+                        </a:ln>
+                      </wps:spPr>
+                      <wps:txbx>
+                        <w:txbxContent>
+                          <w:p>
+                            <w:pPr>
+                              <w:rPr>
+                                <w:color w:val="D0CECE" w:themeColor="background2" w:themeShade="E6"/>
+                                <w:lang w:val="en-AU"/>
+                              </w:rPr>
+                            </w:pPr>
+                            <w:r>
+                              <w:rPr>
+                                <w:color w:val="D0CECE" w:themeColor="background2" w:themeShade="E6"/>
+                                <w:lang w:val="en-AU"/>
+                              </w:rPr>
+                              <w:t>Competition Day (choose between Monday &amp; Saturday)</w:t>
+                            </w:r>
+                          </w:p>
+                        </w:txbxContent>
+                      </wps:txbx>
+                      <wps:bodyPr rot="0" vert="horz" wrap="square" lIns="91440" tIns="45720" rIns="91440" bIns="45720" anchor="t" anchorCtr="0">
+                        <a:spAutoFit/>
+                      </wps:bodyPr>
+                    </wps:wsp>
+                  </a:graphicData>
+                </a:graphic>
+                <wp14:sizeRelH relativeFrom="margin">
+                  <wp14:pctWidth>0</wp14:pctWidth>
+                </wp14:sizeRelH>
+                <wp14:sizeRelV relativeFrom="margin">
+                  <wp14:pctHeight>20000</wp14:pctHeight>
+                </wp14:sizeRelV>
+              </wp:anchor>
+            </w:drawing>
+          </mc:Choice>
+          <mc:Fallback>
+            <w:pict>
+              <v:shape w14:anchorId="6B248C28" id="_x0000_s1030" type="#_x0000_t202" style="position:absolute;left:0;text-align:left;margin-left:-8.7pt;margin-top:180.35pt;width:456pt;height:110.6pt;z-index:251669504;visibility:visible;mso-wrap-style:square;mso-width-percent:0;mso-height-percent:200;mso-wrap-distance-left:9pt;mso-wrap-distance-top:3.6pt;mso-wrap-distance-right:9pt;mso-wrap-distance-bottom:3.6pt;mso-position-horizontal:absolute;mso-position-horizontal-relative:text;mso-position-vertical:absolute;mso-position-vertical-relative:text;mso-width-percent:0;mso-height-percent:200;mso-width-relative:margin;mso-height-relative:margin;v-text-anchor:top" o:gfxdata="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">
+                <v:textbox style="mso-fit-shape-to-text:t">
+                  <w:txbxContent>
+                    <w:p>
+                      <w:pPr>
+                        <w:rPr>
+                          <w:color w:val="D0CECE" w:themeColor="background2" w:themeShade="E6"/>
+                          <w:lang w:val="en-AU"/>
+                        </w:rPr>
+                      </w:pPr>
+                      <w:r>
+                        <w:rPr>
+                          <w:color w:val="D0CECE" w:themeColor="background2" w:themeShade="E6"/>
+                          <w:lang w:val="en-AU"/>
+                        </w:rPr>
+                        <w:t>Competition Day (choose between Monday &amp; Saturday)</w:t>
+                      </w:r>
+                    </w:p>
+                  </w:txbxContent>
+                </v:textbox>
+                <w10:wrap type="square"/>
+              </v:shape>
+            </w:pict>
+          </mc:Fallback>
+        </mc:AlternateContent>
+      </w:r>
+      <w:r>
+        <w:rPr>
+          <w:rFonts w:ascii="Freestyle Script" w:eastAsiaTheme="minorEastAsia" w:hAnsi="Freestyle Script"/>
+          <w:b/>
+          <w:bCs/>
+          <w:color w:val="0070C0"/>
+          <w:kern w:val="24"/>
+          <w:sz w:val="48"/>
+          <w:szCs w:val="48"/>
+        </w:rPr>
+        <w:t xml:space="preserve">New teams get a 20% discount on </w:t>
+      </w:r>
+      <w:proofErr w:type="spellStart"/>
+      <w:r>
+        <w:rPr>
+          <w:rFonts w:ascii="Freestyle Script" w:eastAsiaTheme="minorEastAsia" w:hAnsi="Freestyle Script"/>
+          <w:b/>
+          <w:bCs/>
+          <w:color w:val="0070C0"/>
+          <w:kern w:val="24"/>
+          <w:sz w:val="48"/>
+          <w:szCs w:val="48"/>
+        </w:rPr>
+        <w:t>registrqation</w:t>
+      </w:r>
+      <w:proofErr w:type="spellEnd"/>
+      <w:r>
+        <w:rPr>
+          <w:rFonts w:ascii="Freestyle Script" w:eastAsiaTheme="minorEastAsia" w:hAnsi="Freestyle Script"/>
+          <w:b/>
+          <w:bCs/>
+          <w:color w:val="0070C0"/>
+          <w:kern w:val="24"/>
+          <w:sz w:val="48"/>
+          <w:szCs w:val="48"/>
+        </w:rPr>
+        <w:t xml:space="preserve"> for next season</w:t>
+      </w:r>
+      <w:r>
+        <w:rPr>
+          <w:b/>
+          <w:noProof/>
+          <w:sz w:val="24"/>
+          <w:szCs w:val="24"/>
+          <w:lang w:val="en-AU" w:eastAsia="en-AU"/>
+        </w:rPr>
+        <mc:AlternateContent>
+          <mc:Choice Requires="wps">
+            <w:drawing>
+              <wp:anchor distT="45720" distB="45720" distL="114300" distR="114300" simplePos="0" relativeHeight="251663360" behindDoc="0" locked="0" layoutInCell="1" allowOverlap="1" wp14:anchorId="5845AC5A" wp14:editId="1E03DBE4">
+                <wp:simplePos x="0" y="0"/>
+                <wp:positionH relativeFrom="column">
+                  <wp:posOffset>-351650</wp:posOffset>
+                </wp:positionH>
+                <wp:positionV relativeFrom="paragraph">
+                  <wp:posOffset>1665821</wp:posOffset>
+                </wp:positionV>
+                <wp:extent cx="5791200" cy="1404620"/>
+                <wp:effectExtent l="0" t="0" r="19050" b="13970"/>
+                <wp:wrapSquare wrapText="bothSides"/>
+                <wp:docPr id="217" name="Text Box 2"/>
+                <wp:cNvGraphicFramePr>
+                  <a:graphicFrameLocks xmlns:a="http://schemas.openxmlformats.org/drawingml/2006/main"/>
+                </wp:cNvGraphicFramePr>
+                <a:graphic xmlns:a="http://schemas.openxmlformats.org/drawingml/2006/main">
+                  <a:graphicData uri="http://schemas.microsoft.com/office/word/2010/wordprocessingShape">
+                    <wps:wsp>
+                      <wps:cNvSpPr txBox="1">
+                        <a:spLocks noChangeArrowheads="1"/>
+                      </wps:cNvSpPr>
+                      <wps:spPr bwMode="auto">
+                        <a:xfrm>
+                          <a:off x="0" y="0"/>
+                          <a:ext cx="5791200" cy="1404620"/>
+                        </a:xfrm>
+                        <a:prstGeom prst="rect">
+                          <a:avLst/>
+                        </a:prstGeom>
+                        <a:solidFill>
+                          <a:srgbClr val="FFFFFF"/>
+                        </a:solidFill>
+                        <a:ln w="9525">
+                          <a:solidFill>
+                            <a:srgbClr val="000000"/>
+                          </a:solidFill>
+                          <a:miter lim="800000"/>
+                          <a:headEnd/>
+                          <a:tailEnd/>
+                        </a:ln>
+                      </wps:spPr>
+                      <wps:txbx>
+                        <w:txbxContent>
+                          <w:p>
+                            <w:pPr>
+                              <w:rPr>
+                                <w:color w:val="D0CECE" w:themeColor="background2" w:themeShade="E6"/>
+                              </w:rPr>
+                            </w:pPr>
+                            <w:r>
+                              <w:rPr>
+                                <w:color w:val="D0CECE" w:themeColor="background2" w:themeShade="E6"/>
+                              </w:rPr>
+                              <w:t>Contact Persons Name (first name &amp; surname)</w:t>
+                            </w:r>
+                          </w:p>
+                        </w:txbxContent>
+                      </wps:txbx>
+                      <wps:bodyPr rot="0" vert="horz" wrap="square" lIns="91440" tIns="45720" rIns="91440" bIns="45720" anchor="t" anchorCtr="0">
+                        <a:spAutoFit/>
+                      </wps:bodyPr>
+                    </wps:wsp>
+                  </a:graphicData>
+                </a:graphic>
+                <wp14:sizeRelH relativeFrom="margin">
+                  <wp14:pctWidth>0</wp14:pctWidth>
+                </wp14:sizeRelH>
+                <wp14:sizeRelV relativeFrom="margin">
+                  <wp14:pctHeight>20000</wp14:pctHeight>
+                </wp14:sizeRelV>
+              </wp:anchor>
+            </w:drawing>
+          </mc:Choice>
+          <mc:Fallback>
+            <w:pict>
+              <v:shape w14:anchorId="5845AC5A" id="_x0000_s1031" type="#_x0000_t202" style="position:absolute;left:0;text-align:left;margin-left:-27.7pt;margin-top:131.15pt;width:456pt;height:110.6pt;z-index:251663360;visibility:visible;mso-wrap-style:square;mso-width-percent:0;mso-height-percent:200;mso-wrap-distance-left:9pt;mso-wrap-distance-top:3.6pt;mso-wrap-distance-right:9pt;mso-wrap-distance-bottom:3.6pt;mso-position-horizontal:absolute;mso-position-horizontal-relative:text;mso-position-vertical:absolute;mso-position-vertical-relative:text;mso-width-percent:0;mso-height-percent:200;mso-width-relative:margin;mso-height-relative:margin;v-text-anchor:top" o:gfxdata="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">
+                <v:textbox style="mso-fit-shape-to-text:t">
+                  <w:txbxContent>
+                    <w:p>
+                      <w:pPr>
+                        <w:rPr>
+                          <w:color w:val="D0CECE" w:themeColor="background2" w:themeShade="E6"/>
+                        </w:rPr>
+                      </w:pPr>
+                      <w:r>
+                        <w:rPr>
+                          <w:color w:val="D0CECE" w:themeColor="background2" w:themeShade="E6"/>
+                        </w:rPr>
+                        <w:t>Contact Persons Name (first name &amp; surname)</w:t>
+                      </w:r>
+                    </w:p>
+                  </w:txbxContent>
+                </v:textbox>
+                <w10:wrap type="square"/>
+              </v:shape>
+            </w:pict>
+          </mc:Fallback>
+        </mc:AlternateContent>
+      </w:r>
+      <w:r>
+        <w:rPr>
+          <w:rFonts w:ascii="Freestyle Script" w:eastAsiaTheme="minorEastAsia" w:hAnsi="Freestyle Script"/>
+          <w:b/>
+          <w:bCs/>
+          <w:color w:val="808080" w:themeColor="background1" w:themeShade="80"/>
+          <w:kern w:val="24"/>
+          <w:sz w:val="40"/>
+          <w:szCs w:val="40"/>
+        </w:rPr>
+        <w:t>.</w:t>
+      </w:r>
+    </w:p>
+    <w:p>
+      <w:pPr>
+        <w:spacing w:after="0" w:line="480" w:lineRule="auto"/>
+        <w:jc w:val="both"/>
+        <w:rPr>
+          <w:b/>
+          <w:sz w:val="24"/>
+          <w:szCs w:val="24"/>
+          <w:lang w:val="en-AU"/>
+        </w:rPr>
+      </w:pPr>
+      <w:r>
+        <w:rPr>
+          <w:b/>
+          <w:noProof/>
+          <w:sz w:val="24"/>
+          <w:szCs w:val="24"/>
+          <w:lang w:val="en-AU" w:eastAsia="en-AU"/>
+        </w:rPr>
+        <mc:AlternateContent>
+          <mc:Choice Requires="wps">
+            <w:drawing>
+              <wp:anchor distT="45720" distB="45720" distL="114300" distR="114300" simplePos="0" relativeHeight="251671552" behindDoc="0" locked="0" layoutInCell="1" allowOverlap="1" wp14:anchorId="46FD1AF8" wp14:editId="792025EA">
+                <wp:simplePos x="0" y="0"/>
+                <wp:positionH relativeFrom="column">
+                  <wp:posOffset>-73994</wp:posOffset>
+                </wp:positionH>
+                <wp:positionV relativeFrom="paragraph">
+                  <wp:posOffset>2304115</wp:posOffset>
+                </wp:positionV>
+                <wp:extent cx="5822950" cy="1404620"/>
+                <wp:effectExtent l="0" t="0" r="25400" b="13970"/>
+                <wp:wrapSquare wrapText="bothSides"/>
+                <wp:docPr id="10" name="Text Box 2"/>
+                <wp:cNvGraphicFramePr>
+                  <a:graphicFrameLocks xmlns:a="http://schemas.openxmlformats.org/drawingml/2006/main"/>
+                </wp:cNvGraphicFramePr>
+                <a:graphic xmlns:a="http://schemas.openxmlformats.org/drawingml/2006/main">
+                  <a:graphicData uri="http://schemas.microsoft.com/office/word/2010/wordprocessingShape">
+                    <wps:wsp>
+                      <wps:cNvSpPr txBox="1">
+                        <a:spLocks noChangeArrowheads="1"/>
+                      </wps:cNvSpPr>
+                      <wps:spPr bwMode="auto">
+                        <a:xfrm>
+                          <a:off x="0" y="0"/>
+                          <a:ext cx="5822950" cy="1404620"/>
+                        </a:xfrm>
+                        <a:prstGeom prst="rect">
+                          <a:avLst/>
+                        </a:prstGeom>
+                        <a:solidFill>
+                          <a:srgbClr val="FFFFFF"/>
+                        </a:solidFill>
+                        <a:ln w="9525">
+                          <a:solidFill>
+                            <a:srgbClr val="000000"/>
+                          </a:solidFill>
+                          <a:miter lim="800000"/>
+                          <a:headEnd/>
+                          <a:tailEnd/>
+                        </a:ln>
+                      </wps:spPr>
+                      <wps:txbx>
+                        <w:txbxContent>
+                          <w:p>
+                            <w:pPr>
+                              <w:rPr>
+                                <w:color w:val="D0CECE" w:themeColor="background2" w:themeShade="E6"/>
+                                <w:lang w:val="en-AU"/>
+                              </w:rPr>
+                            </w:pPr>
+                            <w:r>
+                              <w:rPr>
+                                <w:color w:val="D0CECE" w:themeColor="background2" w:themeShade="E6"/>
+                                <w:lang w:val="en-AU"/>
+                              </w:rPr>
+                              <w:t>Competition Time (choose afternoon or evening)</w:t>
+                            </w:r>
+                          </w:p>
+                        </w:txbxContent>
+                      </wps:txbx>
+                      <wps:bodyPr rot="0" vert="horz" wrap="square" lIns="91440" tIns="45720" rIns="91440" bIns="45720" anchor="t" anchorCtr="0">
+                        <a:spAutoFit/>
+                      </wps:bodyPr>
+                    </wps:wsp>
+                  </a:graphicData>
+                </a:graphic>
+                <wp14:sizeRelH relativeFrom="margin">
+                  <wp14:pctWidth>0</wp14:pctWidth>
+                </wp14:sizeRelH>
+                <wp14:sizeRelV relativeFrom="margin">
+                  <wp14:pctHeight>20000</wp14:pctHeight>
+                </wp14:sizeRelV>
+              </wp:anchor>
+            </w:drawing>
+          </mc:Choice>
+          <mc:Fallback>
+            <w:pict>
+              <v:shape w14:anchorId="46FD1AF8" id="_x0000_s1032" type="#_x0000_t202" style="position:absolute;left:0;text-align:left;margin-left:-5.85pt;margin-top:181.45pt;width:458.5pt;height:110.6pt;z-index:251671552;visibility:visible;mso-wrap-style:square;mso-width-percent:0;mso-height-percent:200;mso-wrap-distance-left:9pt;mso-wrap-distance-top:3.6pt;mso-wrap-distance-right:9pt;mso-wrap-distance-bottom:3.6pt;mso-position-horizontal:absolute;mso-position-horizontal-relative:text;mso-position-vertical:absolute;mso-position-vertical-relative:text;mso-width-percent:0;mso-height-percent:200;mso-width-relative:margin;mso-height-relative:margin;v-text-anchor:top" o:gfxdata="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">
+                <v:textbox style="mso-fit-shape-to-text:t">
+                  <w:txbxContent>
+                    <w:p>
+                      <w:pPr>
+                        <w:rPr>
+                          <w:color w:val="D0CECE" w:themeColor="background2" w:themeShade="E6"/>
+                          <w:lang w:val="en-AU"/>
+                        </w:rPr>
+                      </w:pPr>
+                      <w:r>
+                        <w:rPr>
+                          <w:color w:val="D0CECE" w:themeColor="background2" w:themeShade="E6"/>
+                          <w:lang w:val="en-AU"/>
+                        </w:rPr>
+                        <w:t>Competition Time (choose afternoon or evening)</w:t>
+                      </w:r>
+                    </w:p>
+                  </w:txbxContent>
+                </v:textbox>
+                <w10:wrap type="square"/>
+              </v:shape>
+            </w:pict>
+          </mc:Fallback>
+        </mc:AlternateContent>
+      </w:r>
+    </w:p>
+    <w:p>
+      <w:pPr>
+        <w:spacing w:after="0" w:line="480" w:lineRule="auto"/>
+        <w:jc w:val="both"/>
+        <w:rPr>
+          <w:b/>
+          <w:sz w:val="24"/>
+          <w:szCs w:val="24"/>
+          <w:lang w:val="en-AU"/>
+        </w:rPr>
+      </w:pPr>
+      <w:r>
+        <w:rPr>
+          <w:b/>
+          <w:noProof/>
+          <w:sz w:val="24"/>
+          <w:szCs w:val="24"/>
+          <w:lang w:val="en-AU" w:eastAsia="en-AU"/>
+        </w:rPr>
+        <mc:AlternateContent>
+          <mc:Choice Requires="wps">
+            <w:drawing>
+              <wp:anchor distT="45720" distB="45720" distL="114300" distR="114300" simplePos="0" relativeHeight="251673600" behindDoc="0" locked="0" layoutInCell="1" allowOverlap="1" wp14:anchorId="193A9DD8" wp14:editId="3A4ED268">
+                <wp:simplePos x="0" y="0"/>
+                <wp:positionH relativeFrom="column">
+                  <wp:posOffset>-68057</wp:posOffset>
+                </wp:positionH>
+                <wp:positionV relativeFrom="paragraph">
+                  <wp:posOffset>741966</wp:posOffset>
                 </wp:positionV>
                 <wp:extent cx="5791200" cy="393700"/>
                 <wp:effectExtent l="0" t="0" r="19050" b="25400"/>
@@ -2576,7 +3296,7 @@
           </mc:Choice>
           <mc:Fallback>
             <w:pict>
-              <v:shape w14:anchorId="193A9DD8" id="Text Box 2" o:spid="_x0000_s1028" type="#_x0000_t202" style="position:absolute;left:0;text-align:left;margin-left:-7.9pt;margin-top:256.85pt;width:456pt;height:31pt;z-index:251673600;visibility:visible;mso-wrap-style:square;mso-width-percent:0;mso-height-percent:0;mso-wrap-distance-left:9pt;mso-wrap-distance-top:3.6pt;mso-wrap-distance-right:9pt;mso-wrap-distance-bottom:3.6pt;mso-position-horizontal:absolute;mso-position-horizontal-relative:text;mso-position-vertical:absolute;mso-position-vertical-relative:text;mso-width-percent:0;mso-height-percent:0;mso-width-relative:margin;mso-height-relative:margin;v-text-anchor:top" o:gfxdata="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">
+              <v:shape w14:anchorId="193A9DD8" id="_x0000_s1033" type="#_x0000_t202" style="position:absolute;left:0;text-align:left;margin-left:-5.35pt;margin-top:58.4pt;width:456pt;height:31pt;z-index:251673600;visibility:visible;mso-wrap-style:square;mso-width-percent:0;mso-height-percent:0;mso-wrap-distance-left:9pt;mso-wrap-distance-top:3.6pt;mso-wrap-distance-right:9pt;mso-wrap-distance-bottom:3.6pt;mso-position-horizontal:absolute;mso-position-horizontal-relative:text;mso-position-vertical:absolute;mso-position-vertical-relative:text;mso-width-percent:0;mso-height-percent:0;mso-width-relative:margin;mso-height-relative:margin;v-text-anchor:top" o:gfxdata="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">
                 <v:textbox>
                   <w:txbxContent>
                     <w:p>
@@ -2690,627 +3410,6 @@
           </mc:Fallback>
         </mc:AlternateContent>
       </w:r>
-      <w:r>
-        <w:rPr>
-          <w:b/>
-          <w:noProof/>
-          <w:sz w:val="24"/>
-          <w:szCs w:val="24"/>
-          <w:lang w:val="en-AU" w:eastAsia="en-AU"/>
-        </w:rPr>
-        <mc:AlternateContent>
-          <mc:Choice Requires="wps">
-            <w:drawing>
-              <wp:anchor distT="45720" distB="45720" distL="114300" distR="114300" simplePos="0" relativeHeight="251671552" behindDoc="0" locked="0" layoutInCell="1" allowOverlap="1" wp14:anchorId="46FD1AF8" wp14:editId="7E732BA5">
-                <wp:simplePos x="0" y="0"/>
-                <wp:positionH relativeFrom="column">
-                  <wp:posOffset>-104140</wp:posOffset>
-                </wp:positionH>
-                <wp:positionV relativeFrom="paragraph">
-                  <wp:posOffset>2640330</wp:posOffset>
-                </wp:positionV>
-                <wp:extent cx="5822950" cy="1404620"/>
-                <wp:effectExtent l="0" t="0" r="25400" b="13970"/>
-                <wp:wrapSquare wrapText="bothSides"/>
-                <wp:docPr id="10" name="Text Box 2"/>
-                <wp:cNvGraphicFramePr>
-                  <a:graphicFrameLocks xmlns:a="http://schemas.openxmlformats.org/drawingml/2006/main"/>
-                </wp:cNvGraphicFramePr>
-                <a:graphic xmlns:a="http://schemas.openxmlformats.org/drawingml/2006/main">
-                  <a:graphicData uri="http://schemas.microsoft.com/office/word/2010/wordprocessingShape">
-                    <wps:wsp>
-                      <wps:cNvSpPr txBox="1">
-                        <a:spLocks noChangeArrowheads="1"/>
-                      </wps:cNvSpPr>
-                      <wps:spPr bwMode="auto">
-                        <a:xfrm>
-                          <a:off x="0" y="0"/>
-                          <a:ext cx="5822950" cy="1404620"/>
-                        </a:xfrm>
-                        <a:prstGeom prst="rect">
-                          <a:avLst/>
-                        </a:prstGeom>
-                        <a:solidFill>
-                          <a:srgbClr val="FFFFFF"/>
-                        </a:solidFill>
-                        <a:ln w="9525">
-                          <a:solidFill>
-                            <a:srgbClr val="000000"/>
-                          </a:solidFill>
-                          <a:miter lim="800000"/>
-                          <a:headEnd/>
-                          <a:tailEnd/>
-                        </a:ln>
-                      </wps:spPr>
-                      <wps:txbx>
-                        <w:txbxContent>
-                          <w:p>
-                            <w:pPr>
-                              <w:rPr>
-                                <w:color w:val="D0CECE" w:themeColor="background2" w:themeShade="E6"/>
-                                <w:lang w:val="en-AU"/>
-                              </w:rPr>
-                            </w:pPr>
-                            <w:r>
-                              <w:rPr>
-                                <w:color w:val="D0CECE" w:themeColor="background2" w:themeShade="E6"/>
-                                <w:lang w:val="en-AU"/>
-                              </w:rPr>
-                              <w:t>Competition Time (choose afternoon or evening)</w:t>
-                            </w:r>
-                          </w:p>
-                        </w:txbxContent>
-                      </wps:txbx>
-                      <wps:bodyPr rot="0" vert="horz" wrap="square" lIns="91440" tIns="45720" rIns="91440" bIns="45720" anchor="t" anchorCtr="0">
-                        <a:spAutoFit/>
-                      </wps:bodyPr>
-                    </wps:wsp>
-                  </a:graphicData>
-                </a:graphic>
-                <wp14:sizeRelH relativeFrom="margin">
-                  <wp14:pctWidth>0</wp14:pctWidth>
-                </wp14:sizeRelH>
-                <wp14:sizeRelV relativeFrom="margin">
-                  <wp14:pctHeight>20000</wp14:pctHeight>
-                </wp14:sizeRelV>
-              </wp:anchor>
-            </w:drawing>
-          </mc:Choice>
-          <mc:Fallback>
-            <w:pict>
-              <v:shape w14:anchorId="46FD1AF8" id="_x0000_s1029" type="#_x0000_t202" style="position:absolute;left:0;text-align:left;margin-left:-8.2pt;margin-top:207.9pt;width:458.5pt;height:110.6pt;z-index:251671552;visibility:visible;mso-wrap-style:square;mso-width-percent:0;mso-height-percent:200;mso-wrap-distance-left:9pt;mso-wrap-distance-top:3.6pt;mso-wrap-distance-right:9pt;mso-wrap-distance-bottom:3.6pt;mso-position-horizontal:absolute;mso-position-horizontal-relative:text;mso-position-vertical:absolute;mso-position-vertical-relative:text;mso-width-percent:0;mso-height-percent:200;mso-width-relative:margin;mso-height-relative:margin;v-text-anchor:top" o:gfxdata="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">
-                <v:textbox style="mso-fit-shape-to-text:t">
-                  <w:txbxContent>
-                    <w:p>
-                      <w:pPr>
-                        <w:rPr>
-                          <w:color w:val="D0CECE" w:themeColor="background2" w:themeShade="E6"/>
-                          <w:lang w:val="en-AU"/>
-                        </w:rPr>
-                      </w:pPr>
-                      <w:r>
-                        <w:rPr>
-                          <w:color w:val="D0CECE" w:themeColor="background2" w:themeShade="E6"/>
-                          <w:lang w:val="en-AU"/>
-                        </w:rPr>
-                        <w:t>Competition Time (choose afternoon or evening)</w:t>
-                      </w:r>
-                    </w:p>
-                  </w:txbxContent>
-                </v:textbox>
-                <w10:wrap type="square"/>
-              </v:shape>
-            </w:pict>
-          </mc:Fallback>
-        </mc:AlternateContent>
-      </w:r>
-      <w:r>
-        <w:rPr>
-          <w:b/>
-          <w:noProof/>
-          <w:sz w:val="24"/>
-          <w:szCs w:val="24"/>
-          <w:lang w:val="en-AU" w:eastAsia="en-AU"/>
-        </w:rPr>
-        <mc:AlternateContent>
-          <mc:Choice Requires="wps">
-            <w:drawing>
-              <wp:anchor distT="45720" distB="45720" distL="114300" distR="114300" simplePos="0" relativeHeight="251669504" behindDoc="0" locked="0" layoutInCell="1" allowOverlap="1" wp14:anchorId="6B248C28" wp14:editId="116F43C6">
-                <wp:simplePos x="0" y="0"/>
-                <wp:positionH relativeFrom="column">
-                  <wp:posOffset>-110490</wp:posOffset>
-                </wp:positionH>
-                <wp:positionV relativeFrom="paragraph">
-                  <wp:posOffset>2061210</wp:posOffset>
-                </wp:positionV>
-                <wp:extent cx="5791200" cy="1404620"/>
-                <wp:effectExtent l="0" t="0" r="19050" b="13970"/>
-                <wp:wrapSquare wrapText="bothSides"/>
-                <wp:docPr id="9" name="Text Box 2"/>
-                <wp:cNvGraphicFramePr>
-                  <a:graphicFrameLocks xmlns:a="http://schemas.openxmlformats.org/drawingml/2006/main"/>
-                </wp:cNvGraphicFramePr>
-                <a:graphic xmlns:a="http://schemas.openxmlformats.org/drawingml/2006/main">
-                  <a:graphicData uri="http://schemas.microsoft.com/office/word/2010/wordprocessingShape">
-                    <wps:wsp>
-                      <wps:cNvSpPr txBox="1">
-                        <a:spLocks noChangeArrowheads="1"/>
-                      </wps:cNvSpPr>
-                      <wps:spPr bwMode="auto">
-                        <a:xfrm>
-                          <a:off x="0" y="0"/>
-                          <a:ext cx="5791200" cy="1404620"/>
-                        </a:xfrm>
-                        <a:prstGeom prst="rect">
-                          <a:avLst/>
-                        </a:prstGeom>
-                        <a:solidFill>
-                          <a:srgbClr val="FFFFFF"/>
-                        </a:solidFill>
-                        <a:ln w="9525">
-                          <a:solidFill>
-                            <a:srgbClr val="000000"/>
-                          </a:solidFill>
-                          <a:miter lim="800000"/>
-                          <a:headEnd/>
-                          <a:tailEnd/>
-                        </a:ln>
-                      </wps:spPr>
-                      <wps:txbx>
-                        <w:txbxContent>
-                          <w:p>
-                            <w:pPr>
-                              <w:rPr>
-                                <w:color w:val="D0CECE" w:themeColor="background2" w:themeShade="E6"/>
-                                <w:lang w:val="en-AU"/>
-                              </w:rPr>
-                            </w:pPr>
-                            <w:r>
-                              <w:rPr>
-                                <w:color w:val="D0CECE" w:themeColor="background2" w:themeShade="E6"/>
-                                <w:lang w:val="en-AU"/>
-                              </w:rPr>
-                              <w:t>Competition Day (choose between Monday &amp; Saturday)</w:t>
-                            </w:r>
-                          </w:p>
-                        </w:txbxContent>
-                      </wps:txbx>
-                      <wps:bodyPr rot="0" vert="horz" wrap="square" lIns="91440" tIns="45720" rIns="91440" bIns="45720" anchor="t" anchorCtr="0">
-                        <a:spAutoFit/>
-                      </wps:bodyPr>
-                    </wps:wsp>
-                  </a:graphicData>
-                </a:graphic>
-                <wp14:sizeRelH relativeFrom="margin">
-                  <wp14:pctWidth>0</wp14:pctWidth>
-                </wp14:sizeRelH>
-                <wp14:sizeRelV relativeFrom="margin">
-                  <wp14:pctHeight>20000</wp14:pctHeight>
-                </wp14:sizeRelV>
-              </wp:anchor>
-            </w:drawing>
-          </mc:Choice>
-          <mc:Fallback>
-            <w:pict>
-              <v:shape w14:anchorId="6B248C28" id="_x0000_s1030" type="#_x0000_t202" style="position:absolute;left:0;text-align:left;margin-left:-8.7pt;margin-top:162.3pt;width:456pt;height:110.6pt;z-index:251669504;visibility:visible;mso-wrap-style:square;mso-width-percent:0;mso-height-percent:200;mso-wrap-distance-left:9pt;mso-wrap-distance-top:3.6pt;mso-wrap-distance-right:9pt;mso-wrap-distance-bottom:3.6pt;mso-position-horizontal:absolute;mso-position-horizontal-relative:text;mso-position-vertical:absolute;mso-position-vertical-relative:text;mso-width-percent:0;mso-height-percent:200;mso-width-relative:margin;mso-height-relative:margin;v-text-anchor:top" o:gfxdata="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">
-                <v:textbox style="mso-fit-shape-to-text:t">
-                  <w:txbxContent>
-                    <w:p>
-                      <w:pPr>
-                        <w:rPr>
-                          <w:color w:val="D0CECE" w:themeColor="background2" w:themeShade="E6"/>
-                          <w:lang w:val="en-AU"/>
-                        </w:rPr>
-                      </w:pPr>
-                      <w:r>
-                        <w:rPr>
-                          <w:color w:val="D0CECE" w:themeColor="background2" w:themeShade="E6"/>
-                          <w:lang w:val="en-AU"/>
-                        </w:rPr>
-                        <w:t>Competition Day (choose between Monday &amp; Saturday)</w:t>
-                      </w:r>
-                    </w:p>
-                  </w:txbxContent>
-                </v:textbox>
-                <w10:wrap type="square"/>
-              </v:shape>
-            </w:pict>
-          </mc:Fallback>
-        </mc:AlternateContent>
-      </w:r>
-      <w:r>
-        <w:rPr>
-          <w:b/>
-          <w:noProof/>
-          <w:sz w:val="24"/>
-          <w:szCs w:val="24"/>
-          <w:lang w:val="en-AU" w:eastAsia="en-AU"/>
-        </w:rPr>
-        <mc:AlternateContent>
-          <mc:Choice Requires="wps">
-            <w:drawing>
-              <wp:anchor distT="45720" distB="45720" distL="114300" distR="114300" simplePos="0" relativeHeight="251665408" behindDoc="0" locked="0" layoutInCell="1" allowOverlap="1" wp14:anchorId="21B75350" wp14:editId="0EDB89E5">
-                <wp:simplePos x="0" y="0"/>
-                <wp:positionH relativeFrom="column">
-                  <wp:posOffset>-99060</wp:posOffset>
-                </wp:positionH>
-                <wp:positionV relativeFrom="paragraph">
-                  <wp:posOffset>1534795</wp:posOffset>
-                </wp:positionV>
-                <wp:extent cx="5791200" cy="373380"/>
-                <wp:effectExtent l="0" t="0" r="19050" b="26670"/>
-                <wp:wrapSquare wrapText="bothSides"/>
-                <wp:docPr id="6" name="Text Box 2"/>
-                <wp:cNvGraphicFramePr>
-                  <a:graphicFrameLocks xmlns:a="http://schemas.openxmlformats.org/drawingml/2006/main"/>
-                </wp:cNvGraphicFramePr>
-                <a:graphic xmlns:a="http://schemas.openxmlformats.org/drawingml/2006/main">
-                  <a:graphicData uri="http://schemas.microsoft.com/office/word/2010/wordprocessingShape">
-                    <wps:wsp>
-                      <wps:cNvSpPr txBox="1">
-                        <a:spLocks noChangeArrowheads="1"/>
-                      </wps:cNvSpPr>
-                      <wps:spPr bwMode="auto">
-                        <a:xfrm>
-                          <a:off x="0" y="0"/>
-                          <a:ext cx="5791200" cy="373380"/>
-                        </a:xfrm>
-                        <a:prstGeom prst="rect">
-                          <a:avLst/>
-                        </a:prstGeom>
-                        <a:solidFill>
-                          <a:srgbClr val="FFFFFF"/>
-                        </a:solidFill>
-                        <a:ln w="9525">
-                          <a:solidFill>
-                            <a:srgbClr val="000000"/>
-                          </a:solidFill>
-                          <a:miter lim="800000"/>
-                          <a:headEnd/>
-                          <a:tailEnd/>
-                        </a:ln>
-                      </wps:spPr>
-                      <wps:txbx>
-                        <w:txbxContent>
-                          <w:p>
-                            <w:pPr>
-                              <w:rPr>
-                                <w:color w:val="D0CECE" w:themeColor="background2" w:themeShade="E6"/>
-                              </w:rPr>
-                            </w:pPr>
-                            <w:r>
-                              <w:rPr>
-                                <w:color w:val="D0CECE" w:themeColor="background2" w:themeShade="E6"/>
-                              </w:rPr>
-                              <w:t>Phone Number</w:t>
-                            </w:r>
-                          </w:p>
-                        </w:txbxContent>
-                      </wps:txbx>
-                      <wps:bodyPr rot="0" vert="horz" wrap="square" lIns="91440" tIns="45720" rIns="91440" bIns="45720" anchor="t" anchorCtr="0">
-                        <a:noAutofit/>
-                      </wps:bodyPr>
-                    </wps:wsp>
-                  </a:graphicData>
-                </a:graphic>
-                <wp14:sizeRelH relativeFrom="margin">
-                  <wp14:pctWidth>0</wp14:pctWidth>
-                </wp14:sizeRelH>
-                <wp14:sizeRelV relativeFrom="margin">
-                  <wp14:pctHeight>0</wp14:pctHeight>
-                </wp14:sizeRelV>
-              </wp:anchor>
-            </w:drawing>
-          </mc:Choice>
-          <mc:Fallback>
-            <w:pict>
-              <v:shape w14:anchorId="21B75350" id="_x0000_s1031" type="#_x0000_t202" style="position:absolute;left:0;text-align:left;margin-left:-7.8pt;margin-top:120.85pt;width:456pt;height:29.4pt;z-index:251665408;visibility:visible;mso-wrap-style:square;mso-width-percent:0;mso-height-percent:0;mso-wrap-distance-left:9pt;mso-wrap-distance-top:3.6pt;mso-wrap-distance-right:9pt;mso-wrap-distance-bottom:3.6pt;mso-position-horizontal:absolute;mso-position-horizontal-relative:text;mso-position-vertical:absolute;mso-position-vertical-relative:text;mso-width-percent:0;mso-height-percent:0;mso-width-relative:margin;mso-height-relative:margin;v-text-anchor:top" o:gfxdata="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">
-                <v:textbox>
-                  <w:txbxContent>
-                    <w:p>
-                      <w:pPr>
-                        <w:rPr>
-                          <w:color w:val="D0CECE" w:themeColor="background2" w:themeShade="E6"/>
-                        </w:rPr>
-                      </w:pPr>
-                      <w:r>
-                        <w:rPr>
-                          <w:color w:val="D0CECE" w:themeColor="background2" w:themeShade="E6"/>
-                        </w:rPr>
-                        <w:t>Phone Number</w:t>
-                      </w:r>
-                    </w:p>
-                  </w:txbxContent>
-                </v:textbox>
-                <w10:wrap type="square"/>
-              </v:shape>
-            </w:pict>
-          </mc:Fallback>
-        </mc:AlternateContent>
-      </w:r>
-      <w:r>
-        <w:rPr>
-          <w:b/>
-          <w:noProof/>
-          <w:sz w:val="24"/>
-          <w:szCs w:val="24"/>
-          <w:lang w:val="en-AU" w:eastAsia="en-AU"/>
-        </w:rPr>
-        <mc:AlternateContent>
-          <mc:Choice Requires="wps">
-            <w:drawing>
-              <wp:anchor distT="45720" distB="45720" distL="114300" distR="114300" simplePos="0" relativeHeight="251667456" behindDoc="0" locked="0" layoutInCell="1" allowOverlap="1" wp14:anchorId="3BC61B17" wp14:editId="71994DC6">
-                <wp:simplePos x="0" y="0"/>
-                <wp:positionH relativeFrom="column">
-                  <wp:posOffset>-101600</wp:posOffset>
-                </wp:positionH>
-                <wp:positionV relativeFrom="paragraph">
-                  <wp:posOffset>967105</wp:posOffset>
-                </wp:positionV>
-                <wp:extent cx="5791200" cy="1404620"/>
-                <wp:effectExtent l="0" t="0" r="19050" b="13970"/>
-                <wp:wrapSquare wrapText="bothSides"/>
-                <wp:docPr id="7" name="Text Box 2"/>
-                <wp:cNvGraphicFramePr>
-                  <a:graphicFrameLocks xmlns:a="http://schemas.openxmlformats.org/drawingml/2006/main"/>
-                </wp:cNvGraphicFramePr>
-                <a:graphic xmlns:a="http://schemas.openxmlformats.org/drawingml/2006/main">
-                  <a:graphicData uri="http://schemas.microsoft.com/office/word/2010/wordprocessingShape">
-                    <wps:wsp>
-                      <wps:cNvSpPr txBox="1">
-                        <a:spLocks noChangeArrowheads="1"/>
-                      </wps:cNvSpPr>
-                      <wps:spPr bwMode="auto">
-                        <a:xfrm>
-                          <a:off x="0" y="0"/>
-                          <a:ext cx="5791200" cy="1404620"/>
-                        </a:xfrm>
-                        <a:prstGeom prst="rect">
-                          <a:avLst/>
-                        </a:prstGeom>
-                        <a:solidFill>
-                          <a:srgbClr val="FFFFFF"/>
-                        </a:solidFill>
-                        <a:ln w="9525">
-                          <a:solidFill>
-                            <a:srgbClr val="000000"/>
-                          </a:solidFill>
-                          <a:miter lim="800000"/>
-                          <a:headEnd/>
-                          <a:tailEnd/>
-                        </a:ln>
-                      </wps:spPr>
-                      <wps:txbx>
-                        <w:txbxContent>
-                          <w:p>
-                            <w:pPr>
-                              <w:rPr>
-                                <w:color w:val="D0CECE" w:themeColor="background2" w:themeShade="E6"/>
-                              </w:rPr>
-                            </w:pPr>
-                            <w:r>
-                              <w:rPr>
-                                <w:color w:val="D0CECE" w:themeColor="background2" w:themeShade="E6"/>
-                              </w:rPr>
-                              <w:t>Email Address</w:t>
-                            </w:r>
-                          </w:p>
-                        </w:txbxContent>
-                      </wps:txbx>
-                      <wps:bodyPr rot="0" vert="horz" wrap="square" lIns="91440" tIns="45720" rIns="91440" bIns="45720" anchor="t" anchorCtr="0">
-                        <a:spAutoFit/>
-                      </wps:bodyPr>
-                    </wps:wsp>
-                  </a:graphicData>
-                </a:graphic>
-                <wp14:sizeRelH relativeFrom="margin">
-                  <wp14:pctWidth>0</wp14:pctWidth>
-                </wp14:sizeRelH>
-                <wp14:sizeRelV relativeFrom="margin">
-                  <wp14:pctHeight>20000</wp14:pctHeight>
-                </wp14:sizeRelV>
-              </wp:anchor>
-            </w:drawing>
-          </mc:Choice>
-          <mc:Fallback>
-            <w:pict>
-              <v:shape w14:anchorId="3BC61B17" id="_x0000_s1032" type="#_x0000_t202" style="position:absolute;left:0;text-align:left;margin-left:-8pt;margin-top:76.15pt;width:456pt;height:110.6pt;z-index:251667456;visibility:visible;mso-wrap-style:square;mso-width-percent:0;mso-height-percent:200;mso-wrap-distance-left:9pt;mso-wrap-distance-top:3.6pt;mso-wrap-distance-right:9pt;mso-wrap-distance-bottom:3.6pt;mso-position-horizontal:absolute;mso-position-horizontal-relative:text;mso-position-vertical:absolute;mso-position-vertical-relative:text;mso-width-percent:0;mso-height-percent:200;mso-width-relative:margin;mso-height-relative:margin;v-text-anchor:top" o:gfxdata="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">
-                <v:textbox style="mso-fit-shape-to-text:t">
-                  <w:txbxContent>
-                    <w:p>
-                      <w:pPr>
-                        <w:rPr>
-                          <w:color w:val="D0CECE" w:themeColor="background2" w:themeShade="E6"/>
-                        </w:rPr>
-                      </w:pPr>
-                      <w:r>
-                        <w:rPr>
-                          <w:color w:val="D0CECE" w:themeColor="background2" w:themeShade="E6"/>
-                        </w:rPr>
-                        <w:t>Email Address</w:t>
-                      </w:r>
-                    </w:p>
-                  </w:txbxContent>
-                </v:textbox>
-                <w10:wrap type="square"/>
-              </v:shape>
-            </w:pict>
-          </mc:Fallback>
-        </mc:AlternateContent>
-      </w:r>
-      <w:r>
-        <w:rPr>
-          <w:b/>
-          <w:noProof/>
-          <w:sz w:val="24"/>
-          <w:szCs w:val="24"/>
-          <w:lang w:val="en-AU" w:eastAsia="en-AU"/>
-        </w:rPr>
-        <mc:AlternateContent>
-          <mc:Choice Requires="wps">
-            <w:drawing>
-              <wp:anchor distT="45720" distB="45720" distL="114300" distR="114300" simplePos="0" relativeHeight="251663360" behindDoc="0" locked="0" layoutInCell="1" allowOverlap="1" wp14:anchorId="5845AC5A" wp14:editId="7B5DDE02">
-                <wp:simplePos x="0" y="0"/>
-                <wp:positionH relativeFrom="column">
-                  <wp:posOffset>-110490</wp:posOffset>
-                </wp:positionH>
-                <wp:positionV relativeFrom="paragraph">
-                  <wp:posOffset>400050</wp:posOffset>
-                </wp:positionV>
-                <wp:extent cx="5791200" cy="1404620"/>
-                <wp:effectExtent l="0" t="0" r="19050" b="13970"/>
-                <wp:wrapSquare wrapText="bothSides"/>
-                <wp:docPr id="217" name="Text Box 2"/>
-                <wp:cNvGraphicFramePr>
-                  <a:graphicFrameLocks xmlns:a="http://schemas.openxmlformats.org/drawingml/2006/main"/>
-                </wp:cNvGraphicFramePr>
-                <a:graphic xmlns:a="http://schemas.openxmlformats.org/drawingml/2006/main">
-                  <a:graphicData uri="http://schemas.microsoft.com/office/word/2010/wordprocessingShape">
-                    <wps:wsp>
-                      <wps:cNvSpPr txBox="1">
-                        <a:spLocks noChangeArrowheads="1"/>
-                      </wps:cNvSpPr>
-                      <wps:spPr bwMode="auto">
-                        <a:xfrm>
-                          <a:off x="0" y="0"/>
-                          <a:ext cx="5791200" cy="1404620"/>
-                        </a:xfrm>
-                        <a:prstGeom prst="rect">
-                          <a:avLst/>
-                        </a:prstGeom>
-                        <a:solidFill>
-                          <a:srgbClr val="FFFFFF"/>
-                        </a:solidFill>
-                        <a:ln w="9525">
-                          <a:solidFill>
-                            <a:srgbClr val="000000"/>
-                          </a:solidFill>
-                          <a:miter lim="800000"/>
-                          <a:headEnd/>
-                          <a:tailEnd/>
-                        </a:ln>
-                      </wps:spPr>
-                      <wps:txbx>
-                        <w:txbxContent>
-                          <w:p>
-                            <w:pPr>
-                              <w:rPr>
-                                <w:color w:val="D0CECE" w:themeColor="background2" w:themeShade="E6"/>
-                              </w:rPr>
-                            </w:pPr>
-                            <w:r>
-                              <w:rPr>
-                                <w:color w:val="D0CECE" w:themeColor="background2" w:themeShade="E6"/>
-                              </w:rPr>
-                              <w:t>Contact Persons Name (first name &amp; surname)</w:t>
-                            </w:r>
-                          </w:p>
-                        </w:txbxContent>
-                      </wps:txbx>
-                      <wps:bodyPr rot="0" vert="horz" wrap="square" lIns="91440" tIns="45720" rIns="91440" bIns="45720" anchor="t" anchorCtr="0">
-                        <a:spAutoFit/>
-                      </wps:bodyPr>
-                    </wps:wsp>
-                  </a:graphicData>
-                </a:graphic>
-                <wp14:sizeRelH relativeFrom="margin">
-                  <wp14:pctWidth>0</wp14:pctWidth>
-                </wp14:sizeRelH>
-                <wp14:sizeRelV relativeFrom="margin">
-                  <wp14:pctHeight>20000</wp14:pctHeight>
-                </wp14:sizeRelV>
-              </wp:anchor>
-            </w:drawing>
-          </mc:Choice>
-          <mc:Fallback>
-            <w:pict>
-              <v:shape w14:anchorId="5845AC5A" id="_x0000_s1033" type="#_x0000_t202" style="position:absolute;left:0;text-align:left;margin-left:-8.7pt;margin-top:31.5pt;width:456pt;height:110.6pt;z-index:251663360;visibility:visible;mso-wrap-style:square;mso-width-percent:0;mso-height-percent:200;mso-wrap-distance-left:9pt;mso-wrap-distance-top:3.6pt;mso-wrap-distance-right:9pt;mso-wrap-distance-bottom:3.6pt;mso-position-horizontal:absolute;mso-position-horizontal-relative:text;mso-position-vertical:absolute;mso-position-vertical-relative:text;mso-width-percent:0;mso-height-percent:200;mso-width-relative:margin;mso-height-relative:margin;v-text-anchor:top" o:gfxdata="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">
-                <v:textbox style="mso-fit-shape-to-text:t">
-                  <w:txbxContent>
-                    <w:p>
-                      <w:pPr>
-                        <w:rPr>
-                          <w:color w:val="D0CECE" w:themeColor="background2" w:themeShade="E6"/>
-                        </w:rPr>
-                      </w:pPr>
-                      <w:r>
-                        <w:rPr>
-                          <w:color w:val="D0CECE" w:themeColor="background2" w:themeShade="E6"/>
-                        </w:rPr>
-                        <w:t>Contact Persons Name (first name &amp; surname)</w:t>
-                      </w:r>
-                    </w:p>
-                  </w:txbxContent>
-                </v:textbox>
-                <w10:wrap type="square"/>
-              </v:shape>
-            </w:pict>
-          </mc:Fallback>
-        </mc:AlternateContent>
-      </w:r>
-      <w:r>
-        <w:rPr>
-          <w:b/>
-          <w:sz w:val="24"/>
-          <w:szCs w:val="24"/>
-          <w:lang w:val="en-AU"/>
-        </w:rPr>
-        <w:t>Register</w:t>
-      </w:r>
-      <w:r>
-        <w:rPr>
-          <w:b/>
-          <w:sz w:val="28"/>
-          <w:szCs w:val="28"/>
-          <w:lang w:val="en-AU"/>
-        </w:rPr>
-        <w:t xml:space="preserve"> </w:t>
-      </w:r>
-      <w:r>
-        <w:rPr>
-          <w:b/>
-          <w:sz w:val="24"/>
-          <w:szCs w:val="24"/>
-          <w:lang w:val="en-AU"/>
-        </w:rPr>
-        <w:t>your team online</w:t>
-      </w:r>
-      <w:r>
-        <w:rPr>
-          <w:b/>
-          <w:sz w:val="24"/>
-          <w:szCs w:val="24"/>
-          <w:lang w:val="en-AU"/>
-        </w:rPr>
-        <w:t xml:space="preserve"> by f</w:t>
-      </w:r>
-      <w:r>
-        <w:rPr>
-          <w:b/>
-          <w:sz w:val="24"/>
-          <w:szCs w:val="24"/>
-          <w:lang w:val="en-AU"/>
-        </w:rPr>
-        <w:t>ill</w:t>
-      </w:r>
-      <w:r>
-        <w:rPr>
-          <w:b/>
-          <w:sz w:val="24"/>
-          <w:szCs w:val="24"/>
-          <w:lang w:val="en-AU"/>
-        </w:rPr>
-        <w:t>ing</w:t>
-      </w:r>
-      <w:r>
-        <w:rPr>
-          <w:b/>
-          <w:sz w:val="24"/>
-          <w:szCs w:val="24"/>
-          <w:lang w:val="en-AU"/>
-        </w:rPr>
-        <w:t xml:space="preserve"> in your details and we will be in touch with you shortly</w:t>
-      </w:r>
     </w:p>
     <w:p>
       <w:pPr>
@@ -3334,6 +3433,7 @@
           <w:lang w:val="en-AU"/>
         </w:rPr>
       </w:pPr>
+      <w:bookmarkStart w:id="0" w:name="_GoBack"/>
       <w:r>
         <w:rPr>
           <w:b/>
@@ -3539,18 +3639,9 @@
           <w:szCs w:val="18"/>
           <w:lang w:val="en-AU"/>
         </w:rPr>
-        <w:t>Game fees must be paid prior to the start of the game. Games may be cancelled by players up to 4 hours before hand to get a refund. Without 4 hours' notice</w:t>
-      </w:r>
-      <w:bookmarkStart w:id="0" w:name="_GoBack"/>
+        <w:t>Game fees must be paid prior to the start of the game. Games may be cancelled by players up to 4 hours before hand to get a refund. Without 4 hours' notice, participants will forfeit the game and be charged 50% of the game fee.</w:t>
+      </w:r>
       <w:bookmarkEnd w:id="0"/>
-      <w:r>
-        <w:rPr>
-          <w:sz w:val="18"/>
-          <w:szCs w:val="18"/>
-          <w:lang w:val="en-AU"/>
-        </w:rPr>
-        <w:t>, participants will forfeit the game and be charged 50% of the game fee.</w:t>
-      </w:r>
     </w:p>
     <w:p>
       <w:pPr>
@@ -7982,7 +8073,7 @@
       <w:rPr>
         <w:noProof/>
       </w:rPr>
-      <w:t>9</w:t>
+      <w:t>5</w:t>
     </w:r>
     <w:r>
       <w:rPr>
@@ -16768,7 +16859,7 @@
 </file>
 
 <file path=customXml/itemProps1.xml><?xml version="1.0" encoding="utf-8"?>
-<ds:datastoreItem xmlns:ds="http://schemas.openxmlformats.org/officeDocument/2006/customXml" ds:itemID="{1D6C2782-ABFF-4B4A-9CA6-75A74BE7CE3D}">
+<ds:datastoreItem xmlns:ds="http://schemas.openxmlformats.org/officeDocument/2006/customXml" ds:itemID="{F7764EFD-36E2-4B37-B450-486EE8BFFAD9}">
   <ds:schemaRefs>
     <ds:schemaRef ds:uri="http://schemas.openxmlformats.org/officeDocument/2006/bibliography"/>
   </ds:schemaRefs>

</xml_diff>